<commit_message>
continuing writing the text
</commit_message>
<xml_diff>
--- a/ПЗ_Алексеев.docx
+++ b/ПЗ_Алексеев.docx
@@ -565,7 +565,6 @@
                                 <w:b/>
                                 <w:sz w:val="56"/>
                                 <w:szCs w:val="56"/>
-                                <w:lang w:val="en-US"/>
                               </w:rPr>
                               <w:t xml:space="preserve"> </w:t>
                             </w:r>
@@ -582,7 +581,6 @@
                                 <w:b/>
                                 <w:sz w:val="56"/>
                                 <w:szCs w:val="56"/>
-                                <w:lang w:val="en-US"/>
                               </w:rPr>
                               <w:t xml:space="preserve"> </w:t>
                             </w:r>
@@ -2230,27 +2228,40 @@
           <w:lang w:val="en-US"/>
         </w:rPr>
       </w:pPr>
-      <w:fldSimple w:instr=" DOCPROPERTY  Шаблон.Дата  \* MERGEFORMAT ">
-        <w:r>
-          <w:rPr>
-            <w:bCs/>
-          </w:rPr>
-          <w:t>«</w:t>
-        </w:r>
-        <w:r>
-          <w:rPr>
-            <w:bCs/>
-            <w:lang w:val="en-US"/>
-          </w:rPr>
-          <w:t>____</w:t>
-        </w:r>
-        <w:r>
-          <w:rPr>
-            <w:bCs/>
-          </w:rPr>
-          <w:t>»</w:t>
-        </w:r>
-      </w:fldSimple>
+      <w:r>
+        <w:fldChar w:fldCharType="begin"/>
+      </w:r>
+      <w:r>
+        <w:instrText xml:space="preserve"> DOCPROPERTY  Шаблон.Дата  \* MERGEFORMAT </w:instrText>
+      </w:r>
+      <w:r>
+        <w:fldChar w:fldCharType="separate"/>
+      </w:r>
+      <w:r>
+        <w:rPr>
+          <w:bCs/>
+        </w:rPr>
+        <w:t>«</w:t>
+      </w:r>
+      <w:r>
+        <w:rPr>
+          <w:bCs/>
+          <w:lang w:val="en-US"/>
+        </w:rPr>
+        <w:t>____</w:t>
+      </w:r>
+      <w:r>
+        <w:rPr>
+          <w:bCs/>
+        </w:rPr>
+        <w:t>»</w:t>
+      </w:r>
+      <w:r>
+        <w:rPr>
+          <w:bCs/>
+        </w:rPr>
+        <w:fldChar w:fldCharType="end"/>
+      </w:r>
       <w:r>
         <w:t xml:space="preserve"> </w:t>
       </w:r>
@@ -5641,20 +5652,21 @@
     </w:p>
     <w:sdt>
       <w:sdtPr>
+        <w:rPr>
+          <w:rFonts w:ascii="Times New Roman" w:eastAsia="MS Mincho" w:hAnsi="Times New Roman"/>
+          <w:b w:val="0"/>
+          <w:bCs w:val="0"/>
+          <w:color w:val="auto"/>
+          <w:szCs w:val="24"/>
+          <w:lang w:eastAsia="ru-RU"/>
+        </w:rPr>
         <w:id w:val="987741932"/>
         <w:docPartObj>
           <w:docPartGallery w:val="Table of Contents"/>
           <w:docPartUnique/>
         </w:docPartObj>
       </w:sdtPr>
-      <w:sdtEndPr>
-        <w:rPr>
-          <w:rFonts w:ascii="Times New Roman" w:eastAsia="MS Mincho" w:hAnsi="Times New Roman"/>
-          <w:color w:val="auto"/>
-          <w:szCs w:val="24"/>
-          <w:lang w:eastAsia="ru-RU"/>
-        </w:rPr>
-      </w:sdtEndPr>
+      <w:sdtEndPr/>
       <w:sdtContent>
         <w:p>
           <w:pPr>
@@ -6773,7 +6785,7 @@
     <w:p>
       <w:pPr>
         <w:pStyle w:val="af"/>
-        <w:ind w:left="0" w:firstLine="720"/>
+        <w:ind w:left="0" w:firstLine="851"/>
         <w:jc w:val="both"/>
         <w:rPr>
           <w:rFonts w:ascii="Times New Roman" w:hAnsi="Times New Roman"/>
@@ -6801,7 +6813,7 @@
     <w:p>
       <w:pPr>
         <w:pStyle w:val="af"/>
-        <w:ind w:left="0" w:firstLine="720"/>
+        <w:ind w:left="0" w:firstLine="851"/>
         <w:jc w:val="both"/>
         <w:rPr>
           <w:rFonts w:ascii="Times New Roman" w:hAnsi="Times New Roman"/>
@@ -6862,7 +6874,7 @@
     <w:p>
       <w:pPr>
         <w:pStyle w:val="af"/>
-        <w:ind w:left="0" w:firstLine="720"/>
+        <w:ind w:left="0" w:firstLine="851"/>
         <w:jc w:val="both"/>
         <w:rPr>
           <w:rFonts w:ascii="Times New Roman" w:hAnsi="Times New Roman"/>
@@ -6876,94 +6888,250 @@
           <w:sz w:val="28"/>
           <w:szCs w:val="28"/>
         </w:rPr>
-        <w:t>Возвращаясь к эволюции</w:t>
-      </w:r>
-      <w:r>
+        <w:t>Возвращаясь к эволюции денег приходим к тому, что вес и объём средства расчётов приравнялся к нулю в случае расчёта посредством распознаванием по лицу.</w:t>
+      </w:r>
+    </w:p>
+    <w:p>
+      <w:pPr>
+        <w:pStyle w:val="af"/>
+        <w:ind w:left="0" w:firstLine="851"/>
+        <w:jc w:val="both"/>
         <w:rPr>
           <w:rFonts w:ascii="Times New Roman" w:hAnsi="Times New Roman"/>
           <w:sz w:val="28"/>
           <w:szCs w:val="28"/>
         </w:rPr>
-        <w:t xml:space="preserve"> денег</w:t>
-      </w:r>
+      </w:pPr>
       <w:r>
         <w:rPr>
           <w:rFonts w:ascii="Times New Roman" w:hAnsi="Times New Roman"/>
           <w:sz w:val="28"/>
           <w:szCs w:val="28"/>
         </w:rPr>
-        <w:t xml:space="preserve"> приходим к тому, что вес и объём средства расчётов приравнялся к нулю в случае расчёта </w:t>
-      </w:r>
-      <w:r>
+        <w:t xml:space="preserve">Я в своей работе постарался изучить расчёты банковскими картами в интернете и реализовать их в виде веб-приложения для браузера. </w:t>
+      </w:r>
+    </w:p>
+    <w:p>
+      <w:pPr>
+        <w:pStyle w:val="af"/>
+        <w:ind w:left="0" w:firstLine="851"/>
+        <w:jc w:val="both"/>
         <w:rPr>
           <w:rFonts w:ascii="Times New Roman" w:hAnsi="Times New Roman"/>
           <w:sz w:val="28"/>
           <w:szCs w:val="28"/>
         </w:rPr>
-        <w:t>посредством</w:t>
-      </w:r>
+      </w:pPr>
       <w:r>
         <w:rPr>
           <w:rFonts w:ascii="Times New Roman" w:hAnsi="Times New Roman"/>
           <w:sz w:val="28"/>
           <w:szCs w:val="28"/>
         </w:rPr>
-        <w:t xml:space="preserve"> распознаванием по лицу.</w:t>
-      </w:r>
-    </w:p>
-    <w:p>
-      <w:pPr>
-        <w:pStyle w:val="af"/>
-        <w:ind w:left="0" w:firstLine="720"/>
-        <w:jc w:val="both"/>
+        <w:t>Банковская карта привязывается к специальному карточному счёту в банке.</w:t>
+      </w:r>
+      <w:r>
         <w:rPr>
           <w:rFonts w:ascii="Times New Roman" w:hAnsi="Times New Roman"/>
           <w:sz w:val="28"/>
           <w:szCs w:val="28"/>
         </w:rPr>
-      </w:pPr>
+        <w:t xml:space="preserve"> Далее при возможности пользоваться онлайн(при наличии веб-сайта или приложения) владелец карты может совершать покупки в интернет магазинах, пересылать деньги другим людям на другие карты в том числе в другие банки. </w:t>
+      </w:r>
       <w:r>
         <w:rPr>
           <w:rFonts w:ascii="Times New Roman" w:hAnsi="Times New Roman"/>
           <w:sz w:val="28"/>
           <w:szCs w:val="28"/>
         </w:rPr>
-        <w:t xml:space="preserve">Я в своей работе постарался изучить расчёты банковскими картами в интернете и реализовать их в виде веб-приложения для браузера. </w:t>
-      </w:r>
-    </w:p>
-    <w:p>
-      <w:pPr>
-        <w:pStyle w:val="af"/>
-        <w:ind w:left="0" w:firstLine="720"/>
-        <w:jc w:val="both"/>
+        <w:t>При этом требуется подтверждение в виде ввода пароля из смс, присланного банком или подтверждения в приложении. Большинство людей, которых я знаю пользуются такими приложениями в своих смартфонах. Также многие совершают покупки в магазинах через компьютер</w:t>
+      </w:r>
+      <w:r>
         <w:rPr>
           <w:rFonts w:ascii="Times New Roman" w:hAnsi="Times New Roman"/>
           <w:sz w:val="28"/>
           <w:szCs w:val="28"/>
         </w:rPr>
-      </w:pPr>
-      <w:r>
+        <w:t xml:space="preserve"> через веб-браузер. Там требуется указать номер карты, имя владельца и другую информацию при покупке. В таком случае уже веб-браузер посылает сообщение на номер телефона или в приложение на телефоне для получения подтверждения от владельца карты в соответствии с законом о национальной платёжной системе.</w:t>
+      </w:r>
+    </w:p>
+    <w:p>
+      <w:pPr>
+        <w:pStyle w:val="af"/>
+        <w:ind w:left="0" w:firstLine="851"/>
+        <w:jc w:val="both"/>
         <w:rPr>
           <w:rFonts w:ascii="Times New Roman" w:hAnsi="Times New Roman"/>
           <w:sz w:val="28"/>
           <w:szCs w:val="28"/>
         </w:rPr>
-        <w:t>Банковская карта привязывается к специальному карточному счёту в банке.</w:t>
-      </w:r>
-      <w:bookmarkStart w:id="4" w:name="_GoBack"/>
-      <w:bookmarkEnd w:id="4"/>
+      </w:pPr>
+      <w:r>
+        <w:rPr>
+          <w:rFonts w:ascii="Times New Roman" w:hAnsi="Times New Roman"/>
+          <w:sz w:val="28"/>
+          <w:szCs w:val="28"/>
+        </w:rPr>
+        <w:lastRenderedPageBreak/>
+        <w:t>В большинстве стран с развитой экономикой пластиковые карты участвуют в торговле наравне с деньгами. В таких странах более девяноста процентов операций с деньгами проводится в электронном виде.</w:t>
+      </w:r>
+    </w:p>
+    <w:p>
+      <w:pPr>
+        <w:pStyle w:val="af"/>
+        <w:ind w:left="0" w:firstLine="851"/>
+        <w:jc w:val="both"/>
+        <w:rPr>
+          <w:rFonts w:ascii="Times New Roman" w:hAnsi="Times New Roman"/>
+          <w:sz w:val="28"/>
+          <w:szCs w:val="28"/>
+        </w:rPr>
+      </w:pPr>
+      <w:r>
+        <w:rPr>
+          <w:rFonts w:ascii="Times New Roman" w:hAnsi="Times New Roman"/>
+          <w:sz w:val="28"/>
+          <w:szCs w:val="28"/>
+        </w:rPr>
+        <w:t xml:space="preserve">Изготавливаются карты из пластиковой основы и микрочипа или магнитной ленты. На лицевой стороне обычно шестнадцати или восемнадцатизначный номер карты, имя владельца, дата истечения срока обслуживания. На обратной стороне трёхзначный код </w:t>
+      </w:r>
+      <w:r>
+        <w:rPr>
+          <w:rFonts w:ascii="Times New Roman" w:hAnsi="Times New Roman"/>
+          <w:sz w:val="28"/>
+          <w:szCs w:val="28"/>
+          <w:lang w:val="en-US"/>
+        </w:rPr>
+        <w:t>CVI</w:t>
+      </w:r>
+      <w:r>
+        <w:rPr>
+          <w:rFonts w:ascii="Times New Roman" w:hAnsi="Times New Roman"/>
+          <w:sz w:val="28"/>
+          <w:szCs w:val="28"/>
+        </w:rPr>
+        <w:t xml:space="preserve"> для подтверждения некоторых операций.</w:t>
+      </w:r>
+      <w:r>
+        <w:rPr>
+          <w:rFonts w:ascii="Times New Roman" w:hAnsi="Times New Roman"/>
+          <w:sz w:val="28"/>
+          <w:szCs w:val="28"/>
+        </w:rPr>
+        <w:t xml:space="preserve"> </w:t>
+      </w:r>
+    </w:p>
+    <w:p>
+      <w:pPr>
+        <w:pStyle w:val="af"/>
+        <w:ind w:left="0" w:firstLine="851"/>
+        <w:jc w:val="both"/>
+        <w:rPr>
+          <w:rFonts w:ascii="Times New Roman" w:hAnsi="Times New Roman"/>
+          <w:sz w:val="28"/>
+          <w:szCs w:val="28"/>
+        </w:rPr>
+      </w:pPr>
+      <w:r>
+        <w:rPr>
+          <w:rFonts w:ascii="Times New Roman" w:hAnsi="Times New Roman"/>
+          <w:sz w:val="28"/>
+          <w:szCs w:val="28"/>
+        </w:rPr>
+        <w:t>Обычно процентная ставка на карточном счёте гораздо ниже, чем на обычном, поэтому такие счета менее привлекательны. Но удобство побеждает.</w:t>
+      </w:r>
+    </w:p>
+    <w:p>
+      <w:pPr>
+        <w:pStyle w:val="af"/>
+        <w:ind w:left="0" w:firstLine="851"/>
+        <w:jc w:val="both"/>
+        <w:rPr>
+          <w:rFonts w:ascii="Times New Roman" w:hAnsi="Times New Roman"/>
+          <w:sz w:val="28"/>
+          <w:szCs w:val="28"/>
+        </w:rPr>
+      </w:pPr>
+      <w:r>
+        <w:rPr>
+          <w:rFonts w:ascii="Times New Roman" w:hAnsi="Times New Roman"/>
+          <w:sz w:val="28"/>
+          <w:szCs w:val="28"/>
+        </w:rPr>
+        <w:t xml:space="preserve">В мобильном приложении, как и в веб-приложении, можно отследить все свои операции для предотвращения случаев хищения и мошенничества и просто для ведения личной бухгалтерии. Есть возможность настроить автоматическую оплату коммунальных услуг, услуг связи и т.п. </w:t>
+      </w:r>
+    </w:p>
+    <w:p>
+      <w:pPr>
+        <w:pStyle w:val="af"/>
+        <w:ind w:left="0" w:firstLine="851"/>
+        <w:jc w:val="both"/>
+        <w:rPr>
+          <w:rFonts w:ascii="Times New Roman" w:hAnsi="Times New Roman"/>
+          <w:sz w:val="28"/>
+          <w:szCs w:val="28"/>
+        </w:rPr>
+      </w:pPr>
+      <w:r>
+        <w:rPr>
+          <w:rFonts w:ascii="Times New Roman" w:hAnsi="Times New Roman"/>
+          <w:sz w:val="28"/>
+          <w:szCs w:val="28"/>
+        </w:rPr>
+        <w:t>Рынок банковских услуг в сфере интернет-банкинга в последнее время сильно увеличился, поэтому необходимость в спецалистах, работающих  с такими системами возросла. Вследствие этого мною и была выбрана такая тема для ВКР.</w:t>
+      </w:r>
+    </w:p>
+    <w:p>
+      <w:pPr>
+        <w:pStyle w:val="af"/>
+        <w:ind w:left="0" w:firstLine="851"/>
+        <w:jc w:val="both"/>
+        <w:rPr>
+          <w:rFonts w:ascii="Times New Roman" w:hAnsi="Times New Roman"/>
+          <w:sz w:val="28"/>
+          <w:szCs w:val="28"/>
+        </w:rPr>
+      </w:pPr>
+      <w:r>
+        <w:rPr>
+          <w:rFonts w:ascii="Times New Roman" w:hAnsi="Times New Roman"/>
+          <w:sz w:val="28"/>
+          <w:szCs w:val="28"/>
+        </w:rPr>
+        <w:t xml:space="preserve">В пояснительной записке описаны элементы разработанного мной приложения. Это база данных банка, таблицы, пользовательский интерфейс, классы, контроллеры. </w:t>
+      </w:r>
+      <w:r>
+        <w:rPr>
+          <w:rFonts w:ascii="Times New Roman" w:hAnsi="Times New Roman"/>
+          <w:sz w:val="28"/>
+          <w:szCs w:val="28"/>
+        </w:rPr>
+        <w:t>Больше всего посвящено описанию программы.</w:t>
+      </w:r>
+    </w:p>
+    <w:p>
+      <w:pPr>
+        <w:pStyle w:val="af"/>
+        <w:ind w:left="0" w:firstLine="851"/>
+        <w:jc w:val="both"/>
+        <w:rPr>
+          <w:rFonts w:ascii="Times New Roman" w:hAnsi="Times New Roman"/>
+          <w:sz w:val="28"/>
+          <w:szCs w:val="28"/>
+        </w:rPr>
+      </w:pPr>
     </w:p>
     <w:p>
       <w:pPr>
         <w:pStyle w:val="10"/>
       </w:pPr>
+      <w:bookmarkStart w:id="4" w:name="_Toc73309720"/>
       <w:bookmarkStart w:id="5" w:name="_Toc225400690"/>
       <w:bookmarkStart w:id="6" w:name="_Toc231567956"/>
       <w:bookmarkStart w:id="7" w:name="_Toc231570466"/>
       <w:bookmarkStart w:id="8" w:name="_Toc231570494"/>
       <w:bookmarkStart w:id="9" w:name="_Toc231581455"/>
       <w:bookmarkStart w:id="10" w:name="_Toc231956137"/>
-      <w:bookmarkStart w:id="11" w:name="_Toc73309720"/>
       <w:bookmarkEnd w:id="0"/>
       <w:bookmarkEnd w:id="3"/>
       <w:r>
@@ -6973,33 +7141,33 @@
         <w:lastRenderedPageBreak/>
         <w:t>Постановка задачи</w:t>
       </w:r>
+      <w:bookmarkEnd w:id="4"/>
+    </w:p>
+    <w:p>
+      <w:pPr>
+        <w:pStyle w:val="2"/>
+        <w:rPr>
+          <w:szCs w:val="32"/>
+        </w:rPr>
+      </w:pPr>
+      <w:bookmarkStart w:id="11" w:name="_Toc73309721"/>
+      <w:r>
+        <w:rPr>
+          <w:rStyle w:val="20"/>
+        </w:rPr>
+        <w:t>Исследование предметной области</w:t>
+      </w:r>
       <w:bookmarkEnd w:id="11"/>
     </w:p>
     <w:p>
       <w:pPr>
-        <w:pStyle w:val="2"/>
-        <w:rPr>
-          <w:szCs w:val="32"/>
-        </w:rPr>
-      </w:pPr>
-      <w:bookmarkStart w:id="12" w:name="_Toc73309721"/>
-      <w:r>
-        <w:rPr>
-          <w:rStyle w:val="20"/>
-        </w:rPr>
-        <w:t>Исследование предметной области</w:t>
-      </w:r>
-      <w:bookmarkEnd w:id="12"/>
-    </w:p>
-    <w:p>
-      <w:pPr>
-        <w:ind w:left="851" w:firstLine="0"/>
+        <w:ind w:left="851"/>
       </w:pPr>
     </w:p>
     <w:p>
       <w:pPr>
         <w:pStyle w:val="af"/>
-        <w:ind w:left="0" w:firstLine="720"/>
+        <w:ind w:left="0" w:firstLine="851"/>
         <w:jc w:val="both"/>
       </w:pPr>
       <w:r>
@@ -7013,7 +7181,7 @@
     </w:p>
     <w:p>
       <w:pPr>
-        <w:ind w:left="1080" w:firstLine="0"/>
+        <w:ind w:left="1080"/>
       </w:pPr>
     </w:p>
     <w:p>
@@ -7023,251 +7191,2742 @@
           <w:szCs w:val="32"/>
         </w:rPr>
       </w:pPr>
-      <w:bookmarkStart w:id="13" w:name="_Toc73309722"/>
+      <w:bookmarkStart w:id="12" w:name="_Toc73309722"/>
       <w:r>
         <w:rPr>
           <w:rStyle w:val="20"/>
         </w:rPr>
         <w:t>Поиск аналогов и прототипов</w:t>
       </w:r>
+      <w:bookmarkEnd w:id="12"/>
+    </w:p>
+    <w:p>
+      <w:pPr>
+        <w:ind w:left="851"/>
+        <w:rPr>
+          <w:lang w:val="en-US"/>
+        </w:rPr>
+      </w:pPr>
+      <w:r>
+        <w:t>Существует множество уже реализованных систем, подобно разрабатываемой мною. Например сбербанк онлайн:</w:t>
+      </w:r>
+    </w:p>
+    <w:p>
+      <w:pPr>
+        <w:ind w:left="851"/>
+        <w:rPr>
+          <w:lang w:val="en-US"/>
+        </w:rPr>
+      </w:pPr>
+      <w:r>
+        <w:rPr>
+          <w:noProof/>
+        </w:rPr>
+        <w:drawing>
+          <wp:inline distT="0" distB="0" distL="0" distR="0">
+            <wp:extent cx="3459307" cy="5882640"/>
+            <wp:effectExtent l="0" t="0" r="8255" b="3810"/>
+            <wp:docPr id="1" name="Рисунок 1" descr="C:\Users\stepa\OneDrive\Изображения\Снимки экрана\Скриншот 01-06-2021 233102 (2).jpg"/>
+            <wp:cNvGraphicFramePr>
+              <a:graphicFrameLocks xmlns:a="http://schemas.openxmlformats.org/drawingml/2006/main" noChangeAspect="1"/>
+            </wp:cNvGraphicFramePr>
+            <a:graphic xmlns:a="http://schemas.openxmlformats.org/drawingml/2006/main">
+              <a:graphicData uri="http://schemas.openxmlformats.org/drawingml/2006/picture">
+                <pic:pic xmlns:pic="http://schemas.openxmlformats.org/drawingml/2006/picture">
+                  <pic:nvPicPr>
+                    <pic:cNvPr id="0" name="Picture 1" descr="C:\Users\stepa\OneDrive\Изображения\Снимки экрана\Скриншот 01-06-2021 233102 (2).jpg"/>
+                    <pic:cNvPicPr>
+                      <a:picLocks noChangeAspect="1" noChangeArrowheads="1"/>
+                    </pic:cNvPicPr>
+                  </pic:nvPicPr>
+                  <pic:blipFill>
+                    <a:blip r:embed="rId15">
+                      <a:extLst>
+                        <a:ext uri="{28A0092B-C50C-407E-A947-70E740481C1C}">
+                          <a14:useLocalDpi xmlns:a14="http://schemas.microsoft.com/office/drawing/2010/main" val="0"/>
+                        </a:ext>
+                      </a:extLst>
+                    </a:blip>
+                    <a:srcRect/>
+                    <a:stretch>
+                      <a:fillRect/>
+                    </a:stretch>
+                  </pic:blipFill>
+                  <pic:spPr bwMode="auto">
+                    <a:xfrm>
+                      <a:off x="0" y="0"/>
+                      <a:ext cx="3464319" cy="5891164"/>
+                    </a:xfrm>
+                    <a:prstGeom prst="rect">
+                      <a:avLst/>
+                    </a:prstGeom>
+                    <a:noFill/>
+                    <a:ln>
+                      <a:noFill/>
+                    </a:ln>
+                  </pic:spPr>
+                </pic:pic>
+              </a:graphicData>
+            </a:graphic>
+          </wp:inline>
+        </w:drawing>
+      </w:r>
+    </w:p>
+    <w:p>
+      <w:pPr>
+        <w:ind w:left="851"/>
+        <w:rPr>
+          <w:lang w:val="en-US"/>
+        </w:rPr>
+      </w:pPr>
+    </w:p>
+    <w:p>
+      <w:pPr>
+        <w:pStyle w:val="2"/>
+      </w:pPr>
+      <w:bookmarkStart w:id="13" w:name="_Toc73309723"/>
+      <w:r>
+        <w:t>Цели и задачи разработки</w:t>
+      </w:r>
       <w:bookmarkEnd w:id="13"/>
     </w:p>
-    <w:p>
-      <w:pPr>
-        <w:ind w:left="851" w:firstLine="0"/>
-      </w:pPr>
-    </w:p>
+    <w:p/>
     <w:p>
       <w:pPr>
         <w:pStyle w:val="2"/>
-        <w:ind w:firstLine="900"/>
-      </w:pPr>
-      <w:bookmarkStart w:id="14" w:name="_Toc73309723"/>
-      <w:r>
-        <w:t>Цели и задачи разработки</w:t>
-      </w:r>
-      <w:bookmarkEnd w:id="14"/>
-    </w:p>
-    <w:p>
-      <w:pPr>
-        <w:pStyle w:val="10"/>
-      </w:pPr>
-      <w:bookmarkStart w:id="15" w:name="_Toc73309724"/>
+        <w:rPr>
+          <w:szCs w:val="32"/>
+        </w:rPr>
+      </w:pPr>
+      <w:bookmarkStart w:id="14" w:name="_Toc73309724"/>
       <w:r>
         <w:rPr>
           <w:rStyle w:val="11"/>
-        </w:rPr>
-        <w:lastRenderedPageBreak/>
-        <w:t>Выбор средств разработки</w:t>
-      </w:r>
-      <w:bookmarkEnd w:id="15"/>
-    </w:p>
-    <w:p>
-      <w:pPr>
-        <w:ind w:left="851" w:firstLine="0"/>
-      </w:pPr>
-    </w:p>
-    <w:p>
-      <w:pPr>
-        <w:ind w:left="851" w:firstLine="0"/>
-        <w:rPr>
+          <w:bCs/>
+          <w:caps w:val="0"/>
+          <w:kern w:val="0"/>
           <w:sz w:val="32"/>
           <w:szCs w:val="32"/>
         </w:rPr>
-      </w:pPr>
-      <w:r>
+        <w:lastRenderedPageBreak/>
+        <w:t>Выбор</w:t>
+      </w:r>
+      <w:r>
+        <w:rPr>
+          <w:rStyle w:val="11"/>
+          <w:sz w:val="32"/>
+          <w:szCs w:val="32"/>
+        </w:rPr>
+        <w:t xml:space="preserve"> </w:t>
+      </w:r>
+      <w:r>
+        <w:rPr>
+          <w:rStyle w:val="11"/>
+          <w:caps w:val="0"/>
+          <w:sz w:val="32"/>
+          <w:szCs w:val="32"/>
+        </w:rPr>
+        <w:t>средств разработки</w:t>
+      </w:r>
+      <w:bookmarkEnd w:id="14"/>
+    </w:p>
+    <w:p>
+      <w:pPr>
+        <w:ind w:left="851"/>
+      </w:pPr>
+      <w:r>
+        <w:t>Хотелось</w:t>
+      </w:r>
+      <w:r>
+        <w:t xml:space="preserve"> </w:t>
+      </w:r>
+      <w:r>
+        <w:t xml:space="preserve">изучить современный фреймворк с хорошей документацией, поэтому решил выбрать </w:t>
+      </w:r>
+      <w:r>
+        <w:rPr>
+          <w:lang w:val="en-US"/>
+        </w:rPr>
+        <w:t>ASP</w:t>
+      </w:r>
+      <w:r>
+        <w:t>.</w:t>
+      </w:r>
+      <w:r>
+        <w:rPr>
+          <w:lang w:val="en-US"/>
+        </w:rPr>
+        <w:t>NET</w:t>
+      </w:r>
+      <w:r>
+        <w:t>, т.к. у них много обучающих видео, стройная структура кода, фреймворки сделаны в одной организации в одном стиле, что урощает их изучение.</w:t>
+      </w:r>
+    </w:p>
+    <w:p>
+      <w:pPr>
+        <w:rPr>
+          <w:szCs w:val="28"/>
+        </w:rPr>
+      </w:pPr>
+    </w:p>
+    <w:p>
+      <w:pPr>
+        <w:pStyle w:val="af"/>
+        <w:ind w:left="0" w:firstLine="851"/>
+        <w:jc w:val="both"/>
+        <w:rPr>
+          <w:rFonts w:ascii="Times New Roman" w:hAnsi="Times New Roman"/>
+          <w:sz w:val="28"/>
+          <w:szCs w:val="28"/>
+        </w:rPr>
+      </w:pPr>
+      <w:r>
+        <w:rPr>
+          <w:rFonts w:ascii="Times New Roman" w:hAnsi="Times New Roman"/>
+          <w:sz w:val="28"/>
+          <w:szCs w:val="28"/>
+        </w:rPr>
+        <w:t xml:space="preserve"> </w:t>
+      </w:r>
+      <w:r>
+        <w:rPr>
+          <w:rFonts w:ascii="Times New Roman" w:hAnsi="Times New Roman"/>
+          <w:sz w:val="28"/>
+          <w:szCs w:val="28"/>
+        </w:rPr>
+        <w:t xml:space="preserve">Фреймворк </w:t>
+      </w:r>
+      <w:r>
+        <w:rPr>
+          <w:rFonts w:ascii="Times New Roman" w:hAnsi="Times New Roman"/>
+          <w:sz w:val="28"/>
+          <w:szCs w:val="28"/>
+          <w:lang w:val="en-US"/>
+        </w:rPr>
+        <w:t>Identity</w:t>
+      </w:r>
+      <w:r>
+        <w:rPr>
+          <w:rFonts w:ascii="Times New Roman" w:hAnsi="Times New Roman"/>
+          <w:sz w:val="28"/>
+          <w:szCs w:val="28"/>
+        </w:rPr>
+        <w:t>.</w:t>
+      </w:r>
+      <w:r>
+        <w:rPr>
+          <w:rFonts w:ascii="Times New Roman" w:hAnsi="Times New Roman"/>
+          <w:sz w:val="28"/>
+          <w:szCs w:val="28"/>
+          <w:lang w:val="en-US"/>
+        </w:rPr>
+        <w:t>net</w:t>
+      </w:r>
+    </w:p>
+    <w:p>
+      <w:pPr>
+        <w:rPr>
+          <w:rFonts w:eastAsiaTheme="minorHAnsi"/>
+          <w:szCs w:val="28"/>
+        </w:rPr>
+      </w:pPr>
+      <w:r>
+        <w:rPr>
+          <w:szCs w:val="28"/>
+        </w:rPr>
+        <w:t xml:space="preserve">Это фреймворк для работы с аутентификацией. </w:t>
+      </w:r>
+    </w:p>
+    <w:p>
+      <w:pPr>
+        <w:rPr>
+          <w:szCs w:val="28"/>
+        </w:rPr>
+      </w:pPr>
+      <w:r>
+        <w:rPr>
+          <w:szCs w:val="28"/>
+        </w:rPr>
+        <w:t>Есть два подхода для реализации:</w:t>
+      </w:r>
+    </w:p>
+    <w:p>
+      <w:pPr>
+        <w:rPr>
+          <w:szCs w:val="28"/>
+        </w:rPr>
+      </w:pPr>
+      <w:r>
+        <w:rPr>
+          <w:szCs w:val="28"/>
+        </w:rPr>
+        <w:t xml:space="preserve">1 автоматическая регистрация. Можно сделать на сайте </w:t>
+      </w:r>
+      <w:r>
+        <w:rPr>
+          <w:szCs w:val="28"/>
+          <w:lang w:val="en-US"/>
+        </w:rPr>
+        <w:t>Azure</w:t>
+      </w:r>
+      <w:r>
+        <w:rPr>
+          <w:szCs w:val="28"/>
+        </w:rPr>
+        <w:t xml:space="preserve"> </w:t>
+      </w:r>
+      <w:r>
+        <w:rPr>
+          <w:szCs w:val="28"/>
+          <w:lang w:val="en-US"/>
+        </w:rPr>
+        <w:t>portal</w:t>
+      </w:r>
+      <w:r>
+        <w:rPr>
+          <w:szCs w:val="28"/>
+        </w:rPr>
+        <w:t xml:space="preserve"> </w:t>
+      </w:r>
+      <w:r>
+        <w:rPr>
+          <w:szCs w:val="28"/>
+          <w:lang w:val="en-US"/>
+        </w:rPr>
+        <w:t>page</w:t>
+      </w:r>
+      <w:r>
+        <w:rPr>
+          <w:szCs w:val="28"/>
+        </w:rPr>
+        <w:t xml:space="preserve"> </w:t>
+      </w:r>
+      <w:r>
+        <w:rPr>
+          <w:szCs w:val="28"/>
+          <w:lang w:val="en-US"/>
+        </w:rPr>
+        <w:t>for</w:t>
+      </w:r>
+      <w:r>
+        <w:rPr>
+          <w:szCs w:val="28"/>
+        </w:rPr>
+        <w:t xml:space="preserve"> </w:t>
+      </w:r>
+      <w:r>
+        <w:rPr>
+          <w:szCs w:val="28"/>
+          <w:lang w:val="en-US"/>
+        </w:rPr>
+        <w:t>app</w:t>
+      </w:r>
+      <w:r>
+        <w:rPr>
+          <w:szCs w:val="28"/>
+        </w:rPr>
+        <w:t xml:space="preserve"> </w:t>
+      </w:r>
+      <w:r>
+        <w:rPr>
+          <w:szCs w:val="28"/>
+          <w:lang w:val="en-US"/>
+        </w:rPr>
+        <w:t>registration</w:t>
+      </w:r>
+      <w:r>
+        <w:rPr>
+          <w:szCs w:val="28"/>
+        </w:rPr>
+        <w:t>.</w:t>
+      </w:r>
+    </w:p>
+    <w:p>
+      <w:pPr>
+        <w:rPr>
+          <w:szCs w:val="28"/>
+        </w:rPr>
+      </w:pPr>
+      <w:r>
+        <w:rPr>
+          <w:szCs w:val="28"/>
+        </w:rPr>
+        <w:t xml:space="preserve">2 ручная настройка. </w:t>
+      </w:r>
+    </w:p>
+    <w:p>
+      <w:pPr>
+        <w:rPr>
+          <w:szCs w:val="28"/>
+        </w:rPr>
+      </w:pPr>
+    </w:p>
+    <w:p>
+      <w:pPr>
+        <w:rPr>
+          <w:szCs w:val="28"/>
+        </w:rPr>
+      </w:pPr>
+      <w:r>
+        <w:rPr>
+          <w:szCs w:val="28"/>
+        </w:rPr>
+        <w:t>https://www.youtube.com/watch?v=Uco05GknIUU</w:t>
+      </w:r>
+    </w:p>
+    <w:p>
+      <w:pPr>
+        <w:rPr>
+          <w:szCs w:val="28"/>
+        </w:rPr>
+      </w:pPr>
+      <w:r>
+        <w:rPr>
+          <w:szCs w:val="28"/>
+        </w:rPr>
+        <w:t xml:space="preserve">Части программ общаются друг с другом с помощью токенов каких-то… </w:t>
+      </w:r>
+      <w:r>
+        <w:rPr>
+          <w:szCs w:val="28"/>
+          <w:lang w:val="en-US"/>
+        </w:rPr>
+        <w:t>security</w:t>
+      </w:r>
+      <w:r>
+        <w:rPr>
+          <w:szCs w:val="28"/>
+        </w:rPr>
+        <w:t xml:space="preserve"> </w:t>
+      </w:r>
+      <w:r>
+        <w:rPr>
+          <w:szCs w:val="28"/>
+          <w:lang w:val="en-US"/>
+        </w:rPr>
+        <w:t>token</w:t>
+      </w:r>
+      <w:r>
+        <w:rPr>
+          <w:szCs w:val="28"/>
+        </w:rPr>
+        <w:t xml:space="preserve"> </w:t>
+      </w:r>
+      <w:r>
+        <w:rPr>
+          <w:szCs w:val="28"/>
+          <w:lang w:val="en-US"/>
+        </w:rPr>
+        <w:t>service</w:t>
+      </w:r>
+      <w:r>
+        <w:rPr>
+          <w:szCs w:val="28"/>
+        </w:rPr>
+        <w:t xml:space="preserve">. </w:t>
+      </w:r>
+      <w:r>
+        <w:rPr>
+          <w:szCs w:val="28"/>
+          <w:lang w:val="en-US"/>
+        </w:rPr>
+        <w:t>Identity</w:t>
+      </w:r>
+      <w:r>
+        <w:rPr>
+          <w:szCs w:val="28"/>
+        </w:rPr>
+        <w:t xml:space="preserve"> </w:t>
+      </w:r>
+      <w:r>
+        <w:rPr>
+          <w:szCs w:val="28"/>
+        </w:rPr>
+        <w:t>был создан(несмотря на наличия множества уже существующих решений) для того, чтобы придать гибкости приложению, чтобы пользователи могли выполнять больше действия так, как им хочется. Это централизованное решение. Имеется в виду, что пользователь входит один раз, получает токен и вносит нужные ему изменения.</w:t>
+      </w:r>
+    </w:p>
+    <w:p>
+      <w:pPr>
+        <w:rPr>
+          <w:szCs w:val="28"/>
+        </w:rPr>
+      </w:pPr>
+    </w:p>
+    <w:p>
+      <w:pPr>
+        <w:rPr>
+          <w:szCs w:val="28"/>
+        </w:rPr>
+      </w:pPr>
+      <w:r>
+        <w:rPr>
+          <w:szCs w:val="28"/>
+          <w:lang w:val="en-US"/>
+        </w:rPr>
+        <w:t>Identity</w:t>
+      </w:r>
+      <w:r>
+        <w:rPr>
+          <w:szCs w:val="28"/>
+        </w:rPr>
+        <w:t xml:space="preserve"> </w:t>
+      </w:r>
+      <w:r>
+        <w:rPr>
+          <w:szCs w:val="28"/>
+          <w:lang w:val="en-US"/>
+        </w:rPr>
+        <w:t>server</w:t>
+      </w:r>
+      <w:r>
+        <w:rPr>
+          <w:szCs w:val="28"/>
+        </w:rPr>
+        <w:t xml:space="preserve"> </w:t>
+      </w:r>
+      <w:r>
+        <w:rPr>
+          <w:szCs w:val="28"/>
+        </w:rPr>
+        <w:t xml:space="preserve">доставляется с помощью </w:t>
+      </w:r>
+      <w:r>
+        <w:rPr>
+          <w:szCs w:val="28"/>
+          <w:lang w:val="en-US"/>
+        </w:rPr>
+        <w:t>NuGet</w:t>
+      </w:r>
+      <w:r>
+        <w:rPr>
+          <w:szCs w:val="28"/>
+        </w:rPr>
+        <w:t xml:space="preserve"> </w:t>
+      </w:r>
+      <w:r>
+        <w:rPr>
+          <w:szCs w:val="28"/>
+        </w:rPr>
+        <w:t xml:space="preserve">пакета. Ответ на вопрос, как </w:t>
+      </w:r>
+      <w:r>
+        <w:rPr>
+          <w:szCs w:val="28"/>
+          <w:lang w:val="en-US"/>
+        </w:rPr>
+        <w:t>Identity</w:t>
+      </w:r>
+      <w:r>
+        <w:rPr>
+          <w:szCs w:val="28"/>
+        </w:rPr>
+        <w:t xml:space="preserve"> </w:t>
+      </w:r>
+      <w:r>
+        <w:rPr>
+          <w:szCs w:val="28"/>
+        </w:rPr>
+        <w:t xml:space="preserve">связывает ПО в том, что он преимущественно реализуется как промежуточное ПО. Идея в том, что ты создаёшь хост с этим </w:t>
+      </w:r>
+      <w:r>
+        <w:rPr>
+          <w:szCs w:val="28"/>
+          <w:lang w:val="en-US"/>
+        </w:rPr>
+        <w:t>Identity</w:t>
+      </w:r>
+      <w:r>
+        <w:rPr>
+          <w:szCs w:val="28"/>
+        </w:rPr>
+        <w:t xml:space="preserve"> </w:t>
+      </w:r>
+      <w:r>
+        <w:rPr>
+          <w:szCs w:val="28"/>
+          <w:lang w:val="en-US"/>
+        </w:rPr>
+        <w:t>Server</w:t>
+      </w:r>
+      <w:r>
+        <w:rPr>
+          <w:szCs w:val="28"/>
+        </w:rPr>
+        <w:t xml:space="preserve">, заходишь в </w:t>
+      </w:r>
+      <w:r>
+        <w:rPr>
+          <w:szCs w:val="28"/>
+          <w:lang w:val="en-US"/>
+        </w:rPr>
+        <w:t>NuGet</w:t>
+      </w:r>
+      <w:r>
+        <w:rPr>
+          <w:szCs w:val="28"/>
+        </w:rPr>
+        <w:t>, прикрепляешь промежуточное ПО в очередь запроса(</w:t>
+      </w:r>
+      <w:r>
+        <w:rPr>
+          <w:szCs w:val="28"/>
+          <w:lang w:val="en-US"/>
+        </w:rPr>
+        <w:t>pipeline</w:t>
+      </w:r>
+      <w:r>
+        <w:rPr>
+          <w:szCs w:val="28"/>
+        </w:rPr>
+        <w:t>). В итоге работа данного промежуточного ПО(</w:t>
+      </w:r>
+      <w:r>
+        <w:rPr>
+          <w:szCs w:val="28"/>
+          <w:lang w:val="en-US"/>
+        </w:rPr>
+        <w:t>Identity</w:t>
+      </w:r>
+      <w:r>
+        <w:rPr>
+          <w:szCs w:val="28"/>
+        </w:rPr>
+        <w:t xml:space="preserve"> </w:t>
+      </w:r>
+      <w:r>
+        <w:rPr>
+          <w:szCs w:val="28"/>
+          <w:lang w:val="en-US"/>
+        </w:rPr>
+        <w:t>Server</w:t>
+      </w:r>
+      <w:r>
+        <w:rPr>
+          <w:szCs w:val="28"/>
+        </w:rPr>
+        <w:t xml:space="preserve">) – добавить </w:t>
+      </w:r>
+      <w:r>
+        <w:rPr>
+          <w:szCs w:val="28"/>
+          <w:lang w:val="en-US"/>
+        </w:rPr>
+        <w:t>endpoints</w:t>
+      </w:r>
+      <w:r>
+        <w:rPr>
+          <w:szCs w:val="28"/>
+        </w:rPr>
+        <w:t xml:space="preserve"> </w:t>
+      </w:r>
+      <w:r>
+        <w:rPr>
+          <w:szCs w:val="28"/>
+        </w:rPr>
+        <w:t>для ранее упоминавшихся протоколов(</w:t>
+      </w:r>
+      <w:r>
+        <w:rPr>
+          <w:szCs w:val="28"/>
+          <w:lang w:val="en-US"/>
+        </w:rPr>
+        <w:t>open</w:t>
+      </w:r>
+      <w:r>
+        <w:rPr>
+          <w:szCs w:val="28"/>
+        </w:rPr>
+        <w:t xml:space="preserve"> </w:t>
+      </w:r>
+      <w:r>
+        <w:rPr>
+          <w:szCs w:val="28"/>
+          <w:lang w:val="en-US"/>
+        </w:rPr>
+        <w:t>ID</w:t>
+      </w:r>
+      <w:r>
+        <w:rPr>
+          <w:szCs w:val="28"/>
+        </w:rPr>
+        <w:t xml:space="preserve"> </w:t>
+      </w:r>
+      <w:r>
+        <w:rPr>
+          <w:szCs w:val="28"/>
+          <w:lang w:val="en-US"/>
+        </w:rPr>
+        <w:t>connect</w:t>
+      </w:r>
+      <w:r>
+        <w:rPr>
+          <w:szCs w:val="28"/>
+        </w:rPr>
+        <w:t xml:space="preserve">, </w:t>
+      </w:r>
+      <w:r>
+        <w:rPr>
+          <w:szCs w:val="28"/>
+          <w:lang w:val="en-US"/>
+        </w:rPr>
+        <w:t>Oauth</w:t>
+      </w:r>
+      <w:r>
+        <w:rPr>
+          <w:szCs w:val="28"/>
+        </w:rPr>
+        <w:t xml:space="preserve">2). Т.е. идея в том, что я не беру своё приложение и добавляю в него </w:t>
+      </w:r>
+      <w:r>
+        <w:rPr>
+          <w:szCs w:val="28"/>
+          <w:lang w:val="en-US"/>
+        </w:rPr>
+        <w:t>Identity</w:t>
+      </w:r>
+      <w:r>
+        <w:rPr>
+          <w:szCs w:val="28"/>
+        </w:rPr>
+        <w:t xml:space="preserve"> </w:t>
+      </w:r>
+      <w:r>
+        <w:rPr>
+          <w:szCs w:val="28"/>
+          <w:lang w:val="en-US"/>
+        </w:rPr>
+        <w:t>Server</w:t>
+      </w:r>
+      <w:r>
+        <w:rPr>
+          <w:szCs w:val="28"/>
+        </w:rPr>
+        <w:t xml:space="preserve">, а в том, что я делаю отдельный Хост, т.к. реализую я </w:t>
+      </w:r>
+      <w:r>
+        <w:rPr>
+          <w:szCs w:val="28"/>
+          <w:lang w:val="en-US"/>
+        </w:rPr>
+        <w:t>STS</w:t>
+      </w:r>
+      <w:r>
+        <w:rPr>
+          <w:szCs w:val="28"/>
+        </w:rPr>
+        <w:t>(</w:t>
+      </w:r>
+      <w:r>
+        <w:rPr>
+          <w:szCs w:val="28"/>
+          <w:lang w:val="en-US"/>
+        </w:rPr>
+        <w:t>Security</w:t>
+      </w:r>
+      <w:r>
+        <w:rPr>
+          <w:szCs w:val="28"/>
+        </w:rPr>
+        <w:t xml:space="preserve"> </w:t>
+      </w:r>
+      <w:r>
+        <w:rPr>
+          <w:szCs w:val="28"/>
+          <w:lang w:val="en-US"/>
+        </w:rPr>
+        <w:t>Token</w:t>
+      </w:r>
+      <w:r>
+        <w:rPr>
+          <w:szCs w:val="28"/>
+        </w:rPr>
+        <w:t xml:space="preserve"> </w:t>
+      </w:r>
+      <w:r>
+        <w:rPr>
+          <w:szCs w:val="28"/>
+          <w:lang w:val="en-US"/>
+        </w:rPr>
+        <w:t>Service</w:t>
+      </w:r>
+      <w:r>
+        <w:rPr>
+          <w:szCs w:val="28"/>
+        </w:rPr>
+        <w:t xml:space="preserve">, Сервис токенов для безопасности).  Т.е это новое веб-приложение, работающее как бы параллельно с моим основным приложением. </w:t>
+      </w:r>
+    </w:p>
+    <w:p>
+      <w:pPr>
+        <w:rPr>
+          <w:szCs w:val="28"/>
+        </w:rPr>
+      </w:pPr>
+      <w:r>
+        <w:rPr>
+          <w:szCs w:val="28"/>
+        </w:rPr>
+        <w:t xml:space="preserve">Для этого кстати есть шаблоны.  Токены – это то, что мы доставляем назад в приложения для доказательства аутентичности пользователя и токены – это то, что приложение будет использовать для обращения к </w:t>
+      </w:r>
+      <w:r>
+        <w:rPr>
+          <w:szCs w:val="28"/>
+          <w:lang w:val="en-US"/>
+        </w:rPr>
+        <w:t>API</w:t>
+      </w:r>
+      <w:r>
+        <w:rPr>
+          <w:szCs w:val="28"/>
+        </w:rPr>
+        <w:t xml:space="preserve">. Токен содержит информацию о пользователе и он также подписан, т.е. есть цифровая подпись, созданная с помощью </w:t>
+      </w:r>
+      <w:r>
+        <w:rPr>
+          <w:szCs w:val="28"/>
+          <w:lang w:val="en-US"/>
+        </w:rPr>
+        <w:t>STS</w:t>
+      </w:r>
+      <w:r>
+        <w:rPr>
+          <w:szCs w:val="28"/>
+        </w:rPr>
+        <w:t xml:space="preserve">. В этом ценность открытых систем, в возможности использовать подобные настройки(управление временем сессии пользователя и другие вещи). А точнее получается, что </w:t>
+      </w:r>
+      <w:r>
+        <w:rPr>
+          <w:szCs w:val="28"/>
+          <w:lang w:val="en-US"/>
+        </w:rPr>
+        <w:t>Identity</w:t>
+      </w:r>
+      <w:r>
+        <w:rPr>
+          <w:szCs w:val="28"/>
+        </w:rPr>
+        <w:t xml:space="preserve"> </w:t>
+      </w:r>
+      <w:r>
+        <w:rPr>
+          <w:szCs w:val="28"/>
+          <w:lang w:val="en-US"/>
+        </w:rPr>
+        <w:t>Server</w:t>
+      </w:r>
+      <w:r>
+        <w:rPr>
+          <w:szCs w:val="28"/>
+        </w:rPr>
+        <w:t xml:space="preserve"> – это фреймворк, позволяющий построить свою </w:t>
+      </w:r>
+      <w:r>
+        <w:rPr>
+          <w:szCs w:val="28"/>
+          <w:lang w:val="en-US"/>
+        </w:rPr>
+        <w:t>STS</w:t>
+      </w:r>
+      <w:r>
+        <w:rPr>
+          <w:szCs w:val="28"/>
+        </w:rPr>
+        <w:t xml:space="preserve">. Т.е. это не просто </w:t>
+      </w:r>
+      <w:r>
+        <w:rPr>
+          <w:szCs w:val="28"/>
+          <w:lang w:val="en-US"/>
+        </w:rPr>
+        <w:t>STS</w:t>
+      </w:r>
+      <w:r>
+        <w:rPr>
+          <w:szCs w:val="28"/>
+        </w:rPr>
+        <w:t xml:space="preserve"> </w:t>
+      </w:r>
+      <w:r>
+        <w:rPr>
+          <w:szCs w:val="28"/>
+        </w:rPr>
+        <w:t xml:space="preserve">из коробки, это также набор инструментов для построения своей собственной </w:t>
+      </w:r>
+      <w:r>
+        <w:rPr>
+          <w:szCs w:val="28"/>
+          <w:lang w:val="en-US"/>
+        </w:rPr>
+        <w:t>STS</w:t>
+      </w:r>
+      <w:r>
+        <w:rPr>
+          <w:szCs w:val="28"/>
+        </w:rPr>
+        <w:t xml:space="preserve">. Т.е. об </w:t>
+      </w:r>
+      <w:r>
+        <w:rPr>
+          <w:szCs w:val="28"/>
+          <w:lang w:val="en-US"/>
+        </w:rPr>
+        <w:t>Identity</w:t>
+      </w:r>
+      <w:r>
+        <w:rPr>
+          <w:szCs w:val="28"/>
+        </w:rPr>
+        <w:t xml:space="preserve"> </w:t>
+      </w:r>
+      <w:r>
+        <w:rPr>
+          <w:szCs w:val="28"/>
+          <w:lang w:val="en-US"/>
+        </w:rPr>
+        <w:t>Server</w:t>
+      </w:r>
+      <w:r>
+        <w:rPr>
+          <w:szCs w:val="28"/>
+        </w:rPr>
+        <w:t xml:space="preserve"> </w:t>
+      </w:r>
+      <w:r>
+        <w:rPr>
+          <w:szCs w:val="28"/>
+        </w:rPr>
+        <w:t xml:space="preserve">можно говорить как о фреймворке, это библиотека, которую подключают и строят новое приложение со своим поведением. Это поведение в итоге соотвтетсвует  нужным разработчикам требованиям. </w:t>
+      </w:r>
+    </w:p>
+    <w:p>
+      <w:pPr>
+        <w:rPr>
+          <w:szCs w:val="28"/>
+        </w:rPr>
+      </w:pPr>
+      <w:r>
+        <w:rPr>
+          <w:szCs w:val="28"/>
+        </w:rPr>
+        <w:lastRenderedPageBreak/>
+        <w:t xml:space="preserve">Если сравнивать с другими подобными решениями, то для </w:t>
+      </w:r>
+      <w:r>
+        <w:rPr>
+          <w:szCs w:val="28"/>
+          <w:lang w:val="en-US"/>
+        </w:rPr>
+        <w:t>Java</w:t>
+      </w:r>
+      <w:r>
+        <w:rPr>
+          <w:szCs w:val="28"/>
+        </w:rPr>
+        <w:t xml:space="preserve">, например популярна  </w:t>
+      </w:r>
+      <w:r>
+        <w:rPr>
+          <w:szCs w:val="28"/>
+          <w:lang w:val="en-US"/>
+        </w:rPr>
+        <w:t>Pink</w:t>
+      </w:r>
+      <w:r>
+        <w:rPr>
+          <w:szCs w:val="28"/>
+        </w:rPr>
+        <w:t xml:space="preserve"> </w:t>
+      </w:r>
+      <w:r>
+        <w:rPr>
+          <w:szCs w:val="28"/>
+          <w:lang w:val="en-US"/>
+        </w:rPr>
+        <w:t>Federate</w:t>
+      </w:r>
+      <w:r>
+        <w:rPr>
+          <w:szCs w:val="28"/>
+        </w:rPr>
+        <w:t xml:space="preserve">. </w:t>
+      </w:r>
+      <w:r>
+        <w:rPr>
+          <w:szCs w:val="28"/>
+          <w:lang w:val="en-US"/>
+        </w:rPr>
+        <w:t>Azure</w:t>
+      </w:r>
+      <w:r>
+        <w:rPr>
+          <w:szCs w:val="28"/>
+        </w:rPr>
+        <w:t xml:space="preserve"> </w:t>
+      </w:r>
+      <w:r>
+        <w:rPr>
+          <w:szCs w:val="28"/>
+          <w:lang w:val="en-US"/>
+        </w:rPr>
+        <w:t>Active</w:t>
+      </w:r>
+      <w:r>
+        <w:rPr>
+          <w:szCs w:val="28"/>
+        </w:rPr>
+        <w:t xml:space="preserve"> </w:t>
+      </w:r>
+      <w:r>
+        <w:rPr>
+          <w:szCs w:val="28"/>
+          <w:lang w:val="en-US"/>
+        </w:rPr>
+        <w:t>Directory</w:t>
+      </w:r>
+      <w:r>
+        <w:rPr>
+          <w:szCs w:val="28"/>
+        </w:rPr>
+        <w:t xml:space="preserve"> – облачное </w:t>
+      </w:r>
+      <w:r>
+        <w:rPr>
+          <w:szCs w:val="28"/>
+          <w:lang w:val="en-US"/>
+        </w:rPr>
+        <w:t>STS</w:t>
+      </w:r>
+      <w:r>
+        <w:rPr>
+          <w:szCs w:val="28"/>
+        </w:rPr>
+        <w:t xml:space="preserve">, предлягаемая компанией Майкрософт. Также есть </w:t>
+      </w:r>
+      <w:r>
+        <w:rPr>
+          <w:szCs w:val="28"/>
+          <w:lang w:val="en-US"/>
+        </w:rPr>
+        <w:t>OCTA</w:t>
+      </w:r>
+      <w:r>
+        <w:rPr>
+          <w:szCs w:val="28"/>
+        </w:rPr>
+        <w:t xml:space="preserve">, </w:t>
+      </w:r>
+      <w:r>
+        <w:rPr>
+          <w:szCs w:val="28"/>
+          <w:lang w:val="en-US"/>
+        </w:rPr>
+        <w:t>AUTH</w:t>
+      </w:r>
+      <w:r>
+        <w:rPr>
+          <w:szCs w:val="28"/>
+        </w:rPr>
+        <w:t xml:space="preserve">0. Т.е., видимо, можно создать свой хост, а можно доверить это облачным сервисам. </w:t>
+      </w:r>
+    </w:p>
+    <w:p>
+      <w:pPr>
+        <w:rPr>
+          <w:szCs w:val="28"/>
+        </w:rPr>
+      </w:pPr>
+      <w:r>
+        <w:rPr>
+          <w:szCs w:val="28"/>
+        </w:rPr>
+        <w:t xml:space="preserve">В итоге мы имеем централизованное управление с одиночным вхождением пользователя в систему(и возможностью проводить множество операций после этого вхождения). </w:t>
+      </w:r>
+    </w:p>
+    <w:p>
+      <w:pPr>
+        <w:rPr>
+          <w:szCs w:val="28"/>
+        </w:rPr>
+      </w:pPr>
+      <w:r>
+        <w:rPr>
+          <w:noProof/>
+        </w:rPr>
+        <w:drawing>
+          <wp:inline distT="0" distB="0" distL="0" distR="0">
+            <wp:extent cx="5935980" cy="3512820"/>
+            <wp:effectExtent l="0" t="0" r="7620" b="0"/>
+            <wp:docPr id="3" name="Рисунок 3"/>
+            <wp:cNvGraphicFramePr>
+              <a:graphicFrameLocks xmlns:a="http://schemas.openxmlformats.org/drawingml/2006/main" noChangeAspect="1"/>
+            </wp:cNvGraphicFramePr>
+            <a:graphic xmlns:a="http://schemas.openxmlformats.org/drawingml/2006/main">
+              <a:graphicData uri="http://schemas.openxmlformats.org/drawingml/2006/picture">
+                <pic:pic xmlns:pic="http://schemas.openxmlformats.org/drawingml/2006/picture">
+                  <pic:nvPicPr>
+                    <pic:cNvPr id="0" name="Рисунок 1"/>
+                    <pic:cNvPicPr>
+                      <a:picLocks noChangeAspect="1" noChangeArrowheads="1"/>
+                    </pic:cNvPicPr>
+                  </pic:nvPicPr>
+                  <pic:blipFill>
+                    <a:blip r:embed="rId16">
+                      <a:extLst>
+                        <a:ext uri="{28A0092B-C50C-407E-A947-70E740481C1C}">
+                          <a14:useLocalDpi xmlns:a14="http://schemas.microsoft.com/office/drawing/2010/main" val="0"/>
+                        </a:ext>
+                      </a:extLst>
+                    </a:blip>
+                    <a:srcRect/>
+                    <a:stretch>
+                      <a:fillRect/>
+                    </a:stretch>
+                  </pic:blipFill>
+                  <pic:spPr bwMode="auto">
+                    <a:xfrm>
+                      <a:off x="0" y="0"/>
+                      <a:ext cx="5935980" cy="3512820"/>
+                    </a:xfrm>
+                    <a:prstGeom prst="rect">
+                      <a:avLst/>
+                    </a:prstGeom>
+                    <a:noFill/>
+                    <a:ln>
+                      <a:noFill/>
+                    </a:ln>
+                  </pic:spPr>
+                </pic:pic>
+              </a:graphicData>
+            </a:graphic>
+          </wp:inline>
+        </w:drawing>
+      </w:r>
+    </w:p>
+    <w:p>
+      <w:pPr>
+        <w:rPr>
+          <w:szCs w:val="28"/>
+        </w:rPr>
+      </w:pPr>
+      <w:r>
+        <w:rPr>
+          <w:szCs w:val="28"/>
+        </w:rPr>
+        <w:t xml:space="preserve">Т.о. в итоге мы будем управлять сервисом безопасности с токенами. </w:t>
+      </w:r>
+      <w:r>
+        <w:rPr>
+          <w:szCs w:val="28"/>
+          <w:lang w:val="en-US"/>
+        </w:rPr>
+        <w:t>Web</w:t>
+      </w:r>
+      <w:r>
+        <w:rPr>
+          <w:szCs w:val="28"/>
+        </w:rPr>
+        <w:t>-</w:t>
+      </w:r>
+      <w:r>
+        <w:rPr>
+          <w:szCs w:val="28"/>
+          <w:lang w:val="en-US"/>
+        </w:rPr>
+        <w:t>api</w:t>
+      </w:r>
+      <w:r>
+        <w:rPr>
+          <w:szCs w:val="28"/>
+        </w:rPr>
+        <w:t xml:space="preserve"> </w:t>
+      </w:r>
+      <w:r>
+        <w:rPr>
+          <w:szCs w:val="28"/>
+        </w:rPr>
+        <w:t xml:space="preserve">и </w:t>
+      </w:r>
+      <w:r>
+        <w:rPr>
+          <w:szCs w:val="28"/>
+          <w:lang w:val="en-US"/>
+        </w:rPr>
+        <w:t>web</w:t>
+      </w:r>
+      <w:r>
+        <w:rPr>
+          <w:szCs w:val="28"/>
+        </w:rPr>
+        <w:t>-</w:t>
+      </w:r>
+      <w:r>
+        <w:rPr>
+          <w:szCs w:val="28"/>
+          <w:lang w:val="en-US"/>
+        </w:rPr>
+        <w:t>app</w:t>
+      </w:r>
+      <w:r>
+        <w:rPr>
+          <w:szCs w:val="28"/>
+        </w:rPr>
+        <w:t xml:space="preserve">, которые я создам будут общаться друг с другом посредством этого сервиса. Всё это будет работать в соответсвии с </w:t>
+      </w:r>
+      <w:r>
+        <w:rPr>
+          <w:szCs w:val="28"/>
+          <w:lang w:val="en-US"/>
+        </w:rPr>
+        <w:t>Open</w:t>
+      </w:r>
+      <w:r>
+        <w:rPr>
+          <w:szCs w:val="28"/>
+        </w:rPr>
+        <w:t xml:space="preserve"> </w:t>
+      </w:r>
+      <w:r>
+        <w:rPr>
+          <w:szCs w:val="28"/>
+          <w:lang w:val="en-US"/>
+        </w:rPr>
+        <w:t>Id</w:t>
+      </w:r>
+      <w:r>
+        <w:rPr>
+          <w:szCs w:val="28"/>
+        </w:rPr>
+        <w:t xml:space="preserve"> </w:t>
+      </w:r>
+      <w:r>
+        <w:rPr>
+          <w:szCs w:val="28"/>
+          <w:lang w:val="en-US"/>
+        </w:rPr>
+        <w:t>connect</w:t>
+      </w:r>
+      <w:r>
+        <w:rPr>
+          <w:szCs w:val="28"/>
+        </w:rPr>
+        <w:t xml:space="preserve"> &amp; </w:t>
+      </w:r>
+      <w:r>
+        <w:rPr>
+          <w:szCs w:val="28"/>
+          <w:lang w:val="en-US"/>
+        </w:rPr>
+        <w:t>Oauth</w:t>
+      </w:r>
+      <w:r>
+        <w:rPr>
+          <w:szCs w:val="28"/>
+        </w:rPr>
+        <w:t xml:space="preserve">2 </w:t>
+      </w:r>
+      <w:r>
+        <w:rPr>
+          <w:szCs w:val="28"/>
+          <w:lang w:val="en-US"/>
+        </w:rPr>
+        <w:t>protocol</w:t>
+      </w:r>
+      <w:r>
+        <w:rPr>
+          <w:szCs w:val="28"/>
+        </w:rPr>
+        <w:t xml:space="preserve">. Красота решения в том, что </w:t>
+      </w:r>
+      <w:r>
+        <w:rPr>
+          <w:szCs w:val="28"/>
+          <w:lang w:val="en-US"/>
+        </w:rPr>
+        <w:t>Identity</w:t>
+      </w:r>
+      <w:r>
+        <w:rPr>
+          <w:szCs w:val="28"/>
+        </w:rPr>
+        <w:t xml:space="preserve"> </w:t>
+      </w:r>
+      <w:r>
+        <w:rPr>
+          <w:szCs w:val="28"/>
+        </w:rPr>
+        <w:t xml:space="preserve">можно использовать в программе, но если потребуется, то можно будет его сменить на подобный сервис. </w:t>
+      </w:r>
+      <w:r>
+        <w:rPr>
+          <w:szCs w:val="28"/>
+          <w:lang w:val="en-US"/>
+        </w:rPr>
+        <w:t>Identity</w:t>
+      </w:r>
+      <w:r>
+        <w:rPr>
+          <w:szCs w:val="28"/>
+        </w:rPr>
+        <w:t xml:space="preserve"> </w:t>
+      </w:r>
+      <w:r>
+        <w:rPr>
+          <w:szCs w:val="28"/>
+          <w:lang w:val="en-US"/>
+        </w:rPr>
+        <w:t>server</w:t>
+      </w:r>
+      <w:r>
+        <w:rPr>
+          <w:szCs w:val="28"/>
+        </w:rPr>
+        <w:t xml:space="preserve"> </w:t>
+      </w:r>
+      <w:r>
+        <w:rPr>
+          <w:szCs w:val="28"/>
+        </w:rPr>
+        <w:t xml:space="preserve">будет сервисом для использования токенов. </w:t>
+      </w:r>
+    </w:p>
+    <w:p>
+      <w:pPr>
+        <w:rPr>
+          <w:szCs w:val="28"/>
+        </w:rPr>
+      </w:pPr>
+      <w:r>
+        <w:rPr>
+          <w:szCs w:val="28"/>
+        </w:rPr>
+        <w:t xml:space="preserve">В </w:t>
+      </w:r>
+      <w:r>
+        <w:rPr>
+          <w:szCs w:val="28"/>
+          <w:lang w:val="en-US"/>
+        </w:rPr>
+        <w:t>Visual</w:t>
+      </w:r>
+      <w:r>
+        <w:rPr>
+          <w:szCs w:val="28"/>
+        </w:rPr>
+        <w:t xml:space="preserve"> </w:t>
+      </w:r>
+      <w:r>
+        <w:rPr>
+          <w:szCs w:val="28"/>
+          <w:lang w:val="en-US"/>
+        </w:rPr>
+        <w:t>Studio</w:t>
+      </w:r>
+      <w:r>
+        <w:rPr>
+          <w:szCs w:val="28"/>
+        </w:rPr>
+        <w:t xml:space="preserve"> </w:t>
+      </w:r>
+      <w:r>
+        <w:rPr>
+          <w:szCs w:val="28"/>
+        </w:rPr>
+        <w:t xml:space="preserve">можно зайти в файл – новый проект – </w:t>
+      </w:r>
+      <w:r>
+        <w:rPr>
+          <w:szCs w:val="28"/>
+          <w:lang w:val="en-US"/>
+        </w:rPr>
+        <w:t>Identity</w:t>
+      </w:r>
+      <w:r>
+        <w:rPr>
+          <w:szCs w:val="28"/>
+        </w:rPr>
+        <w:t xml:space="preserve"> </w:t>
+      </w:r>
+      <w:r>
+        <w:rPr>
+          <w:szCs w:val="28"/>
+          <w:lang w:val="en-US"/>
+        </w:rPr>
+        <w:t>Server</w:t>
+      </w:r>
+      <w:r>
+        <w:rPr>
+          <w:szCs w:val="28"/>
+        </w:rPr>
+        <w:t>. Т.о. есть промежуточное ПО(</w:t>
+      </w:r>
+      <w:r>
+        <w:rPr>
+          <w:szCs w:val="28"/>
+          <w:lang w:val="en-US"/>
+        </w:rPr>
+        <w:t>middleware</w:t>
+      </w:r>
+      <w:r>
+        <w:rPr>
+          <w:szCs w:val="28"/>
+        </w:rPr>
+        <w:t xml:space="preserve">), реализующее эти </w:t>
+      </w:r>
+      <w:r>
+        <w:rPr>
+          <w:szCs w:val="28"/>
+          <w:lang w:val="en-US"/>
+        </w:rPr>
+        <w:t>protocol</w:t>
+      </w:r>
+      <w:r>
+        <w:rPr>
+          <w:szCs w:val="28"/>
+        </w:rPr>
+        <w:t xml:space="preserve"> </w:t>
+      </w:r>
+      <w:r>
+        <w:rPr>
+          <w:szCs w:val="28"/>
+          <w:lang w:val="en-US"/>
+        </w:rPr>
+        <w:t>endpoints</w:t>
+      </w:r>
+      <w:r>
+        <w:rPr>
+          <w:szCs w:val="28"/>
+        </w:rPr>
+        <w:t xml:space="preserve">. Далее наш клиент в виде приложения типа </w:t>
+      </w:r>
+      <w:r>
+        <w:rPr>
+          <w:szCs w:val="28"/>
+          <w:lang w:val="en-US"/>
+        </w:rPr>
+        <w:t>Model</w:t>
+      </w:r>
+      <w:r>
+        <w:rPr>
+          <w:szCs w:val="28"/>
+        </w:rPr>
+        <w:t xml:space="preserve"> </w:t>
+      </w:r>
+      <w:r>
+        <w:rPr>
+          <w:szCs w:val="28"/>
+          <w:lang w:val="en-US"/>
+        </w:rPr>
+        <w:t>View</w:t>
+      </w:r>
+      <w:r>
+        <w:rPr>
+          <w:szCs w:val="28"/>
+        </w:rPr>
+        <w:t xml:space="preserve"> </w:t>
+      </w:r>
+      <w:r>
+        <w:rPr>
+          <w:szCs w:val="28"/>
+          <w:lang w:val="en-US"/>
+        </w:rPr>
+        <w:t>Controller</w:t>
+      </w:r>
+      <w:r>
+        <w:rPr>
+          <w:szCs w:val="28"/>
+        </w:rPr>
+        <w:t xml:space="preserve">(приложение, желающее знать, кем является наш пользователь) будет говорить в виде протокола с </w:t>
+      </w:r>
+      <w:r>
+        <w:rPr>
+          <w:szCs w:val="28"/>
+          <w:lang w:val="en-US"/>
+        </w:rPr>
+        <w:t>Identity</w:t>
+      </w:r>
+      <w:r>
+        <w:rPr>
+          <w:szCs w:val="28"/>
+        </w:rPr>
+        <w:t xml:space="preserve"> </w:t>
+      </w:r>
+      <w:r>
+        <w:rPr>
+          <w:szCs w:val="28"/>
+          <w:lang w:val="en-US"/>
+        </w:rPr>
+        <w:t>Server</w:t>
+      </w:r>
+      <w:r>
+        <w:rPr>
+          <w:szCs w:val="28"/>
+        </w:rPr>
+        <w:t xml:space="preserve">. </w:t>
+      </w:r>
+    </w:p>
+    <w:p>
+      <w:pPr>
+        <w:rPr>
+          <w:szCs w:val="28"/>
+        </w:rPr>
+      </w:pPr>
+      <w:r>
+        <w:rPr>
+          <w:noProof/>
+        </w:rPr>
+        <w:lastRenderedPageBreak/>
+        <w:drawing>
+          <wp:inline distT="0" distB="0" distL="0" distR="0">
+            <wp:extent cx="5943600" cy="4000500"/>
+            <wp:effectExtent l="0" t="0" r="0" b="0"/>
+            <wp:docPr id="2" name="Рисунок 2"/>
+            <wp:cNvGraphicFramePr>
+              <a:graphicFrameLocks xmlns:a="http://schemas.openxmlformats.org/drawingml/2006/main" noChangeAspect="1"/>
+            </wp:cNvGraphicFramePr>
+            <a:graphic xmlns:a="http://schemas.openxmlformats.org/drawingml/2006/main">
+              <a:graphicData uri="http://schemas.openxmlformats.org/drawingml/2006/picture">
+                <pic:pic xmlns:pic="http://schemas.openxmlformats.org/drawingml/2006/picture">
+                  <pic:nvPicPr>
+                    <pic:cNvPr id="0" name="Рисунок 2"/>
+                    <pic:cNvPicPr>
+                      <a:picLocks noChangeAspect="1" noChangeArrowheads="1"/>
+                    </pic:cNvPicPr>
+                  </pic:nvPicPr>
+                  <pic:blipFill>
+                    <a:blip r:embed="rId17">
+                      <a:extLst>
+                        <a:ext uri="{28A0092B-C50C-407E-A947-70E740481C1C}">
+                          <a14:useLocalDpi xmlns:a14="http://schemas.microsoft.com/office/drawing/2010/main" val="0"/>
+                        </a:ext>
+                      </a:extLst>
+                    </a:blip>
+                    <a:srcRect/>
+                    <a:stretch>
+                      <a:fillRect/>
+                    </a:stretch>
+                  </pic:blipFill>
+                  <pic:spPr bwMode="auto">
+                    <a:xfrm>
+                      <a:off x="0" y="0"/>
+                      <a:ext cx="5943600" cy="4000500"/>
+                    </a:xfrm>
+                    <a:prstGeom prst="rect">
+                      <a:avLst/>
+                    </a:prstGeom>
+                    <a:noFill/>
+                    <a:ln>
+                      <a:noFill/>
+                    </a:ln>
+                  </pic:spPr>
+                </pic:pic>
+              </a:graphicData>
+            </a:graphic>
+          </wp:inline>
+        </w:drawing>
+      </w:r>
+    </w:p>
+    <w:p>
+      <w:pPr>
+        <w:rPr>
+          <w:szCs w:val="28"/>
+        </w:rPr>
+      </w:pPr>
+      <w:r>
+        <w:rPr>
+          <w:szCs w:val="28"/>
+        </w:rPr>
+        <w:t xml:space="preserve">Также можно использовать и другое ПО для авторизации. На рисунке клиент шлёт запрос на авторизацию, </w:t>
+      </w:r>
+      <w:r>
+        <w:rPr>
+          <w:szCs w:val="28"/>
+          <w:lang w:val="en-US"/>
+        </w:rPr>
+        <w:t>Identity</w:t>
+      </w:r>
+      <w:r>
+        <w:rPr>
+          <w:szCs w:val="28"/>
+        </w:rPr>
+        <w:t xml:space="preserve"> </w:t>
+      </w:r>
+      <w:r>
+        <w:rPr>
+          <w:szCs w:val="28"/>
+          <w:lang w:val="en-US"/>
+        </w:rPr>
+        <w:t>Server</w:t>
+      </w:r>
+      <w:r>
+        <w:rPr>
+          <w:szCs w:val="28"/>
+        </w:rPr>
+        <w:t xml:space="preserve"> </w:t>
+      </w:r>
+      <w:r>
+        <w:rPr>
+          <w:szCs w:val="28"/>
+        </w:rPr>
+        <w:t>пересылает его на настроенную пользователем страничку авторизации. Клиент вводит все необходимые данные. Потом ты опять пересылаешь клиента(пользователя) на конечную точку авторизации(</w:t>
+      </w:r>
+      <w:r>
+        <w:rPr>
+          <w:szCs w:val="28"/>
+          <w:lang w:val="en-US"/>
+        </w:rPr>
+        <w:t>authorize</w:t>
+      </w:r>
+      <w:r>
+        <w:rPr>
+          <w:szCs w:val="28"/>
+        </w:rPr>
+        <w:t xml:space="preserve"> </w:t>
+      </w:r>
+      <w:r>
+        <w:rPr>
+          <w:szCs w:val="28"/>
+          <w:lang w:val="en-US"/>
+        </w:rPr>
+        <w:t>endpoint</w:t>
+      </w:r>
+      <w:r>
+        <w:rPr>
+          <w:szCs w:val="28"/>
+        </w:rPr>
+        <w:t xml:space="preserve">) в нижней части картинки. Конечная точка авторизации – это протокол конечной точки, где пользователю показывается пользовательский интерфейс. </w:t>
+      </w:r>
+      <w:r>
+        <w:rPr>
+          <w:szCs w:val="28"/>
+          <w:lang w:val="en-US"/>
+        </w:rPr>
+        <w:t>Up</w:t>
+      </w:r>
+      <w:r>
+        <w:rPr>
+          <w:szCs w:val="28"/>
+        </w:rPr>
+        <w:t xml:space="preserve"> </w:t>
+      </w:r>
+      <w:r>
+        <w:rPr>
+          <w:szCs w:val="28"/>
+          <w:lang w:val="en-US"/>
+        </w:rPr>
+        <w:t>to</w:t>
+      </w:r>
+      <w:r>
+        <w:rPr>
+          <w:szCs w:val="28"/>
+        </w:rPr>
+        <w:t xml:space="preserve"> 20: 00</w:t>
+      </w:r>
+    </w:p>
+    <w:p>
+      <w:pPr>
+        <w:rPr>
+          <w:szCs w:val="28"/>
+        </w:rPr>
+      </w:pPr>
+      <w:r>
+        <w:rPr>
+          <w:szCs w:val="28"/>
+        </w:rPr>
+        <w:t xml:space="preserve">Можно действовать так: создаю отдельное приложение в проекте, прописываю в нём в </w:t>
+      </w:r>
+      <w:r>
+        <w:rPr>
+          <w:szCs w:val="28"/>
+          <w:lang w:val="en-US"/>
+        </w:rPr>
+        <w:t>Startup</w:t>
+      </w:r>
+      <w:r>
+        <w:rPr>
+          <w:szCs w:val="28"/>
+        </w:rPr>
+        <w:t>.</w:t>
+      </w:r>
+      <w:r>
+        <w:rPr>
+          <w:szCs w:val="28"/>
+          <w:lang w:val="en-US"/>
+        </w:rPr>
+        <w:t>cs</w:t>
+      </w:r>
+      <w:r>
+        <w:rPr>
+          <w:szCs w:val="28"/>
+        </w:rPr>
+        <w:t xml:space="preserve"> </w:t>
+      </w:r>
+      <w:r>
+        <w:rPr>
+          <w:szCs w:val="28"/>
+        </w:rPr>
+        <w:t xml:space="preserve">в методе </w:t>
+      </w:r>
+      <w:r>
+        <w:rPr>
+          <w:szCs w:val="28"/>
+          <w:lang w:val="en-US"/>
+        </w:rPr>
+        <w:t>Configure</w:t>
+      </w:r>
+      <w:r>
+        <w:rPr>
+          <w:szCs w:val="28"/>
+        </w:rPr>
+        <w:t xml:space="preserve"> </w:t>
+      </w:r>
+      <w:r>
+        <w:rPr>
+          <w:szCs w:val="28"/>
+          <w:lang w:val="en-US"/>
+        </w:rPr>
+        <w:t>app</w:t>
+      </w:r>
+      <w:r>
+        <w:rPr>
+          <w:szCs w:val="28"/>
+        </w:rPr>
+        <w:t>.</w:t>
+      </w:r>
+      <w:r>
+        <w:rPr>
+          <w:szCs w:val="28"/>
+          <w:lang w:val="en-US"/>
+        </w:rPr>
+        <w:t>UseIdentityServer</w:t>
+      </w:r>
+      <w:r>
+        <w:rPr>
+          <w:szCs w:val="28"/>
+        </w:rPr>
+        <w:t xml:space="preserve">(); после </w:t>
+      </w:r>
+      <w:r>
+        <w:rPr>
+          <w:szCs w:val="28"/>
+          <w:lang w:val="en-US"/>
+        </w:rPr>
+        <w:t>app</w:t>
+      </w:r>
+      <w:r>
+        <w:rPr>
+          <w:szCs w:val="28"/>
+        </w:rPr>
+        <w:t>.</w:t>
+      </w:r>
+      <w:r>
+        <w:rPr>
+          <w:szCs w:val="28"/>
+          <w:lang w:val="en-US"/>
+        </w:rPr>
+        <w:t>UseStaticFiles</w:t>
+      </w:r>
+      <w:r>
+        <w:rPr>
+          <w:szCs w:val="28"/>
+        </w:rPr>
+        <w:t xml:space="preserve">(); при этом </w:t>
+      </w:r>
+      <w:r>
+        <w:rPr>
+          <w:szCs w:val="28"/>
+          <w:lang w:val="en-US"/>
+        </w:rPr>
+        <w:t>Identity</w:t>
+      </w:r>
+      <w:r>
+        <w:rPr>
+          <w:szCs w:val="28"/>
+        </w:rPr>
+        <w:t xml:space="preserve"> </w:t>
+      </w:r>
+      <w:r>
+        <w:rPr>
+          <w:szCs w:val="28"/>
+          <w:lang w:val="en-US"/>
+        </w:rPr>
+        <w:t>Server</w:t>
+      </w:r>
+      <w:r>
+        <w:rPr>
+          <w:szCs w:val="28"/>
+        </w:rPr>
+        <w:t xml:space="preserve"> </w:t>
+      </w:r>
+      <w:r>
+        <w:rPr>
+          <w:szCs w:val="28"/>
+        </w:rPr>
+        <w:t xml:space="preserve">подключён как </w:t>
+      </w:r>
+      <w:r>
+        <w:rPr>
+          <w:szCs w:val="28"/>
+          <w:lang w:val="en-US"/>
+        </w:rPr>
+        <w:t>NuGet</w:t>
+      </w:r>
+      <w:r>
+        <w:rPr>
+          <w:szCs w:val="28"/>
+        </w:rPr>
+        <w:t xml:space="preserve"> </w:t>
+      </w:r>
+      <w:r>
+        <w:rPr>
+          <w:szCs w:val="28"/>
+          <w:lang w:val="en-US"/>
+        </w:rPr>
+        <w:t>package</w:t>
+      </w:r>
+      <w:r>
+        <w:rPr>
+          <w:szCs w:val="28"/>
+        </w:rPr>
+        <w:t xml:space="preserve">. Пока </w:t>
+      </w:r>
+      <w:r>
+        <w:rPr>
+          <w:szCs w:val="28"/>
+          <w:lang w:val="en-US"/>
+        </w:rPr>
+        <w:t>Identity</w:t>
+      </w:r>
+      <w:r>
+        <w:rPr>
+          <w:szCs w:val="28"/>
+        </w:rPr>
+        <w:t xml:space="preserve"> </w:t>
+      </w:r>
+      <w:r>
+        <w:rPr>
+          <w:szCs w:val="28"/>
+          <w:lang w:val="en-US"/>
+        </w:rPr>
+        <w:t>Server</w:t>
+      </w:r>
+      <w:r>
+        <w:rPr>
+          <w:szCs w:val="28"/>
+        </w:rPr>
+        <w:t xml:space="preserve"> </w:t>
+      </w:r>
+      <w:r>
+        <w:rPr>
+          <w:szCs w:val="28"/>
+        </w:rPr>
+        <w:t>не знает ничего про наших клиентов и пользователей. Его надо научить этому.</w:t>
+      </w:r>
+      <w:r>
+        <w:rPr>
+          <w:szCs w:val="28"/>
+        </w:rPr>
+        <w:t xml:space="preserve"> </w:t>
+      </w:r>
+    </w:p>
+    <w:p>
+      <w:pPr>
+        <w:rPr>
+          <w:szCs w:val="28"/>
+        </w:rPr>
+      </w:pPr>
+      <w:r>
+        <w:rPr>
+          <w:szCs w:val="28"/>
+        </w:rPr>
+        <w:t xml:space="preserve">В целом </w:t>
+      </w:r>
+      <w:r>
+        <w:rPr>
+          <w:szCs w:val="28"/>
+          <w:lang w:val="en-US"/>
+        </w:rPr>
+        <w:t>asp</w:t>
+      </w:r>
+      <w:r>
+        <w:rPr>
+          <w:szCs w:val="28"/>
+        </w:rPr>
+        <w:t>.</w:t>
+      </w:r>
+      <w:r>
+        <w:rPr>
+          <w:szCs w:val="28"/>
+          <w:lang w:val="en-US"/>
+        </w:rPr>
+        <w:t>net</w:t>
+      </w:r>
+      <w:r>
+        <w:rPr>
+          <w:szCs w:val="28"/>
+        </w:rPr>
+        <w:t xml:space="preserve"> </w:t>
+      </w:r>
+      <w:r>
+        <w:rPr>
+          <w:szCs w:val="28"/>
+          <w:lang w:val="en-US"/>
+        </w:rPr>
+        <w:t>Identity</w:t>
+      </w:r>
+      <w:r>
+        <w:rPr>
+          <w:szCs w:val="28"/>
+        </w:rPr>
+        <w:t xml:space="preserve"> – это библиотека или фреймворк, созданная для управления базой данных, содержащей информацию об аутентификации пользователей. Эта информация в первую очередь: пароль. Также там много функциональности реализовано, такой как подтверждение почты, двухфакторная аутентификация, подтверждение номера мобильного телефона и т.п. Также удобно думать об </w:t>
+      </w:r>
+      <w:r>
+        <w:rPr>
+          <w:szCs w:val="28"/>
+          <w:lang w:val="en-US"/>
+        </w:rPr>
+        <w:t>asp</w:t>
+      </w:r>
+      <w:r>
+        <w:rPr>
+          <w:szCs w:val="28"/>
+        </w:rPr>
+        <w:t>.</w:t>
+      </w:r>
+      <w:r>
+        <w:rPr>
+          <w:szCs w:val="28"/>
+          <w:lang w:val="en-US"/>
+        </w:rPr>
+        <w:t>net</w:t>
+      </w:r>
+      <w:r>
+        <w:rPr>
+          <w:szCs w:val="28"/>
+        </w:rPr>
+        <w:t xml:space="preserve"> </w:t>
+      </w:r>
+      <w:r>
+        <w:rPr>
+          <w:szCs w:val="28"/>
+        </w:rPr>
+        <w:t xml:space="preserve">как о библиотеке, говорящей с базой данных, содержащей наших пользователей. Однако </w:t>
+      </w:r>
+      <w:r>
+        <w:rPr>
+          <w:szCs w:val="28"/>
+          <w:lang w:val="en-US"/>
+        </w:rPr>
+        <w:t>Identity</w:t>
+      </w:r>
+      <w:r>
+        <w:rPr>
+          <w:szCs w:val="28"/>
+        </w:rPr>
+        <w:t xml:space="preserve"> </w:t>
+      </w:r>
+      <w:r>
+        <w:rPr>
+          <w:szCs w:val="28"/>
+        </w:rPr>
+        <w:t xml:space="preserve">не реализует протоколы безопасности(?). </w:t>
+      </w:r>
+      <w:r>
+        <w:rPr>
+          <w:szCs w:val="28"/>
+          <w:lang w:val="en-US"/>
+        </w:rPr>
+        <w:t>app</w:t>
+      </w:r>
+      <w:r>
+        <w:rPr>
+          <w:szCs w:val="28"/>
+        </w:rPr>
+        <w:t>.</w:t>
+      </w:r>
+      <w:r>
+        <w:rPr>
+          <w:szCs w:val="28"/>
+          <w:lang w:val="en-US"/>
+        </w:rPr>
+        <w:t>UseIdentityServer</w:t>
+      </w:r>
+      <w:r>
+        <w:rPr>
+          <w:szCs w:val="28"/>
+        </w:rPr>
+        <w:t xml:space="preserve"> </w:t>
+      </w:r>
+      <w:r>
+        <w:rPr>
+          <w:szCs w:val="28"/>
+        </w:rPr>
+        <w:t xml:space="preserve">также добавляет ПО для работы с аутентификацией посредством файлов куки в наше Хост приложение. Однако можно и самому реализовать эту функциональность. </w:t>
+      </w:r>
+    </w:p>
+    <w:p>
+      <w:pPr>
+        <w:rPr>
+          <w:szCs w:val="28"/>
+        </w:rPr>
+      </w:pPr>
+      <w:r>
+        <w:rPr>
+          <w:szCs w:val="28"/>
+        </w:rPr>
+        <w:t xml:space="preserve">Половина </w:t>
+      </w:r>
+      <w:r>
+        <w:rPr>
+          <w:szCs w:val="28"/>
+          <w:lang w:val="en-US"/>
+        </w:rPr>
+        <w:t>Identity</w:t>
+      </w:r>
+      <w:r>
+        <w:rPr>
+          <w:szCs w:val="28"/>
+        </w:rPr>
+        <w:t xml:space="preserve"> </w:t>
+      </w:r>
+      <w:r>
+        <w:rPr>
+          <w:szCs w:val="28"/>
+          <w:lang w:val="en-US"/>
+        </w:rPr>
+        <w:t>Server</w:t>
+      </w:r>
+      <w:r>
+        <w:rPr>
+          <w:szCs w:val="28"/>
+        </w:rPr>
+        <w:t xml:space="preserve"> настраивается с помощью системы внедрения зависимостей. </w:t>
+      </w:r>
+      <w:r>
+        <w:rPr>
+          <w:szCs w:val="28"/>
+          <w:lang w:val="en-US"/>
+        </w:rPr>
+        <w:t>Identity</w:t>
+      </w:r>
+      <w:r>
+        <w:rPr>
+          <w:szCs w:val="28"/>
+        </w:rPr>
+        <w:t xml:space="preserve"> </w:t>
+      </w:r>
+      <w:r>
+        <w:rPr>
+          <w:szCs w:val="28"/>
+          <w:lang w:val="en-US"/>
+        </w:rPr>
+        <w:t>Server</w:t>
+      </w:r>
+      <w:r>
+        <w:rPr>
+          <w:szCs w:val="28"/>
+        </w:rPr>
+        <w:t xml:space="preserve"> </w:t>
+      </w:r>
+      <w:r>
+        <w:rPr>
+          <w:szCs w:val="28"/>
+        </w:rPr>
+        <w:t xml:space="preserve">предоставляет набор сервисов, которые доступны для внедрения как зависимости. Для подключения этих сервисов </w:t>
+      </w:r>
+      <w:r>
+        <w:rPr>
+          <w:szCs w:val="28"/>
+        </w:rPr>
+        <w:lastRenderedPageBreak/>
+        <w:t xml:space="preserve">нужно в классе </w:t>
+      </w:r>
+      <w:r>
+        <w:rPr>
+          <w:szCs w:val="28"/>
+          <w:lang w:val="en-US"/>
+        </w:rPr>
+        <w:t>Startup</w:t>
+      </w:r>
+      <w:r>
+        <w:rPr>
+          <w:szCs w:val="28"/>
+        </w:rPr>
+        <w:t>.</w:t>
+      </w:r>
+      <w:r>
+        <w:rPr>
+          <w:szCs w:val="28"/>
+          <w:lang w:val="en-US"/>
+        </w:rPr>
+        <w:t>cs</w:t>
+      </w:r>
+      <w:r>
+        <w:rPr>
+          <w:szCs w:val="28"/>
+        </w:rPr>
+        <w:t xml:space="preserve">, в методе </w:t>
+      </w:r>
+      <w:r>
+        <w:rPr>
+          <w:szCs w:val="28"/>
+          <w:lang w:val="en-US"/>
+        </w:rPr>
+        <w:t>ConfigureServices</w:t>
+      </w:r>
+      <w:r>
+        <w:rPr>
+          <w:szCs w:val="28"/>
+        </w:rPr>
+        <w:t xml:space="preserve"> </w:t>
+      </w:r>
+      <w:r>
+        <w:rPr>
+          <w:szCs w:val="28"/>
+        </w:rPr>
+        <w:t xml:space="preserve">добавить </w:t>
+      </w:r>
+      <w:r>
+        <w:rPr>
+          <w:szCs w:val="28"/>
+          <w:lang w:val="en-US"/>
+        </w:rPr>
+        <w:t>services</w:t>
+      </w:r>
+      <w:r>
+        <w:rPr>
+          <w:szCs w:val="28"/>
+        </w:rPr>
+        <w:t>.</w:t>
+      </w:r>
+      <w:r>
+        <w:rPr>
+          <w:szCs w:val="28"/>
+          <w:lang w:val="en-US"/>
+        </w:rPr>
+        <w:t>AddIdentityServer</w:t>
+      </w:r>
+      <w:r>
+        <w:rPr>
+          <w:szCs w:val="28"/>
+        </w:rPr>
+        <w:t xml:space="preserve">(); это сконфигурирует сервисы ядра. После этого нужно будет вызвать некоторые расширяющие методы, чтобы настроить нужную функциональность. </w:t>
+      </w:r>
+    </w:p>
+    <w:p>
+      <w:pPr>
+        <w:rPr>
+          <w:szCs w:val="28"/>
+        </w:rPr>
+      </w:pPr>
+      <w:r>
+        <w:rPr>
+          <w:szCs w:val="28"/>
+          <w:lang w:val="en-US"/>
+        </w:rPr>
+        <w:t>Identity</w:t>
+      </w:r>
+      <w:r>
+        <w:rPr>
+          <w:szCs w:val="28"/>
+        </w:rPr>
+        <w:t xml:space="preserve"> </w:t>
+      </w:r>
+      <w:r>
+        <w:rPr>
+          <w:szCs w:val="28"/>
+          <w:lang w:val="en-US"/>
+        </w:rPr>
+        <w:t>Server</w:t>
+      </w:r>
+      <w:r>
+        <w:rPr>
+          <w:szCs w:val="28"/>
+        </w:rPr>
+        <w:t xml:space="preserve"> </w:t>
+      </w:r>
+      <w:r>
+        <w:rPr>
+          <w:szCs w:val="28"/>
+        </w:rPr>
+        <w:t xml:space="preserve">очень гибкий и был сконструирован для того, чтобы быть расширяемым. Поэтому нужны конфигурационные данные, нужные </w:t>
+      </w:r>
+      <w:r>
+        <w:rPr>
+          <w:szCs w:val="28"/>
+          <w:lang w:val="en-US"/>
+        </w:rPr>
+        <w:t>IdSe</w:t>
+      </w:r>
+      <w:r>
+        <w:rPr>
+          <w:szCs w:val="28"/>
+        </w:rPr>
+        <w:t xml:space="preserve">.  Причём нет строгого требования по тому, где хранить эти данные. Поэтому список </w:t>
+      </w:r>
+      <w:r>
+        <w:rPr>
+          <w:szCs w:val="28"/>
+          <w:lang w:val="en-US"/>
+        </w:rPr>
+        <w:t>MVC</w:t>
+      </w:r>
+      <w:r>
+        <w:rPr>
+          <w:szCs w:val="28"/>
+        </w:rPr>
+        <w:t xml:space="preserve"> </w:t>
+      </w:r>
+      <w:r>
+        <w:rPr>
+          <w:szCs w:val="28"/>
+        </w:rPr>
+        <w:t xml:space="preserve">приложений, список </w:t>
+      </w:r>
+      <w:r>
+        <w:rPr>
+          <w:szCs w:val="28"/>
+          <w:lang w:val="en-US"/>
+        </w:rPr>
+        <w:t>API</w:t>
+      </w:r>
+      <w:r>
+        <w:rPr>
+          <w:szCs w:val="28"/>
+        </w:rPr>
+        <w:t xml:space="preserve"> </w:t>
+      </w:r>
+      <w:r>
+        <w:rPr>
+          <w:szCs w:val="28"/>
+        </w:rPr>
+        <w:t xml:space="preserve">может быть в базе данных, может быть в файле </w:t>
+      </w:r>
+      <w:r>
+        <w:rPr>
+          <w:szCs w:val="28"/>
+          <w:lang w:val="en-US"/>
+        </w:rPr>
+        <w:t>JSON</w:t>
+      </w:r>
+      <w:r>
+        <w:rPr>
+          <w:szCs w:val="28"/>
+        </w:rPr>
+        <w:t xml:space="preserve"> или можно даже его прописать в виде кода в приложении.</w:t>
+      </w:r>
+    </w:p>
+    <w:p>
+      <w:pPr>
+        <w:rPr>
+          <w:szCs w:val="28"/>
+        </w:rPr>
+      </w:pPr>
+      <w:r>
+        <w:rPr>
+          <w:szCs w:val="28"/>
+        </w:rPr>
+        <w:t xml:space="preserve">Следующий расширяющий метод регистрирует наше хранилище в памяти для этих конфигурационных данных(с тестовыми пользователями, клиентами и </w:t>
+      </w:r>
+      <w:r>
+        <w:rPr>
+          <w:szCs w:val="28"/>
+          <w:lang w:val="en-US"/>
+        </w:rPr>
+        <w:t>API</w:t>
+      </w:r>
+      <w:r>
+        <w:rPr>
+          <w:szCs w:val="28"/>
+        </w:rPr>
+        <w:t xml:space="preserve">). </w:t>
+      </w:r>
+      <w:r>
+        <w:rPr>
+          <w:szCs w:val="28"/>
+          <w:lang w:val="en-US"/>
+        </w:rPr>
+        <w:t>Services</w:t>
+      </w:r>
+      <w:r>
+        <w:rPr>
+          <w:szCs w:val="28"/>
+        </w:rPr>
+        <w:t>.</w:t>
+      </w:r>
+      <w:r>
+        <w:rPr>
+          <w:szCs w:val="28"/>
+          <w:lang w:val="en-US"/>
+        </w:rPr>
+        <w:t>AddIdentityServer</w:t>
+      </w:r>
+      <w:r>
+        <w:rPr>
+          <w:szCs w:val="28"/>
+        </w:rPr>
+        <w:t>().</w:t>
+      </w:r>
+      <w:r>
+        <w:rPr>
+          <w:szCs w:val="28"/>
+          <w:lang w:val="en-US"/>
+        </w:rPr>
+        <w:t>AddTestUsers</w:t>
+      </w:r>
+      <w:r>
+        <w:rPr>
+          <w:szCs w:val="28"/>
+        </w:rPr>
+        <w:t>(</w:t>
+      </w:r>
+      <w:r>
+        <w:rPr>
+          <w:szCs w:val="28"/>
+          <w:lang w:val="en-US"/>
+        </w:rPr>
+        <w:t>TestUsers</w:t>
+      </w:r>
+      <w:r>
+        <w:rPr>
+          <w:szCs w:val="28"/>
+        </w:rPr>
+        <w:t>.</w:t>
+      </w:r>
+      <w:r>
+        <w:rPr>
+          <w:szCs w:val="28"/>
+          <w:lang w:val="en-US"/>
+        </w:rPr>
+        <w:t>Users</w:t>
+      </w:r>
+      <w:r>
+        <w:rPr>
+          <w:szCs w:val="28"/>
+        </w:rPr>
+        <w:t xml:space="preserve">); </w:t>
+      </w:r>
+      <w:r>
+        <w:rPr>
+          <w:szCs w:val="28"/>
+          <w:lang w:val="en-US"/>
+        </w:rPr>
+        <w:t>AddTestUsers</w:t>
+      </w:r>
+      <w:r>
+        <w:rPr>
+          <w:szCs w:val="28"/>
+        </w:rPr>
+        <w:t xml:space="preserve"> – наш расширяющий метод, который подключается к списку пользователей, прописанных в коде(в файле </w:t>
+      </w:r>
+      <w:r>
+        <w:rPr>
+          <w:szCs w:val="28"/>
+          <w:lang w:val="en-US"/>
+        </w:rPr>
+        <w:t>TestUsers</w:t>
+      </w:r>
+      <w:r>
+        <w:rPr>
+          <w:szCs w:val="28"/>
+        </w:rPr>
+        <w:t xml:space="preserve"> 28:56). </w:t>
+      </w:r>
+    </w:p>
+    <w:p>
+      <w:pPr>
+        <w:rPr>
+          <w:szCs w:val="28"/>
+        </w:rPr>
+      </w:pPr>
+      <w:r>
+        <w:rPr>
+          <w:szCs w:val="28"/>
+        </w:rPr>
+        <w:t>32:50</w:t>
+      </w:r>
+    </w:p>
+    <w:p>
+      <w:pPr>
+        <w:rPr>
+          <w:szCs w:val="28"/>
+        </w:rPr>
+      </w:pPr>
+      <w:r>
+        <w:rPr>
+          <w:szCs w:val="28"/>
+        </w:rPr>
+        <w:t xml:space="preserve">На 43:00 примерно вроде объясняется </w:t>
+      </w:r>
+      <w:r>
+        <w:rPr>
+          <w:szCs w:val="28"/>
+          <w:lang w:val="en-US"/>
+        </w:rPr>
+        <w:t>scope</w:t>
+      </w:r>
+      <w:r>
+        <w:rPr>
+          <w:szCs w:val="28"/>
+        </w:rPr>
+        <w:t xml:space="preserve"> </w:t>
+      </w:r>
+      <w:r>
+        <w:rPr>
+          <w:szCs w:val="28"/>
+        </w:rPr>
+        <w:t>для доступа клиентов к полям пользователей…</w:t>
+      </w:r>
+    </w:p>
+    <w:p>
+      <w:pPr>
+        <w:rPr>
+          <w:szCs w:val="28"/>
+          <w:lang w:val="en-US"/>
+        </w:rPr>
+      </w:pPr>
+      <w:r>
+        <w:rPr>
+          <w:szCs w:val="28"/>
+          <w:lang w:val="en-US"/>
+        </w:rPr>
+        <w:t xml:space="preserve">1:33:10 </w:t>
+      </w:r>
+      <w:r>
+        <w:rPr>
+          <w:szCs w:val="28"/>
+        </w:rPr>
+        <w:t>здесь про аутентификацию через гугл</w:t>
+      </w:r>
+    </w:p>
+    <w:p>
+      <w:pPr>
+        <w:pStyle w:val="af"/>
+        <w:ind w:left="0" w:firstLine="851"/>
+        <w:jc w:val="both"/>
+        <w:rPr>
+          <w:rFonts w:ascii="Times New Roman" w:hAnsi="Times New Roman"/>
+          <w:sz w:val="28"/>
+          <w:szCs w:val="28"/>
+          <w:lang w:val="en-US"/>
+        </w:rPr>
+      </w:pPr>
+    </w:p>
+    <w:p>
+      <w:pPr>
+        <w:rPr>
+          <w:bCs/>
+        </w:rPr>
+      </w:pPr>
+    </w:p>
+    <w:p>
+      <w:pPr>
+        <w:pStyle w:val="2"/>
+      </w:pPr>
+      <w:r>
+        <w:t xml:space="preserve"> </w:t>
+      </w:r>
+      <w:r>
+        <w:t>Выбор среды разработки</w:t>
+      </w:r>
+      <w:bookmarkStart w:id="15" w:name="_Toc73309725"/>
+    </w:p>
+    <w:p>
+      <w:pPr>
+        <w:ind w:left="851"/>
+      </w:pPr>
+      <w:r>
+        <w:t xml:space="preserve">Мною была выбрана среда разработки </w:t>
+      </w:r>
+      <w:r>
+        <w:rPr>
+          <w:lang w:val="en-US"/>
+        </w:rPr>
+        <w:t>Visual</w:t>
+      </w:r>
+      <w:r>
+        <w:t xml:space="preserve"> </w:t>
+      </w:r>
+      <w:r>
+        <w:rPr>
+          <w:lang w:val="en-US"/>
+        </w:rPr>
+        <w:t>Studio</w:t>
+      </w:r>
+      <w:r>
+        <w:t>, т.к. мне н</w:t>
+      </w:r>
+      <w:bookmarkStart w:id="16" w:name="_GoBack"/>
+      <w:bookmarkEnd w:id="16"/>
+      <w:r>
+        <w:t>равится наличие хорошо написанной документации для фреймворков компании Майкрософт.</w:t>
+      </w:r>
+    </w:p>
+    <w:p/>
+    <w:p/>
+    <w:p>
+      <w:pPr>
+        <w:pStyle w:val="10"/>
+      </w:pPr>
+      <w:r>
+        <w:lastRenderedPageBreak/>
+        <w:t>ПРограммная реализация</w:t>
+      </w:r>
+      <w:bookmarkEnd w:id="15"/>
+    </w:p>
+    <w:p>
+      <w:pPr>
+        <w:ind w:left="851"/>
         <w:rPr>
           <w:bCs/>
           <w:sz w:val="32"/>
           <w:szCs w:val="32"/>
         </w:rPr>
-        <w:t>2</w:t>
-      </w:r>
-      <w:r>
+      </w:pPr>
+    </w:p>
+    <w:p>
+      <w:pPr>
+        <w:ind w:left="851"/>
         <w:rPr>
           <w:bCs/>
           <w:sz w:val="32"/>
           <w:szCs w:val="32"/>
         </w:rPr>
-        <w:t xml:space="preserve">.1 </w:t>
-      </w:r>
+      </w:pPr>
       <w:r>
         <w:rPr>
           <w:bCs/>
           <w:sz w:val="32"/>
           <w:szCs w:val="32"/>
         </w:rPr>
-        <w:t>Выбор операционной системы</w:t>
-      </w:r>
-    </w:p>
-    <w:p>
-      <w:pPr>
-        <w:ind w:firstLine="900"/>
-        <w:rPr>
-          <w:szCs w:val="28"/>
-        </w:rPr>
-      </w:pPr>
-    </w:p>
-    <w:p>
-      <w:pPr>
-        <w:pStyle w:val="af"/>
-        <w:ind w:left="0" w:firstLine="720"/>
-        <w:jc w:val="both"/>
-        <w:rPr>
-          <w:rFonts w:ascii="Times New Roman" w:hAnsi="Times New Roman"/>
-          <w:sz w:val="28"/>
-          <w:szCs w:val="28"/>
-        </w:rPr>
-      </w:pPr>
-      <w:r>
-        <w:rPr>
-          <w:rFonts w:ascii="Times New Roman" w:hAnsi="Times New Roman"/>
-          <w:sz w:val="28"/>
-          <w:szCs w:val="28"/>
-        </w:rPr>
-        <w:t xml:space="preserve"> </w:t>
-      </w:r>
-    </w:p>
-    <w:p>
-      <w:pPr>
-        <w:ind w:firstLine="900"/>
-        <w:rPr>
-          <w:bCs/>
-        </w:rPr>
-      </w:pPr>
-    </w:p>
-    <w:p>
-      <w:pPr>
-        <w:ind w:left="851" w:firstLine="0"/>
-        <w:rPr>
-          <w:sz w:val="32"/>
-          <w:szCs w:val="32"/>
-        </w:rPr>
-      </w:pPr>
-      <w:r>
-        <w:rPr>
-          <w:sz w:val="32"/>
-          <w:szCs w:val="32"/>
-        </w:rPr>
-        <w:t>2.2</w:t>
-      </w:r>
-      <w:r>
-        <w:rPr>
-          <w:sz w:val="32"/>
-          <w:szCs w:val="32"/>
-        </w:rPr>
-        <w:t xml:space="preserve"> </w:t>
-      </w:r>
-      <w:r>
-        <w:rPr>
-          <w:sz w:val="32"/>
-          <w:szCs w:val="32"/>
-        </w:rPr>
-        <w:t>Выбор среды разработки</w:t>
-      </w:r>
-      <w:bookmarkStart w:id="16" w:name="_Toc73309725"/>
-    </w:p>
-    <w:p>
-      <w:pPr>
-        <w:ind w:left="851" w:firstLine="0"/>
-        <w:rPr>
-          <w:caps/>
-        </w:rPr>
-      </w:pPr>
-      <w:r>
-        <w:rPr>
-          <w:caps/>
-        </w:rPr>
-        <w:t>ПРограммная реализация</w:t>
-      </w:r>
-      <w:bookmarkEnd w:id="16"/>
-    </w:p>
-    <w:p>
-      <w:pPr>
-        <w:ind w:left="851" w:firstLine="0"/>
+        <w:t>3.1 Общее описание</w:t>
+      </w:r>
+      <w:r>
         <w:rPr>
           <w:bCs/>
           <w:sz w:val="32"/>
           <w:szCs w:val="32"/>
         </w:rPr>
-      </w:pPr>
-    </w:p>
-    <w:p>
-      <w:pPr>
-        <w:ind w:left="851" w:firstLine="0"/>
+        <w:t xml:space="preserve"> </w:t>
+      </w:r>
+      <w:r>
         <w:rPr>
           <w:bCs/>
           <w:sz w:val="32"/>
           <w:szCs w:val="32"/>
         </w:rPr>
-      </w:pPr>
-      <w:r>
+        <w:t>работы приложения</w:t>
+      </w:r>
+    </w:p>
+    <w:p>
+      <w:pPr>
+        <w:rPr>
+          <w:bCs/>
+          <w:szCs w:val="28"/>
+        </w:rPr>
+      </w:pPr>
+      <w:r>
+        <w:rPr>
+          <w:bCs/>
+          <w:szCs w:val="28"/>
+        </w:rPr>
+        <w:t>При старте приложения нужно зарегистрироваться</w:t>
+      </w:r>
+      <w:r>
+        <w:rPr>
+          <w:bCs/>
+          <w:szCs w:val="28"/>
+        </w:rPr>
+        <w:t xml:space="preserve"> в окне регистрации или войти по уже зарегистрированным логину и паролю.</w:t>
+      </w:r>
+    </w:p>
+    <w:p>
+      <w:pPr>
+        <w:rPr>
+          <w:bCs/>
+          <w:szCs w:val="28"/>
+        </w:rPr>
+      </w:pPr>
+      <w:r>
+        <w:rPr>
+          <w:bCs/>
+          <w:szCs w:val="28"/>
+        </w:rPr>
+        <w:t>П</w:t>
+      </w:r>
+      <w:r>
+        <w:rPr>
+          <w:bCs/>
+          <w:szCs w:val="28"/>
+        </w:rPr>
+        <w:t>ри</w:t>
+      </w:r>
+      <w:r>
+        <w:rPr>
+          <w:bCs/>
+          <w:szCs w:val="28"/>
+        </w:rPr>
+        <w:t xml:space="preserve"> </w:t>
+      </w:r>
+      <w:r>
+        <w:rPr>
+          <w:bCs/>
+          <w:szCs w:val="28"/>
+        </w:rPr>
+        <w:t>нажатии</w:t>
+      </w:r>
+      <w:r>
+        <w:rPr>
+          <w:bCs/>
+          <w:szCs w:val="28"/>
+        </w:rPr>
+        <w:t xml:space="preserve"> </w:t>
+      </w:r>
+      <w:r>
+        <w:rPr>
+          <w:bCs/>
+          <w:szCs w:val="28"/>
+        </w:rPr>
+        <w:t>кнопок</w:t>
+      </w:r>
+      <w:r>
+        <w:rPr>
+          <w:bCs/>
+          <w:szCs w:val="28"/>
+        </w:rPr>
+        <w:t xml:space="preserve"> </w:t>
+      </w:r>
+      <w:r>
+        <w:rPr>
+          <w:bCs/>
+          <w:szCs w:val="28"/>
+          <w:lang w:val="en-US"/>
+        </w:rPr>
+        <w:t>My</w:t>
+      </w:r>
+      <w:r>
+        <w:rPr>
+          <w:bCs/>
+          <w:szCs w:val="28"/>
+        </w:rPr>
+        <w:t xml:space="preserve"> </w:t>
+      </w:r>
+      <w:r>
+        <w:rPr>
+          <w:bCs/>
+          <w:szCs w:val="28"/>
+          <w:lang w:val="en-US"/>
+        </w:rPr>
+        <w:t>Cards</w:t>
+      </w:r>
+      <w:r>
+        <w:rPr>
+          <w:bCs/>
+          <w:szCs w:val="28"/>
+        </w:rPr>
+        <w:t xml:space="preserve">, </w:t>
+      </w:r>
+      <w:r>
+        <w:rPr>
+          <w:bCs/>
+          <w:szCs w:val="28"/>
+          <w:lang w:val="en-US"/>
+        </w:rPr>
+        <w:t>My</w:t>
+      </w:r>
+      <w:r>
+        <w:rPr>
+          <w:bCs/>
+          <w:szCs w:val="28"/>
+        </w:rPr>
+        <w:t xml:space="preserve"> </w:t>
+      </w:r>
+      <w:r>
+        <w:rPr>
+          <w:bCs/>
+          <w:szCs w:val="28"/>
+          <w:lang w:val="en-US"/>
+        </w:rPr>
+        <w:t>Accounts</w:t>
+      </w:r>
+      <w:r>
+        <w:rPr>
+          <w:bCs/>
+          <w:szCs w:val="28"/>
+        </w:rPr>
+        <w:t xml:space="preserve">, </w:t>
+      </w:r>
+      <w:r>
+        <w:rPr>
+          <w:bCs/>
+          <w:szCs w:val="28"/>
+          <w:lang w:val="en-US"/>
+        </w:rPr>
+        <w:t>Transfers</w:t>
+      </w:r>
+      <w:r>
+        <w:rPr>
+          <w:bCs/>
+          <w:szCs w:val="28"/>
+        </w:rPr>
+        <w:t xml:space="preserve"> </w:t>
+      </w:r>
+      <w:r>
+        <w:rPr>
+          <w:bCs/>
+          <w:szCs w:val="28"/>
+        </w:rPr>
+        <w:t xml:space="preserve">можно увидеть соотвтетсвующие разделы, созданные посредством взаимодействия с базой данных. При нажатии </w:t>
+      </w:r>
+      <w:r>
+        <w:rPr>
+          <w:bCs/>
+          <w:szCs w:val="28"/>
+          <w:lang w:val="en-US"/>
+        </w:rPr>
+        <w:t>Transfers</w:t>
+      </w:r>
+      <w:r>
+        <w:rPr>
+          <w:bCs/>
+          <w:szCs w:val="28"/>
+        </w:rPr>
+        <w:t xml:space="preserve"> </w:t>
+      </w:r>
+      <w:r>
+        <w:rPr>
+          <w:bCs/>
+          <w:szCs w:val="28"/>
+        </w:rPr>
+        <w:t>можно перейти к переводу денег с карты на карту.</w:t>
+      </w:r>
+    </w:p>
+    <w:p>
+      <w:pPr>
         <w:rPr>
           <w:bCs/>
           <w:sz w:val="32"/>
           <w:szCs w:val="32"/>
         </w:rPr>
-        <w:t>3.1 Общее описание</w:t>
-      </w:r>
-      <w:r>
+      </w:pPr>
+    </w:p>
+    <w:p>
+      <w:pPr>
+        <w:pStyle w:val="2"/>
+      </w:pPr>
+      <w:bookmarkStart w:id="17" w:name="_Toc73309726"/>
+      <w:r>
+        <w:t>Реализация базы данных</w:t>
+      </w:r>
+      <w:bookmarkEnd w:id="17"/>
+    </w:p>
+    <w:p/>
+    <w:p>
+      <w:pPr>
         <w:rPr>
           <w:bCs/>
           <w:sz w:val="32"/>
           <w:szCs w:val="32"/>
         </w:rPr>
-        <w:t xml:space="preserve"> </w:t>
-      </w:r>
-      <w:r>
-        <w:rPr>
-          <w:bCs/>
-          <w:sz w:val="32"/>
-          <w:szCs w:val="32"/>
-        </w:rPr>
-        <w:t>работы приложения</w:t>
-      </w:r>
-    </w:p>
-    <w:p>
-      <w:pPr>
-        <w:ind w:left="851" w:firstLine="0"/>
-        <w:rPr>
-          <w:bCs/>
-          <w:sz w:val="32"/>
-          <w:szCs w:val="32"/>
-        </w:rPr>
-      </w:pPr>
-    </w:p>
-    <w:p>
-      <w:pPr>
-        <w:ind w:firstLine="0"/>
-        <w:rPr>
-          <w:bCs/>
-          <w:sz w:val="32"/>
-          <w:szCs w:val="32"/>
-        </w:rPr>
-      </w:pPr>
-    </w:p>
-    <w:p>
-      <w:pPr>
-        <w:pStyle w:val="2"/>
-      </w:pPr>
-      <w:bookmarkStart w:id="17" w:name="_Toc73309726"/>
-      <w:r>
-        <w:t>Реализация базы данных</w:t>
-      </w:r>
-      <w:bookmarkEnd w:id="17"/>
-    </w:p>
-    <w:p>
-      <w:pPr>
-        <w:ind w:firstLine="900"/>
-      </w:pPr>
-    </w:p>
-    <w:p>
-      <w:pPr>
-        <w:rPr>
-          <w:bCs/>
-          <w:sz w:val="32"/>
-          <w:szCs w:val="32"/>
-        </w:rPr>
       </w:pPr>
     </w:p>
     <w:p>
@@ -7282,19 +9941,100 @@
       <w:bookmarkEnd w:id="18"/>
     </w:p>
     <w:p>
+      <w:r>
+        <w:t>Было разработано приложение с некоторым функционалом, похожим на тот, который есть в настоящих банках. Однако, это обычно секретная информация, поэтому вряд ли я смог бы сделать что-то применимое в реальности. Так что перспектив использования этого ПО нет. Представляет ценность только как способ изучения веб-программирования.</w:t>
+      </w:r>
+    </w:p>
+    <w:p>
+      <w:r>
+        <w:t xml:space="preserve">Были изучены фреймворки </w:t>
+      </w:r>
+      <w:r>
+        <w:rPr>
+          <w:lang w:val="en-US"/>
+        </w:rPr>
+        <w:t>asp</w:t>
+      </w:r>
+      <w:r>
+        <w:t>.</w:t>
+      </w:r>
+      <w:r>
+        <w:rPr>
+          <w:lang w:val="en-US"/>
+        </w:rPr>
+        <w:t>net</w:t>
+      </w:r>
+      <w:r>
+        <w:t xml:space="preserve">, </w:t>
+      </w:r>
+      <w:r>
+        <w:rPr>
+          <w:lang w:val="en-US"/>
+        </w:rPr>
+        <w:t>Identity</w:t>
+      </w:r>
+      <w:r>
+        <w:t>.</w:t>
+      </w:r>
+      <w:r>
+        <w:rPr>
+          <w:lang w:val="en-US"/>
+        </w:rPr>
+        <w:t>net</w:t>
+      </w:r>
+      <w:r>
+        <w:t xml:space="preserve">. </w:t>
+      </w:r>
+      <w:r>
+        <w:t xml:space="preserve">Было изучено веб-программирование в парадигме </w:t>
+      </w:r>
+      <w:r>
+        <w:t>.</w:t>
+      </w:r>
+      <w:r>
+        <w:rPr>
+          <w:lang w:val="en-US"/>
+        </w:rPr>
+        <w:t>net</w:t>
+      </w:r>
+      <w:r>
+        <w:t>.</w:t>
+      </w:r>
+      <w:r>
+        <w:t xml:space="preserve"> </w:t>
+      </w:r>
+    </w:p>
+    <w:p>
+      <w:r>
+        <w:t xml:space="preserve">Приложение работает так, как задумывалось с некоторыми недостатками вследствие новизны(для меня) технологии </w:t>
+      </w:r>
+      <w:r>
+        <w:t>.</w:t>
+      </w:r>
+      <w:r>
+        <w:rPr>
+          <w:lang w:val="en-US"/>
+        </w:rPr>
+        <w:t>net</w:t>
+      </w:r>
+      <w:r>
+        <w:t xml:space="preserve"> и веб-программирования в целом.</w:t>
+      </w:r>
+    </w:p>
+    <w:p>
       <w:pPr>
         <w:pStyle w:val="10"/>
       </w:pPr>
-      <w:bookmarkStart w:id="19" w:name="_Toc225400691"/>
-      <w:bookmarkStart w:id="20" w:name="_Toc325712021"/>
-      <w:bookmarkStart w:id="21" w:name="_Toc225400692"/>
-      <w:bookmarkStart w:id="22" w:name="_Toc325712022"/>
-      <w:bookmarkStart w:id="23" w:name="_Toc73309729"/>
+      <w:bookmarkStart w:id="19" w:name="_Toc73309729"/>
+      <w:bookmarkStart w:id="20" w:name="_Toc225400691"/>
+      <w:bookmarkStart w:id="21" w:name="_Toc325712021"/>
+      <w:bookmarkStart w:id="22" w:name="_Toc225400692"/>
+      <w:bookmarkStart w:id="23" w:name="_Toc325712022"/>
       <w:r>
         <w:lastRenderedPageBreak/>
         <w:t>список использованных источников</w:t>
       </w:r>
-      <w:bookmarkEnd w:id="23"/>
+      <w:bookmarkEnd w:id="19"/>
       <w:r>
         <w:t xml:space="preserve"> </w:t>
       </w:r>
@@ -7321,10 +10061,10 @@
       <w:bookmarkEnd w:id="8"/>
       <w:bookmarkEnd w:id="9"/>
       <w:bookmarkEnd w:id="10"/>
-      <w:bookmarkEnd w:id="19"/>
       <w:bookmarkEnd w:id="20"/>
       <w:bookmarkEnd w:id="21"/>
       <w:bookmarkEnd w:id="22"/>
+      <w:bookmarkEnd w:id="23"/>
       <w:r>
         <w:lastRenderedPageBreak/>
         <w:t xml:space="preserve">Приложение </w:t>
@@ -7336,98 +10076,14 @@
     </w:p>
     <w:p>
       <w:pPr>
-        <w:ind w:firstLine="0"/>
         <w:jc w:val="center"/>
       </w:pPr>
       <w:r>
         <w:t>Листинг программы</w:t>
       </w:r>
     </w:p>
-    <w:p>
-      <w:pPr>
-        <w:ind w:left="454" w:firstLine="0"/>
-        <w:rPr>
-          <w:szCs w:val="28"/>
-        </w:rPr>
-      </w:pPr>
-    </w:p>
-    <w:p>
-      <w:pPr>
-        <w:ind w:left="454" w:firstLine="0"/>
-        <w:rPr>
-          <w:szCs w:val="28"/>
-          <w:lang w:val="en-US"/>
-        </w:rPr>
-      </w:pPr>
-    </w:p>
-    <w:p>
-      <w:pPr>
-        <w:pStyle w:val="af"/>
-        <w:spacing w:after="120"/>
-        <w:ind w:left="0" w:firstLine="720"/>
-        <w:jc w:val="both"/>
-        <w:rPr>
-          <w:rFonts w:ascii="Times New Roman" w:hAnsi="Times New Roman"/>
-          <w:sz w:val="28"/>
-          <w:szCs w:val="28"/>
-          <w:lang w:val="en-US"/>
-        </w:rPr>
-      </w:pPr>
-      <w:r>
-        <w:rPr>
-          <w:rFonts w:ascii="Times New Roman" w:hAnsi="Times New Roman"/>
-          <w:sz w:val="28"/>
-          <w:szCs w:val="28"/>
-        </w:rPr>
-        <w:t>Листинг</w:t>
-      </w:r>
-      <w:r>
-        <w:rPr>
-          <w:rFonts w:ascii="Times New Roman" w:hAnsi="Times New Roman"/>
-          <w:sz w:val="28"/>
-          <w:szCs w:val="28"/>
-          <w:lang w:val="en-US"/>
-        </w:rPr>
-        <w:t xml:space="preserve"> </w:t>
-      </w:r>
-      <w:r>
-        <w:rPr>
-          <w:rFonts w:ascii="Times New Roman" w:hAnsi="Times New Roman"/>
-          <w:sz w:val="28"/>
-          <w:szCs w:val="28"/>
-        </w:rPr>
-        <w:t>А</w:t>
-      </w:r>
-      <w:r>
-        <w:rPr>
-          <w:rFonts w:ascii="Times New Roman" w:hAnsi="Times New Roman"/>
-          <w:sz w:val="28"/>
-          <w:szCs w:val="28"/>
-          <w:lang w:val="en-US"/>
-        </w:rPr>
-        <w:t>.2 –</w:t>
-      </w:r>
-      <w:r>
-        <w:rPr>
-          <w:rFonts w:ascii="Times New Roman" w:hAnsi="Times New Roman"/>
-          <w:sz w:val="28"/>
-          <w:szCs w:val="28"/>
-          <w:lang w:val="en-US"/>
-        </w:rPr>
-        <w:t xml:space="preserve"> Login</w:t>
-      </w:r>
-      <w:r>
-        <w:rPr>
-          <w:rFonts w:ascii="Times New Roman" w:hAnsi="Times New Roman"/>
-          <w:sz w:val="28"/>
-          <w:szCs w:val="28"/>
-          <w:lang w:val="en-US"/>
-        </w:rPr>
-        <w:t>.java</w:t>
-      </w:r>
-    </w:p>
     <w:sectPr>
-      <w:footerReference w:type="default" r:id="rId15"/>
+      <w:footerReference w:type="default" r:id="rId18"/>
       <w:pgSz w:w="11906" w:h="16838"/>
       <w:pgMar w:top="660" w:right="850" w:bottom="1560" w:left="1701" w:header="180" w:footer="211" w:gutter="0"/>
       <w:pgNumType w:start="2"/>
@@ -7669,7 +10325,7 @@
         <w:rStyle w:val="ae"/>
         <w:noProof/>
       </w:rPr>
-      <w:t>3</w:t>
+      <w:t>9</w:t>
     </w:r>
     <w:r>
       <w:rPr>
@@ -10624,7 +13280,7 @@
 </file>
 
 <file path=customXml/itemProps1.xml><?xml version="1.0" encoding="utf-8"?>
-<ds:datastoreItem xmlns:ds="http://schemas.openxmlformats.org/officeDocument/2006/customXml" ds:itemID="{B6488104-38E2-4A00-9337-BD4014ADFAC4}">
+<ds:datastoreItem xmlns:ds="http://schemas.openxmlformats.org/officeDocument/2006/customXml" ds:itemID="{93101D34-9914-41AD-A1DC-F499EA8BCF16}">
   <ds:schemaRefs>
     <ds:schemaRef ds:uri="http://schemas.openxmlformats.org/officeDocument/2006/bibliography"/>
   </ds:schemaRefs>

</xml_diff>

<commit_message>
added the ability to show only the current user's cards
</commit_message>
<xml_diff>
--- a/ПЗ_Алексеев.docx
+++ b/ПЗ_Алексеев.docx
@@ -742,7 +742,6 @@
                           <w:b/>
                           <w:sz w:val="56"/>
                           <w:szCs w:val="56"/>
-                          <w:lang w:val="en-US"/>
                         </w:rPr>
                         <w:t xml:space="preserve"> </w:t>
                       </w:r>
@@ -759,7 +758,6 @@
                           <w:b/>
                           <w:sz w:val="56"/>
                           <w:szCs w:val="56"/>
-                          <w:lang w:val="en-US"/>
                         </w:rPr>
                         <w:t xml:space="preserve"> </w:t>
                       </w:r>
@@ -2228,40 +2226,27 @@
           <w:lang w:val="en-US"/>
         </w:rPr>
       </w:pPr>
-      <w:r>
-        <w:fldChar w:fldCharType="begin"/>
-      </w:r>
-      <w:r>
-        <w:instrText xml:space="preserve"> DOCPROPERTY  Шаблон.Дата  \* MERGEFORMAT </w:instrText>
-      </w:r>
-      <w:r>
-        <w:fldChar w:fldCharType="separate"/>
-      </w:r>
-      <w:r>
-        <w:rPr>
-          <w:bCs/>
-        </w:rPr>
-        <w:t>«</w:t>
-      </w:r>
-      <w:r>
-        <w:rPr>
-          <w:bCs/>
-          <w:lang w:val="en-US"/>
-        </w:rPr>
-        <w:t>____</w:t>
-      </w:r>
-      <w:r>
-        <w:rPr>
-          <w:bCs/>
-        </w:rPr>
-        <w:t>»</w:t>
-      </w:r>
-      <w:r>
-        <w:rPr>
-          <w:bCs/>
-        </w:rPr>
-        <w:fldChar w:fldCharType="end"/>
-      </w:r>
+      <w:fldSimple w:instr=" DOCPROPERTY  Шаблон.Дата  \* MERGEFORMAT ">
+        <w:r>
+          <w:rPr>
+            <w:bCs/>
+          </w:rPr>
+          <w:t>«</w:t>
+        </w:r>
+        <w:r>
+          <w:rPr>
+            <w:bCs/>
+            <w:lang w:val="en-US"/>
+          </w:rPr>
+          <w:t>____</w:t>
+        </w:r>
+        <w:r>
+          <w:rPr>
+            <w:bCs/>
+          </w:rPr>
+          <w:t>»</w:t>
+        </w:r>
+      </w:fldSimple>
       <w:r>
         <w:t xml:space="preserve"> </w:t>
       </w:r>
@@ -5711,7 +5696,7 @@
           <w:r>
             <w:fldChar w:fldCharType="separate"/>
           </w:r>
-          <w:hyperlink w:anchor="_Toc73309719" w:history="1">
+          <w:hyperlink w:anchor="_Toc73955872" w:history="1">
             <w:r>
               <w:rPr>
                 <w:rStyle w:val="ad"/>
@@ -5756,7 +5741,7 @@
                 <w:noProof/>
                 <w:webHidden/>
               </w:rPr>
-              <w:instrText xml:space="preserve"> PAGEREF _Toc73309719 \h </w:instrText>
+              <w:instrText xml:space="preserve"> PAGEREF _Toc73955872 \h </w:instrText>
             </w:r>
             <w:r>
               <w:rPr>
@@ -5799,7 +5784,7 @@
               <w:szCs w:val="22"/>
             </w:rPr>
           </w:pPr>
-          <w:hyperlink w:anchor="_Toc73309720" w:history="1">
+          <w:hyperlink w:anchor="_Toc73955873" w:history="1">
             <w:r>
               <w:rPr>
                 <w:rStyle w:val="ad"/>
@@ -5844,7 +5829,7 @@
                 <w:noProof/>
                 <w:webHidden/>
               </w:rPr>
-              <w:instrText xml:space="preserve"> PAGEREF _Toc73309720 \h </w:instrText>
+              <w:instrText xml:space="preserve"> PAGEREF _Toc73955873 \h </w:instrText>
             </w:r>
             <w:r>
               <w:rPr>
@@ -5864,7 +5849,7 @@
                 <w:noProof/>
                 <w:webHidden/>
               </w:rPr>
-              <w:t>7</w:t>
+              <w:t>5</w:t>
             </w:r>
             <w:r>
               <w:rPr>
@@ -5888,7 +5873,7 @@
               <w:szCs w:val="22"/>
             </w:rPr>
           </w:pPr>
-          <w:hyperlink w:anchor="_Toc73309721" w:history="1">
+          <w:hyperlink w:anchor="_Toc73955874" w:history="1">
             <w:r>
               <w:rPr>
                 <w:rStyle w:val="ad"/>
@@ -5931,7 +5916,7 @@
                 <w:noProof/>
                 <w:webHidden/>
               </w:rPr>
-              <w:instrText xml:space="preserve"> PAGEREF _Toc73309721 \h </w:instrText>
+              <w:instrText xml:space="preserve"> PAGEREF _Toc73955874 \h </w:instrText>
             </w:r>
             <w:r>
               <w:rPr>
@@ -5951,7 +5936,7 @@
                 <w:noProof/>
                 <w:webHidden/>
               </w:rPr>
-              <w:t>7</w:t>
+              <w:t>5</w:t>
             </w:r>
             <w:r>
               <w:rPr>
@@ -5975,7 +5960,7 @@
               <w:szCs w:val="22"/>
             </w:rPr>
           </w:pPr>
-          <w:hyperlink w:anchor="_Toc73309722" w:history="1">
+          <w:hyperlink w:anchor="_Toc73955875" w:history="1">
             <w:r>
               <w:rPr>
                 <w:rStyle w:val="ad"/>
@@ -6018,7 +6003,7 @@
                 <w:noProof/>
                 <w:webHidden/>
               </w:rPr>
-              <w:instrText xml:space="preserve"> PAGEREF _Toc73309722 \h </w:instrText>
+              <w:instrText xml:space="preserve"> PAGEREF _Toc73955875 \h </w:instrText>
             </w:r>
             <w:r>
               <w:rPr>
@@ -6038,7 +6023,7 @@
                 <w:noProof/>
                 <w:webHidden/>
               </w:rPr>
-              <w:t>8</w:t>
+              <w:t>5</w:t>
             </w:r>
             <w:r>
               <w:rPr>
@@ -6062,7 +6047,7 @@
               <w:szCs w:val="22"/>
             </w:rPr>
           </w:pPr>
-          <w:hyperlink w:anchor="_Toc73309723" w:history="1">
+          <w:hyperlink w:anchor="_Toc73955876" w:history="1">
             <w:r>
               <w:rPr>
                 <w:rStyle w:val="ad"/>
@@ -6105,7 +6090,7 @@
                 <w:noProof/>
                 <w:webHidden/>
               </w:rPr>
-              <w:instrText xml:space="preserve"> PAGEREF _Toc73309723 \h </w:instrText>
+              <w:instrText xml:space="preserve"> PAGEREF _Toc73955876 \h </w:instrText>
             </w:r>
             <w:r>
               <w:rPr>
@@ -6125,183 +6110,7 @@
                 <w:noProof/>
                 <w:webHidden/>
               </w:rPr>
-              <w:t>12</w:t>
-            </w:r>
-            <w:r>
-              <w:rPr>
-                <w:noProof/>
-                <w:webHidden/>
-              </w:rPr>
-              <w:fldChar w:fldCharType="end"/>
-            </w:r>
-          </w:hyperlink>
-        </w:p>
-        <w:p>
-          <w:pPr>
-            <w:pStyle w:val="13"/>
-            <w:rPr>
-              <w:rFonts w:asciiTheme="minorHAnsi" w:eastAsiaTheme="minorEastAsia" w:hAnsiTheme="minorHAnsi" w:cstheme="minorBidi"/>
-              <w:bCs w:val="0"/>
-              <w:caps w:val="0"/>
-              <w:noProof/>
-              <w:sz w:val="22"/>
-              <w:szCs w:val="22"/>
-            </w:rPr>
-          </w:pPr>
-          <w:hyperlink w:anchor="_Toc73309724" w:history="1">
-            <w:r>
-              <w:rPr>
-                <w:rStyle w:val="ad"/>
-                <w:noProof/>
-              </w:rPr>
-              <w:t>3</w:t>
-            </w:r>
-            <w:r>
-              <w:rPr>
-                <w:rFonts w:asciiTheme="minorHAnsi" w:eastAsiaTheme="minorEastAsia" w:hAnsiTheme="minorHAnsi" w:cstheme="minorBidi"/>
-                <w:bCs w:val="0"/>
-                <w:caps w:val="0"/>
-                <w:noProof/>
-                <w:sz w:val="22"/>
-                <w:szCs w:val="22"/>
-              </w:rPr>
-              <w:tab/>
-            </w:r>
-            <w:r>
-              <w:rPr>
-                <w:rStyle w:val="ad"/>
-                <w:noProof/>
-              </w:rPr>
-              <w:t>Выбор средств разработки</w:t>
-            </w:r>
-            <w:r>
-              <w:rPr>
-                <w:noProof/>
-                <w:webHidden/>
-              </w:rPr>
-              <w:tab/>
-            </w:r>
-            <w:r>
-              <w:rPr>
-                <w:noProof/>
-                <w:webHidden/>
-              </w:rPr>
-              <w:fldChar w:fldCharType="begin"/>
-            </w:r>
-            <w:r>
-              <w:rPr>
-                <w:noProof/>
-                <w:webHidden/>
-              </w:rPr>
-              <w:instrText xml:space="preserve"> PAGEREF _Toc73309724 \h </w:instrText>
-            </w:r>
-            <w:r>
-              <w:rPr>
-                <w:noProof/>
-                <w:webHidden/>
-              </w:rPr>
-            </w:r>
-            <w:r>
-              <w:rPr>
-                <w:noProof/>
-                <w:webHidden/>
-              </w:rPr>
-              <w:fldChar w:fldCharType="separate"/>
-            </w:r>
-            <w:r>
-              <w:rPr>
-                <w:noProof/>
-                <w:webHidden/>
-              </w:rPr>
-              <w:t>14</w:t>
-            </w:r>
-            <w:r>
-              <w:rPr>
-                <w:noProof/>
-                <w:webHidden/>
-              </w:rPr>
-              <w:fldChar w:fldCharType="end"/>
-            </w:r>
-          </w:hyperlink>
-        </w:p>
-        <w:p>
-          <w:pPr>
-            <w:pStyle w:val="13"/>
-            <w:rPr>
-              <w:rFonts w:asciiTheme="minorHAnsi" w:eastAsiaTheme="minorEastAsia" w:hAnsiTheme="minorHAnsi" w:cstheme="minorBidi"/>
-              <w:bCs w:val="0"/>
-              <w:caps w:val="0"/>
-              <w:noProof/>
-              <w:sz w:val="22"/>
-              <w:szCs w:val="22"/>
-            </w:rPr>
-          </w:pPr>
-          <w:hyperlink w:anchor="_Toc73309725" w:history="1">
-            <w:r>
-              <w:rPr>
-                <w:rStyle w:val="ad"/>
-                <w:noProof/>
-              </w:rPr>
-              <w:t>4</w:t>
-            </w:r>
-            <w:r>
-              <w:rPr>
-                <w:rFonts w:asciiTheme="minorHAnsi" w:eastAsiaTheme="minorEastAsia" w:hAnsiTheme="minorHAnsi" w:cstheme="minorBidi"/>
-                <w:bCs w:val="0"/>
-                <w:caps w:val="0"/>
-                <w:noProof/>
-                <w:sz w:val="22"/>
-                <w:szCs w:val="22"/>
-              </w:rPr>
-              <w:tab/>
-            </w:r>
-            <w:r>
-              <w:rPr>
-                <w:rStyle w:val="ad"/>
-                <w:noProof/>
-              </w:rPr>
-              <w:t>ПРограммная реализация</w:t>
-            </w:r>
-            <w:r>
-              <w:rPr>
-                <w:noProof/>
-                <w:webHidden/>
-              </w:rPr>
-              <w:tab/>
-            </w:r>
-            <w:r>
-              <w:rPr>
-                <w:noProof/>
-                <w:webHidden/>
-              </w:rPr>
-              <w:fldChar w:fldCharType="begin"/>
-            </w:r>
-            <w:r>
-              <w:rPr>
-                <w:noProof/>
-                <w:webHidden/>
-              </w:rPr>
-              <w:instrText xml:space="preserve"> PAGEREF _Toc73309725 \h </w:instrText>
-            </w:r>
-            <w:r>
-              <w:rPr>
-                <w:noProof/>
-                <w:webHidden/>
-              </w:rPr>
-            </w:r>
-            <w:r>
-              <w:rPr>
-                <w:noProof/>
-                <w:webHidden/>
-              </w:rPr>
-              <w:fldChar w:fldCharType="separate"/>
-            </w:r>
-            <w:r>
-              <w:rPr>
-                <w:noProof/>
-                <w:webHidden/>
-              </w:rPr>
-              <w:t>19</w:t>
+              <w:t>6</w:t>
             </w:r>
             <w:r>
               <w:rPr>
@@ -6325,13 +6134,13 @@
               <w:szCs w:val="22"/>
             </w:rPr>
           </w:pPr>
-          <w:hyperlink w:anchor="_Toc73309726" w:history="1">
+          <w:hyperlink w:anchor="_Toc73955877" w:history="1">
             <w:r>
               <w:rPr>
                 <w:rStyle w:val="ad"/>
                 <w:noProof/>
               </w:rPr>
-              <w:t>4.1</w:t>
+              <w:t>2.4</w:t>
             </w:r>
             <w:r>
               <w:rPr>
@@ -6347,7 +6156,21 @@
                 <w:rStyle w:val="ad"/>
                 <w:noProof/>
               </w:rPr>
-              <w:t>Реализация базы данных</w:t>
+              <w:t>Выбор сред</w:t>
+            </w:r>
+            <w:r>
+              <w:rPr>
+                <w:rStyle w:val="ad"/>
+                <w:noProof/>
+              </w:rPr>
+              <w:t>с</w:t>
+            </w:r>
+            <w:r>
+              <w:rPr>
+                <w:rStyle w:val="ad"/>
+                <w:noProof/>
+              </w:rPr>
+              <w:t>тв разработки</w:t>
             </w:r>
             <w:r>
               <w:rPr>
@@ -6368,7 +6191,7 @@
                 <w:noProof/>
                 <w:webHidden/>
               </w:rPr>
-              <w:instrText xml:space="preserve"> PAGEREF _Toc73309726 \h </w:instrText>
+              <w:instrText xml:space="preserve"> PAGEREF _Toc73955877 \h </w:instrText>
             </w:r>
             <w:r>
               <w:rPr>
@@ -6388,7 +6211,94 @@
                 <w:noProof/>
                 <w:webHidden/>
               </w:rPr>
-              <w:t>21</w:t>
+              <w:t>6</w:t>
+            </w:r>
+            <w:r>
+              <w:rPr>
+                <w:noProof/>
+                <w:webHidden/>
+              </w:rPr>
+              <w:fldChar w:fldCharType="end"/>
+            </w:r>
+          </w:hyperlink>
+        </w:p>
+        <w:p>
+          <w:pPr>
+            <w:pStyle w:val="21"/>
+            <w:tabs>
+              <w:tab w:val="left" w:pos="1680"/>
+            </w:tabs>
+            <w:rPr>
+              <w:rFonts w:asciiTheme="minorHAnsi" w:eastAsiaTheme="minorEastAsia" w:hAnsiTheme="minorHAnsi" w:cstheme="minorBidi"/>
+              <w:noProof/>
+              <w:sz w:val="22"/>
+              <w:szCs w:val="22"/>
+            </w:rPr>
+          </w:pPr>
+          <w:hyperlink w:anchor="_Toc73955878" w:history="1">
+            <w:r>
+              <w:rPr>
+                <w:rStyle w:val="ad"/>
+                <w:noProof/>
+              </w:rPr>
+              <w:t>2.5</w:t>
+            </w:r>
+            <w:r>
+              <w:rPr>
+                <w:rFonts w:asciiTheme="minorHAnsi" w:eastAsiaTheme="minorEastAsia" w:hAnsiTheme="minorHAnsi" w:cstheme="minorBidi"/>
+                <w:noProof/>
+                <w:sz w:val="22"/>
+                <w:szCs w:val="22"/>
+              </w:rPr>
+              <w:tab/>
+            </w:r>
+            <w:r>
+              <w:rPr>
+                <w:rStyle w:val="ad"/>
+                <w:noProof/>
+              </w:rPr>
+              <w:t>Выбор среды разработки</w:t>
+            </w:r>
+            <w:r>
+              <w:rPr>
+                <w:noProof/>
+                <w:webHidden/>
+              </w:rPr>
+              <w:tab/>
+            </w:r>
+            <w:r>
+              <w:rPr>
+                <w:noProof/>
+                <w:webHidden/>
+              </w:rPr>
+              <w:fldChar w:fldCharType="begin"/>
+            </w:r>
+            <w:r>
+              <w:rPr>
+                <w:noProof/>
+                <w:webHidden/>
+              </w:rPr>
+              <w:instrText xml:space="preserve"> PAGEREF _Toc73955878 \h </w:instrText>
+            </w:r>
+            <w:r>
+              <w:rPr>
+                <w:noProof/>
+                <w:webHidden/>
+              </w:rPr>
+            </w:r>
+            <w:r>
+              <w:rPr>
+                <w:noProof/>
+                <w:webHidden/>
+              </w:rPr>
+              <w:fldChar w:fldCharType="separate"/>
+            </w:r>
+            <w:r>
+              <w:rPr>
+                <w:noProof/>
+                <w:webHidden/>
+              </w:rPr>
+              <w:t>9</w:t>
             </w:r>
             <w:r>
               <w:rPr>
@@ -6411,13 +6321,13 @@
               <w:szCs w:val="22"/>
             </w:rPr>
           </w:pPr>
-          <w:hyperlink w:anchor="_Toc73309727" w:history="1">
+          <w:hyperlink w:anchor="_Toc73955879" w:history="1">
             <w:r>
               <w:rPr>
                 <w:rStyle w:val="ad"/>
                 <w:noProof/>
               </w:rPr>
-              <w:t>5</w:t>
+              <w:t>3</w:t>
             </w:r>
             <w:r>
               <w:rPr>
@@ -6435,7 +6345,7 @@
                 <w:rStyle w:val="ad"/>
                 <w:noProof/>
               </w:rPr>
-              <w:t>руководство пользователя</w:t>
+              <w:t>ПРограммная реализация</w:t>
             </w:r>
             <w:r>
               <w:rPr>
@@ -6456,7 +6366,7 @@
                 <w:noProof/>
                 <w:webHidden/>
               </w:rPr>
-              <w:instrText xml:space="preserve"> PAGEREF _Toc73309727 \h </w:instrText>
+              <w:instrText xml:space="preserve"> PAGEREF _Toc73955879 \h </w:instrText>
             </w:r>
             <w:r>
               <w:rPr>
@@ -6476,7 +6386,94 @@
                 <w:noProof/>
                 <w:webHidden/>
               </w:rPr>
-              <w:t>36</w:t>
+              <w:t>10</w:t>
+            </w:r>
+            <w:r>
+              <w:rPr>
+                <w:noProof/>
+                <w:webHidden/>
+              </w:rPr>
+              <w:fldChar w:fldCharType="end"/>
+            </w:r>
+          </w:hyperlink>
+        </w:p>
+        <w:p>
+          <w:pPr>
+            <w:pStyle w:val="21"/>
+            <w:tabs>
+              <w:tab w:val="left" w:pos="1680"/>
+            </w:tabs>
+            <w:rPr>
+              <w:rFonts w:asciiTheme="minorHAnsi" w:eastAsiaTheme="minorEastAsia" w:hAnsiTheme="minorHAnsi" w:cstheme="minorBidi"/>
+              <w:noProof/>
+              <w:sz w:val="22"/>
+              <w:szCs w:val="22"/>
+            </w:rPr>
+          </w:pPr>
+          <w:hyperlink w:anchor="_Toc73955880" w:history="1">
+            <w:r>
+              <w:rPr>
+                <w:rStyle w:val="ad"/>
+                <w:noProof/>
+              </w:rPr>
+              <w:t>3.1</w:t>
+            </w:r>
+            <w:r>
+              <w:rPr>
+                <w:rFonts w:asciiTheme="minorHAnsi" w:eastAsiaTheme="minorEastAsia" w:hAnsiTheme="minorHAnsi" w:cstheme="minorBidi"/>
+                <w:noProof/>
+                <w:sz w:val="22"/>
+                <w:szCs w:val="22"/>
+              </w:rPr>
+              <w:tab/>
+            </w:r>
+            <w:r>
+              <w:rPr>
+                <w:rStyle w:val="ad"/>
+                <w:noProof/>
+              </w:rPr>
+              <w:t>Реализация базы данных</w:t>
+            </w:r>
+            <w:r>
+              <w:rPr>
+                <w:noProof/>
+                <w:webHidden/>
+              </w:rPr>
+              <w:tab/>
+            </w:r>
+            <w:r>
+              <w:rPr>
+                <w:noProof/>
+                <w:webHidden/>
+              </w:rPr>
+              <w:fldChar w:fldCharType="begin"/>
+            </w:r>
+            <w:r>
+              <w:rPr>
+                <w:noProof/>
+                <w:webHidden/>
+              </w:rPr>
+              <w:instrText xml:space="preserve"> PAGEREF _Toc73955880 \h </w:instrText>
+            </w:r>
+            <w:r>
+              <w:rPr>
+                <w:noProof/>
+                <w:webHidden/>
+              </w:rPr>
+            </w:r>
+            <w:r>
+              <w:rPr>
+                <w:noProof/>
+                <w:webHidden/>
+              </w:rPr>
+              <w:fldChar w:fldCharType="separate"/>
+            </w:r>
+            <w:r>
+              <w:rPr>
+                <w:noProof/>
+                <w:webHidden/>
+              </w:rPr>
+              <w:t>10</w:t>
             </w:r>
             <w:r>
               <w:rPr>
@@ -6499,13 +6496,13 @@
               <w:szCs w:val="22"/>
             </w:rPr>
           </w:pPr>
-          <w:hyperlink w:anchor="_Toc73309728" w:history="1">
+          <w:hyperlink w:anchor="_Toc73955881" w:history="1">
             <w:r>
               <w:rPr>
                 <w:rStyle w:val="ad"/>
                 <w:noProof/>
               </w:rPr>
-              <w:t>6</w:t>
+              <w:t>4</w:t>
             </w:r>
             <w:r>
               <w:rPr>
@@ -6544,7 +6541,7 @@
                 <w:noProof/>
                 <w:webHidden/>
               </w:rPr>
-              <w:instrText xml:space="preserve"> PAGEREF _Toc73309728 \h </w:instrText>
+              <w:instrText xml:space="preserve"> PAGEREF _Toc73955881 \h </w:instrText>
             </w:r>
             <w:r>
               <w:rPr>
@@ -6564,7 +6561,7 @@
                 <w:noProof/>
                 <w:webHidden/>
               </w:rPr>
-              <w:t>44</w:t>
+              <w:t>11</w:t>
             </w:r>
             <w:r>
               <w:rPr>
@@ -6587,13 +6584,13 @@
               <w:szCs w:val="22"/>
             </w:rPr>
           </w:pPr>
-          <w:hyperlink w:anchor="_Toc73309729" w:history="1">
+          <w:hyperlink w:anchor="_Toc73955882" w:history="1">
             <w:r>
               <w:rPr>
                 <w:rStyle w:val="ad"/>
                 <w:noProof/>
               </w:rPr>
-              <w:t>7</w:t>
+              <w:t>5</w:t>
             </w:r>
             <w:r>
               <w:rPr>
@@ -6632,7 +6629,7 @@
                 <w:noProof/>
                 <w:webHidden/>
               </w:rPr>
-              <w:instrText xml:space="preserve"> PAGEREF _Toc73309729 \h </w:instrText>
+              <w:instrText xml:space="preserve"> PAGEREF _Toc73955882 \h </w:instrText>
             </w:r>
             <w:r>
               <w:rPr>
@@ -6652,7 +6649,7 @@
                 <w:noProof/>
                 <w:webHidden/>
               </w:rPr>
-              <w:t>45</w:t>
+              <w:t>12</w:t>
             </w:r>
             <w:r>
               <w:rPr>
@@ -6675,13 +6672,13 @@
               <w:szCs w:val="22"/>
             </w:rPr>
           </w:pPr>
-          <w:hyperlink w:anchor="_Toc73309730" w:history="1">
+          <w:hyperlink w:anchor="_Toc73955883" w:history="1">
             <w:r>
               <w:rPr>
                 <w:rStyle w:val="ad"/>
                 <w:noProof/>
               </w:rPr>
-              <w:t>8</w:t>
+              <w:t>6</w:t>
             </w:r>
             <w:r>
               <w:rPr>
@@ -6720,7 +6717,7 @@
                 <w:noProof/>
                 <w:webHidden/>
               </w:rPr>
-              <w:instrText xml:space="preserve"> PAGEREF _Toc73309730 \h </w:instrText>
+              <w:instrText xml:space="preserve"> PAGEREF _Toc73955883 \h </w:instrText>
             </w:r>
             <w:r>
               <w:rPr>
@@ -6740,7 +6737,7 @@
                 <w:noProof/>
                 <w:webHidden/>
               </w:rPr>
-              <w:t>47</w:t>
+              <w:t>13</w:t>
             </w:r>
             <w:r>
               <w:rPr>
@@ -6767,7 +6764,7 @@
         <w:pStyle w:val="10"/>
       </w:pPr>
       <w:bookmarkStart w:id="1" w:name="_Toc413307032"/>
-      <w:bookmarkStart w:id="2" w:name="_Toc73309719"/>
+      <w:bookmarkStart w:id="2" w:name="_Toc73955872"/>
       <w:r>
         <w:lastRenderedPageBreak/>
         <w:t>Введени</w:t>
@@ -7125,13 +7122,13 @@
       <w:pPr>
         <w:pStyle w:val="10"/>
       </w:pPr>
-      <w:bookmarkStart w:id="4" w:name="_Toc73309720"/>
-      <w:bookmarkStart w:id="5" w:name="_Toc225400690"/>
-      <w:bookmarkStart w:id="6" w:name="_Toc231567956"/>
-      <w:bookmarkStart w:id="7" w:name="_Toc231570466"/>
-      <w:bookmarkStart w:id="8" w:name="_Toc231570494"/>
-      <w:bookmarkStart w:id="9" w:name="_Toc231581455"/>
-      <w:bookmarkStart w:id="10" w:name="_Toc231956137"/>
+      <w:bookmarkStart w:id="4" w:name="_Toc225400690"/>
+      <w:bookmarkStart w:id="5" w:name="_Toc231567956"/>
+      <w:bookmarkStart w:id="6" w:name="_Toc231570466"/>
+      <w:bookmarkStart w:id="7" w:name="_Toc231570494"/>
+      <w:bookmarkStart w:id="8" w:name="_Toc231581455"/>
+      <w:bookmarkStart w:id="9" w:name="_Toc231956137"/>
+      <w:bookmarkStart w:id="10" w:name="_Toc73955873"/>
       <w:bookmarkEnd w:id="0"/>
       <w:bookmarkEnd w:id="3"/>
       <w:r>
@@ -7141,7 +7138,7 @@
         <w:lastRenderedPageBreak/>
         <w:t>Постановка задачи</w:t>
       </w:r>
-      <w:bookmarkEnd w:id="4"/>
+      <w:bookmarkEnd w:id="10"/>
     </w:p>
     <w:p>
       <w:pPr>
@@ -7150,7 +7147,7 @@
           <w:szCs w:val="32"/>
         </w:rPr>
       </w:pPr>
-      <w:bookmarkStart w:id="11" w:name="_Toc73309721"/>
+      <w:bookmarkStart w:id="11" w:name="_Toc73955874"/>
       <w:r>
         <w:rPr>
           <w:rStyle w:val="20"/>
@@ -7191,7 +7188,7 @@
           <w:szCs w:val="32"/>
         </w:rPr>
       </w:pPr>
-      <w:bookmarkStart w:id="12" w:name="_Toc73309722"/>
+      <w:bookmarkStart w:id="12" w:name="_Toc73955875"/>
       <w:r>
         <w:rPr>
           <w:rStyle w:val="20"/>
@@ -7274,6 +7271,19 @@
     </w:p>
     <w:p>
       <w:pPr>
+        <w:rPr>
+          <w:szCs w:val="28"/>
+        </w:rPr>
+      </w:pPr>
+      <w:r>
+        <w:rPr>
+          <w:szCs w:val="28"/>
+        </w:rPr>
+        <w:t>Рисунок</w:t>
+      </w:r>
+    </w:p>
+    <w:p>
+      <w:pPr>
         <w:ind w:left="851"/>
         <w:rPr>
           <w:lang w:val="en-US"/>
@@ -7282,23 +7292,46 @@
     </w:p>
     <w:p>
       <w:pPr>
+        <w:ind w:left="851"/>
+        <w:rPr>
+          <w:lang w:val="en-US"/>
+        </w:rPr>
+      </w:pPr>
+    </w:p>
+    <w:p>
+      <w:pPr>
         <w:pStyle w:val="2"/>
       </w:pPr>
-      <w:bookmarkStart w:id="13" w:name="_Toc73309723"/>
-      <w:r>
+      <w:bookmarkStart w:id="13" w:name="_Toc73955876"/>
+      <w:r>
+        <w:lastRenderedPageBreak/>
         <w:t>Цели и задачи разработки</w:t>
       </w:r>
       <w:bookmarkEnd w:id="13"/>
     </w:p>
-    <w:p/>
+    <w:p>
+      <w:r>
+        <w:t>Во-первых требуется создать интерфейс пользователя. Нужно добиться запрещения доступа к элементам, не принадлежащим незарегистрированным пользователям. Т.е. доступ по лоигну и паролю.</w:t>
+      </w:r>
+    </w:p>
+    <w:p>
+      <w:r>
+        <w:t>Во-вторых нужно разработать базу данных, хранящую информацию о пользователях, их картах, счетах, истории транзакций.</w:t>
+      </w:r>
+    </w:p>
+    <w:p>
+      <w:r>
+        <w:t>В-третьих нужно разработать бэк-енд приложение</w:t>
+      </w:r>
+      <w:r>
+        <w:t xml:space="preserve">, реализующее логику переводов денег. </w:t>
+      </w:r>
+    </w:p>
     <w:p>
       <w:pPr>
         <w:pStyle w:val="2"/>
-        <w:rPr>
-          <w:szCs w:val="32"/>
-        </w:rPr>
-      </w:pPr>
-      <w:bookmarkStart w:id="14" w:name="_Toc73309724"/>
+      </w:pPr>
+      <w:bookmarkStart w:id="14" w:name="_Toc73955877"/>
       <w:r>
         <w:rPr>
           <w:rStyle w:val="11"/>
@@ -7306,100 +7339,802 @@
           <w:caps w:val="0"/>
           <w:kern w:val="0"/>
           <w:sz w:val="32"/>
-          <w:szCs w:val="32"/>
+          <w:szCs w:val="28"/>
+        </w:rPr>
+        <w:t xml:space="preserve">Выбор </w:t>
+      </w:r>
+      <w:r>
+        <w:t>средств</w:t>
+      </w:r>
+      <w:bookmarkStart w:id="15" w:name="_GoBack"/>
+      <w:bookmarkEnd w:id="15"/>
+      <w:r>
+        <w:rPr>
+          <w:rStyle w:val="11"/>
+          <w:bCs/>
+          <w:caps w:val="0"/>
+          <w:kern w:val="0"/>
+          <w:sz w:val="32"/>
+          <w:szCs w:val="28"/>
+        </w:rPr>
+        <w:t xml:space="preserve"> разработки</w:t>
+      </w:r>
+      <w:bookmarkEnd w:id="14"/>
+    </w:p>
+    <w:p>
+      <w:pPr>
+        <w:ind w:firstLine="0"/>
+      </w:pPr>
+      <w:r>
+        <w:t>Хотелось</w:t>
+      </w:r>
+      <w:r>
+        <w:t xml:space="preserve"> </w:t>
+      </w:r>
+      <w:r>
+        <w:t xml:space="preserve">изучить </w:t>
+      </w:r>
+      <w:r>
+        <w:t xml:space="preserve">современный фреймворк с хорошей </w:t>
+      </w:r>
+      <w:r>
+        <w:t xml:space="preserve">документацией, поэтому решил выбрать </w:t>
+      </w:r>
+      <w:r>
+        <w:rPr>
+          <w:lang w:val="en-US"/>
+        </w:rPr>
+        <w:t>ASP</w:t>
+      </w:r>
+      <w:r>
+        <w:t>.</w:t>
+      </w:r>
+      <w:r>
+        <w:rPr>
+          <w:lang w:val="en-US"/>
+        </w:rPr>
+        <w:t>NET</w:t>
+      </w:r>
+      <w:r>
+        <w:t>, т.к. у них много обучающих видео, стройная структура кода, фреймворки сделаны в одной организации в одном стиле, что урощает их изучение.</w:t>
+      </w:r>
+    </w:p>
+    <w:p>
+      <w:pPr>
+        <w:rPr>
+          <w:szCs w:val="28"/>
+        </w:rPr>
+      </w:pPr>
+    </w:p>
+    <w:p>
+      <w:pPr>
+        <w:pStyle w:val="3"/>
+      </w:pPr>
+      <w:r>
+        <w:t xml:space="preserve"> </w:t>
+      </w:r>
+      <w:r>
+        <w:t xml:space="preserve">Фреймворк </w:t>
+      </w:r>
+      <w:r>
+        <w:rPr>
+          <w:lang w:val="en-US"/>
+        </w:rPr>
+        <w:t>Identity</w:t>
+      </w:r>
+      <w:r>
+        <w:t>.</w:t>
+      </w:r>
+      <w:r>
+        <w:rPr>
+          <w:lang w:val="en-US"/>
+        </w:rPr>
+        <w:t>net</w:t>
+      </w:r>
+    </w:p>
+    <w:p>
+      <w:pPr>
+        <w:ind w:firstLine="0"/>
+        <w:rPr>
+          <w:rFonts w:eastAsiaTheme="minorHAnsi"/>
+          <w:szCs w:val="28"/>
+        </w:rPr>
+      </w:pPr>
+      <w:r>
+        <w:rPr>
+          <w:szCs w:val="28"/>
+        </w:rPr>
+        <w:t xml:space="preserve">Это фреймворк для работы с аутентификацией. </w:t>
+      </w:r>
+    </w:p>
+    <w:p>
+      <w:pPr>
+        <w:ind w:firstLine="0"/>
+        <w:rPr>
+          <w:szCs w:val="28"/>
+        </w:rPr>
+      </w:pPr>
+      <w:r>
+        <w:rPr>
+          <w:szCs w:val="28"/>
+        </w:rPr>
+        <w:t>Возможны</w:t>
+      </w:r>
+      <w:r>
+        <w:rPr>
+          <w:szCs w:val="28"/>
+        </w:rPr>
+        <w:t xml:space="preserve"> два подхода для реализации:</w:t>
+      </w:r>
+    </w:p>
+    <w:p>
+      <w:pPr>
+        <w:ind w:firstLine="0"/>
+        <w:rPr>
+          <w:szCs w:val="28"/>
+        </w:rPr>
+      </w:pPr>
+      <w:r>
+        <w:rPr>
+          <w:szCs w:val="28"/>
+        </w:rPr>
+        <w:t xml:space="preserve">1 автоматическая регистрация. Можно сделать на сайте </w:t>
+      </w:r>
+      <w:r>
+        <w:rPr>
+          <w:szCs w:val="28"/>
+          <w:lang w:val="en-US"/>
+        </w:rPr>
+        <w:t>Azure</w:t>
+      </w:r>
+      <w:r>
+        <w:rPr>
+          <w:szCs w:val="28"/>
+        </w:rPr>
+        <w:t xml:space="preserve"> </w:t>
+      </w:r>
+      <w:r>
+        <w:rPr>
+          <w:szCs w:val="28"/>
+          <w:lang w:val="en-US"/>
+        </w:rPr>
+        <w:t>portal</w:t>
+      </w:r>
+      <w:r>
+        <w:rPr>
+          <w:szCs w:val="28"/>
+        </w:rPr>
+        <w:t xml:space="preserve"> </w:t>
+      </w:r>
+      <w:r>
+        <w:rPr>
+          <w:szCs w:val="28"/>
+          <w:lang w:val="en-US"/>
+        </w:rPr>
+        <w:t>page</w:t>
+      </w:r>
+      <w:r>
+        <w:rPr>
+          <w:szCs w:val="28"/>
+        </w:rPr>
+        <w:t xml:space="preserve"> </w:t>
+      </w:r>
+      <w:r>
+        <w:rPr>
+          <w:szCs w:val="28"/>
+          <w:lang w:val="en-US"/>
+        </w:rPr>
+        <w:t>for</w:t>
+      </w:r>
+      <w:r>
+        <w:rPr>
+          <w:szCs w:val="28"/>
+        </w:rPr>
+        <w:t xml:space="preserve"> </w:t>
+      </w:r>
+      <w:r>
+        <w:rPr>
+          <w:szCs w:val="28"/>
+          <w:lang w:val="en-US"/>
+        </w:rPr>
+        <w:t>app</w:t>
+      </w:r>
+      <w:r>
+        <w:rPr>
+          <w:szCs w:val="28"/>
+        </w:rPr>
+        <w:t xml:space="preserve"> </w:t>
+      </w:r>
+      <w:r>
+        <w:rPr>
+          <w:szCs w:val="28"/>
+          <w:lang w:val="en-US"/>
+        </w:rPr>
+        <w:t>registration</w:t>
+      </w:r>
+      <w:r>
+        <w:rPr>
+          <w:szCs w:val="28"/>
+        </w:rPr>
+        <w:t>.</w:t>
+      </w:r>
+    </w:p>
+    <w:p>
+      <w:pPr>
+        <w:ind w:firstLine="0"/>
+        <w:rPr>
+          <w:szCs w:val="28"/>
+        </w:rPr>
+      </w:pPr>
+      <w:r>
+        <w:rPr>
+          <w:szCs w:val="28"/>
+        </w:rPr>
+        <w:t xml:space="preserve">2 ручная настройка. </w:t>
+      </w:r>
+    </w:p>
+    <w:p>
+      <w:pPr>
+        <w:ind w:firstLine="0"/>
+        <w:rPr>
+          <w:szCs w:val="28"/>
+        </w:rPr>
+      </w:pPr>
+    </w:p>
+    <w:p>
+      <w:pPr>
+        <w:rPr>
+          <w:szCs w:val="28"/>
+        </w:rPr>
+      </w:pPr>
+      <w:r>
+        <w:rPr>
+          <w:szCs w:val="28"/>
+        </w:rPr>
+        <w:t xml:space="preserve">Части программ общаются друг с другом с помощью токенов </w:t>
+      </w:r>
+      <w:r>
+        <w:rPr>
+          <w:szCs w:val="28"/>
+          <w:lang w:val="en-US"/>
+        </w:rPr>
+        <w:t>security</w:t>
+      </w:r>
+      <w:r>
+        <w:rPr>
+          <w:szCs w:val="28"/>
+        </w:rPr>
+        <w:t xml:space="preserve"> </w:t>
+      </w:r>
+      <w:r>
+        <w:rPr>
+          <w:szCs w:val="28"/>
+          <w:lang w:val="en-US"/>
+        </w:rPr>
+        <w:t>token</w:t>
+      </w:r>
+      <w:r>
+        <w:rPr>
+          <w:szCs w:val="28"/>
+        </w:rPr>
+        <w:t xml:space="preserve"> </w:t>
+      </w:r>
+      <w:r>
+        <w:rPr>
+          <w:szCs w:val="28"/>
+          <w:lang w:val="en-US"/>
+        </w:rPr>
+        <w:t>service</w:t>
+      </w:r>
+      <w:r>
+        <w:rPr>
+          <w:szCs w:val="28"/>
+        </w:rPr>
+        <w:t xml:space="preserve">. </w:t>
+      </w:r>
+      <w:r>
+        <w:rPr>
+          <w:szCs w:val="28"/>
+          <w:lang w:val="en-US"/>
+        </w:rPr>
+        <w:t>Identity</w:t>
+      </w:r>
+      <w:r>
+        <w:rPr>
+          <w:szCs w:val="28"/>
+        </w:rPr>
+        <w:t xml:space="preserve"> </w:t>
+      </w:r>
+      <w:r>
+        <w:rPr>
+          <w:szCs w:val="28"/>
+        </w:rPr>
+        <w:t>был создан(несмотря на наличия множества уже существующих решений) для того, чтобы придать гибкости приложению, чтобы пользователи могли выполнять больше действия так, как им хочется. Это централизованное решение. Имеется в виду, что пользователь входит один раз, получает токен и вносит нужные ему изменения.</w:t>
+      </w:r>
+    </w:p>
+    <w:p>
+      <w:pPr>
+        <w:rPr>
+          <w:szCs w:val="28"/>
+        </w:rPr>
+      </w:pPr>
+    </w:p>
+    <w:p>
+      <w:pPr>
+        <w:rPr>
+          <w:szCs w:val="28"/>
+        </w:rPr>
+      </w:pPr>
+      <w:r>
+        <w:rPr>
+          <w:szCs w:val="28"/>
+          <w:lang w:val="en-US"/>
+        </w:rPr>
+        <w:t>Identity</w:t>
+      </w:r>
+      <w:r>
+        <w:rPr>
+          <w:szCs w:val="28"/>
+        </w:rPr>
+        <w:t xml:space="preserve"> </w:t>
+      </w:r>
+      <w:r>
+        <w:rPr>
+          <w:szCs w:val="28"/>
+          <w:lang w:val="en-US"/>
+        </w:rPr>
+        <w:t>server</w:t>
+      </w:r>
+      <w:r>
+        <w:rPr>
+          <w:szCs w:val="28"/>
+        </w:rPr>
+        <w:t xml:space="preserve"> </w:t>
+      </w:r>
+      <w:r>
+        <w:rPr>
+          <w:szCs w:val="28"/>
+        </w:rPr>
+        <w:t xml:space="preserve">доставляется с помощью </w:t>
+      </w:r>
+      <w:r>
+        <w:rPr>
+          <w:szCs w:val="28"/>
+          <w:lang w:val="en-US"/>
+        </w:rPr>
+        <w:t>NuGet</w:t>
+      </w:r>
+      <w:r>
+        <w:rPr>
+          <w:szCs w:val="28"/>
+        </w:rPr>
+        <w:t xml:space="preserve"> </w:t>
+      </w:r>
+      <w:r>
+        <w:rPr>
+          <w:szCs w:val="28"/>
+        </w:rPr>
+        <w:t xml:space="preserve">пакета. Ответ на вопрос, как </w:t>
+      </w:r>
+      <w:r>
+        <w:rPr>
+          <w:szCs w:val="28"/>
+          <w:lang w:val="en-US"/>
+        </w:rPr>
+        <w:t>Identity</w:t>
+      </w:r>
+      <w:r>
+        <w:rPr>
+          <w:szCs w:val="28"/>
+        </w:rPr>
+        <w:t xml:space="preserve"> </w:t>
+      </w:r>
+      <w:r>
+        <w:rPr>
+          <w:szCs w:val="28"/>
+        </w:rPr>
+        <w:t>связывает</w:t>
+      </w:r>
+      <w:r>
+        <w:rPr>
+          <w:szCs w:val="28"/>
+        </w:rPr>
+        <w:t>ся с</w:t>
+      </w:r>
+      <w:r>
+        <w:rPr>
+          <w:szCs w:val="28"/>
+        </w:rPr>
+        <w:t xml:space="preserve"> ПО в том, что он преимущественно реализуется как промежуточное ПО. Идея в том, что ты создаёшь хост с этим </w:t>
+      </w:r>
+      <w:r>
+        <w:rPr>
+          <w:szCs w:val="28"/>
+          <w:lang w:val="en-US"/>
+        </w:rPr>
+        <w:t>Identity</w:t>
+      </w:r>
+      <w:r>
+        <w:rPr>
+          <w:szCs w:val="28"/>
+        </w:rPr>
+        <w:t xml:space="preserve"> </w:t>
+      </w:r>
+      <w:r>
+        <w:rPr>
+          <w:szCs w:val="28"/>
+          <w:lang w:val="en-US"/>
+        </w:rPr>
+        <w:t>Server</w:t>
+      </w:r>
+      <w:r>
+        <w:rPr>
+          <w:szCs w:val="28"/>
+        </w:rPr>
+        <w:t xml:space="preserve">, заходишь в </w:t>
+      </w:r>
+      <w:r>
+        <w:rPr>
+          <w:szCs w:val="28"/>
+          <w:lang w:val="en-US"/>
+        </w:rPr>
+        <w:t>NuGet</w:t>
+      </w:r>
+      <w:r>
+        <w:rPr>
+          <w:szCs w:val="28"/>
+        </w:rPr>
+        <w:t>, прикрепляешь промежуточное ПО в очередь запроса(</w:t>
+      </w:r>
+      <w:r>
+        <w:rPr>
+          <w:szCs w:val="28"/>
+          <w:lang w:val="en-US"/>
+        </w:rPr>
+        <w:t>pipeline</w:t>
+      </w:r>
+      <w:r>
+        <w:rPr>
+          <w:szCs w:val="28"/>
+        </w:rPr>
+        <w:t>). В итоге работа данного промежуточного ПО(</w:t>
+      </w:r>
+      <w:r>
+        <w:rPr>
+          <w:szCs w:val="28"/>
+          <w:lang w:val="en-US"/>
+        </w:rPr>
+        <w:t>Identity</w:t>
+      </w:r>
+      <w:r>
+        <w:rPr>
+          <w:szCs w:val="28"/>
+        </w:rPr>
+        <w:t xml:space="preserve"> </w:t>
+      </w:r>
+      <w:r>
+        <w:rPr>
+          <w:szCs w:val="28"/>
+          <w:lang w:val="en-US"/>
+        </w:rPr>
+        <w:t>Server</w:t>
+      </w:r>
+      <w:r>
+        <w:rPr>
+          <w:szCs w:val="28"/>
+        </w:rPr>
+        <w:t>) – добавить</w:t>
+      </w:r>
+      <w:r>
+        <w:rPr>
+          <w:szCs w:val="28"/>
+        </w:rPr>
+        <w:t xml:space="preserve"> конечные точки</w:t>
+      </w:r>
+      <w:r>
+        <w:rPr>
+          <w:szCs w:val="28"/>
+        </w:rPr>
+        <w:t xml:space="preserve"> </w:t>
+      </w:r>
+      <w:r>
+        <w:rPr>
+          <w:szCs w:val="28"/>
+        </w:rPr>
+        <w:t>(</w:t>
+      </w:r>
+      <w:r>
+        <w:rPr>
+          <w:szCs w:val="28"/>
+          <w:lang w:val="en-US"/>
+        </w:rPr>
+        <w:t>endpoints</w:t>
+      </w:r>
+      <w:r>
+        <w:rPr>
+          <w:szCs w:val="28"/>
+        </w:rPr>
+        <w:t>)</w:t>
+      </w:r>
+      <w:r>
+        <w:rPr>
+          <w:szCs w:val="28"/>
+        </w:rPr>
+        <w:t xml:space="preserve"> </w:t>
+      </w:r>
+      <w:r>
+        <w:rPr>
+          <w:szCs w:val="28"/>
+        </w:rPr>
+        <w:t>для ранее упоминавшихся протоколов(</w:t>
+      </w:r>
+      <w:r>
+        <w:rPr>
+          <w:szCs w:val="28"/>
+          <w:lang w:val="en-US"/>
+        </w:rPr>
+        <w:t>open</w:t>
+      </w:r>
+      <w:r>
+        <w:rPr>
+          <w:szCs w:val="28"/>
+        </w:rPr>
+        <w:t xml:space="preserve"> </w:t>
+      </w:r>
+      <w:r>
+        <w:rPr>
+          <w:szCs w:val="28"/>
+          <w:lang w:val="en-US"/>
+        </w:rPr>
+        <w:t>ID</w:t>
+      </w:r>
+      <w:r>
+        <w:rPr>
+          <w:szCs w:val="28"/>
+        </w:rPr>
+        <w:t xml:space="preserve"> </w:t>
+      </w:r>
+      <w:r>
+        <w:rPr>
+          <w:szCs w:val="28"/>
+          <w:lang w:val="en-US"/>
+        </w:rPr>
+        <w:t>connect</w:t>
+      </w:r>
+      <w:r>
+        <w:rPr>
+          <w:szCs w:val="28"/>
+        </w:rPr>
+        <w:t xml:space="preserve">, </w:t>
+      </w:r>
+      <w:r>
+        <w:rPr>
+          <w:szCs w:val="28"/>
+          <w:lang w:val="en-US"/>
+        </w:rPr>
+        <w:t>Oauth</w:t>
+      </w:r>
+      <w:r>
+        <w:rPr>
+          <w:szCs w:val="28"/>
+        </w:rPr>
+        <w:t xml:space="preserve">2). Т.е. идея в том, что я не беру своё приложение и добавляю в него </w:t>
+      </w:r>
+      <w:r>
+        <w:rPr>
+          <w:szCs w:val="28"/>
+          <w:lang w:val="en-US"/>
+        </w:rPr>
+        <w:t>Identity</w:t>
+      </w:r>
+      <w:r>
+        <w:rPr>
+          <w:szCs w:val="28"/>
+        </w:rPr>
+        <w:t xml:space="preserve"> </w:t>
+      </w:r>
+      <w:r>
+        <w:rPr>
+          <w:szCs w:val="28"/>
+          <w:lang w:val="en-US"/>
+        </w:rPr>
+        <w:t>Server</w:t>
+      </w:r>
+      <w:r>
+        <w:rPr>
+          <w:szCs w:val="28"/>
+        </w:rPr>
+        <w:t xml:space="preserve">, а в том, что я делаю отдельный Хост, т.к. реализую я </w:t>
+      </w:r>
+      <w:r>
+        <w:rPr>
+          <w:szCs w:val="28"/>
+          <w:lang w:val="en-US"/>
+        </w:rPr>
+        <w:t>STS</w:t>
+      </w:r>
+      <w:r>
+        <w:rPr>
+          <w:szCs w:val="28"/>
+        </w:rPr>
+        <w:t>(</w:t>
+      </w:r>
+      <w:r>
+        <w:rPr>
+          <w:szCs w:val="28"/>
+          <w:lang w:val="en-US"/>
+        </w:rPr>
+        <w:t>Security</w:t>
+      </w:r>
+      <w:r>
+        <w:rPr>
+          <w:szCs w:val="28"/>
+        </w:rPr>
+        <w:t xml:space="preserve"> </w:t>
+      </w:r>
+      <w:r>
+        <w:rPr>
+          <w:szCs w:val="28"/>
+          <w:lang w:val="en-US"/>
+        </w:rPr>
+        <w:t>Token</w:t>
+      </w:r>
+      <w:r>
+        <w:rPr>
+          <w:szCs w:val="28"/>
+        </w:rPr>
+        <w:t xml:space="preserve"> </w:t>
+      </w:r>
+      <w:r>
+        <w:rPr>
+          <w:szCs w:val="28"/>
+          <w:lang w:val="en-US"/>
+        </w:rPr>
+        <w:t>Service</w:t>
+      </w:r>
+      <w:r>
+        <w:rPr>
+          <w:szCs w:val="28"/>
+        </w:rPr>
+        <w:t xml:space="preserve">, Сервис токенов для безопасности).  Т.е это новое веб-приложение, работающее как бы параллельно с моим основным приложением. </w:t>
+      </w:r>
+    </w:p>
+    <w:p>
+      <w:pPr>
+        <w:rPr>
+          <w:szCs w:val="28"/>
+        </w:rPr>
+      </w:pPr>
+      <w:r>
+        <w:rPr>
+          <w:szCs w:val="28"/>
+        </w:rPr>
+        <w:t xml:space="preserve">Для этого кстати есть шаблоны.  Токены – это то, что мы доставляем назад в приложения для доказательства аутентичности пользователя и токены – это то, что приложение будет использовать для обращения к </w:t>
+      </w:r>
+      <w:r>
+        <w:rPr>
+          <w:szCs w:val="28"/>
+          <w:lang w:val="en-US"/>
+        </w:rPr>
+        <w:t>API</w:t>
+      </w:r>
+      <w:r>
+        <w:rPr>
+          <w:szCs w:val="28"/>
+        </w:rPr>
+        <w:t xml:space="preserve">. Токен содержит информацию о пользователе и он также подписан, т.е. есть цифровая </w:t>
+      </w:r>
+      <w:r>
+        <w:rPr>
+          <w:szCs w:val="28"/>
         </w:rPr>
         <w:lastRenderedPageBreak/>
-        <w:t>Выбор</w:t>
-      </w:r>
-      <w:r>
-        <w:rPr>
-          <w:rStyle w:val="11"/>
-          <w:sz w:val="32"/>
-          <w:szCs w:val="32"/>
+        <w:t xml:space="preserve">подпись, созданная с помощью </w:t>
+      </w:r>
+      <w:r>
+        <w:rPr>
+          <w:szCs w:val="28"/>
+          <w:lang w:val="en-US"/>
+        </w:rPr>
+        <w:t>STS</w:t>
+      </w:r>
+      <w:r>
+        <w:rPr>
+          <w:szCs w:val="28"/>
+        </w:rPr>
+        <w:t xml:space="preserve">. В этом ценность открытых систем, в возможности использовать подобные настройки(управление временем сессии пользователя и другие вещи). А точнее получается, что </w:t>
+      </w:r>
+      <w:r>
+        <w:rPr>
+          <w:szCs w:val="28"/>
+          <w:lang w:val="en-US"/>
+        </w:rPr>
+        <w:t>Identity</w:t>
+      </w:r>
+      <w:r>
+        <w:rPr>
+          <w:szCs w:val="28"/>
         </w:rPr>
         <w:t xml:space="preserve"> </w:t>
       </w:r>
       <w:r>
         <w:rPr>
-          <w:rStyle w:val="11"/>
-          <w:caps w:val="0"/>
-          <w:sz w:val="32"/>
-          <w:szCs w:val="32"/>
-        </w:rPr>
-        <w:t>средств разработки</w:t>
-      </w:r>
-      <w:bookmarkEnd w:id="14"/>
-    </w:p>
-    <w:p>
-      <w:pPr>
-        <w:ind w:left="851"/>
-      </w:pPr>
-      <w:r>
-        <w:t>Хотелось</w:t>
-      </w:r>
-      <w:r>
+          <w:szCs w:val="28"/>
+          <w:lang w:val="en-US"/>
+        </w:rPr>
+        <w:t>Server</w:t>
+      </w:r>
+      <w:r>
+        <w:rPr>
+          <w:szCs w:val="28"/>
+        </w:rPr>
+        <w:t xml:space="preserve"> – это фреймворк, позволяющий построить свою </w:t>
+      </w:r>
+      <w:r>
+        <w:rPr>
+          <w:szCs w:val="28"/>
+          <w:lang w:val="en-US"/>
+        </w:rPr>
+        <w:t>STS</w:t>
+      </w:r>
+      <w:r>
+        <w:rPr>
+          <w:szCs w:val="28"/>
+        </w:rPr>
+        <w:t>. Т.е. это не просто</w:t>
+      </w:r>
+      <w:r>
+        <w:rPr>
+          <w:szCs w:val="28"/>
+        </w:rPr>
+        <w:t xml:space="preserve"> готовая</w:t>
+      </w:r>
+      <w:r>
+        <w:rPr>
+          <w:szCs w:val="28"/>
+        </w:rPr>
         <w:t xml:space="preserve"> </w:t>
       </w:r>
       <w:r>
-        <w:t xml:space="preserve">изучить современный фреймворк с хорошей документацией, поэтому решил выбрать </w:t>
-      </w:r>
-      <w:r>
-        <w:rPr>
-          <w:lang w:val="en-US"/>
-        </w:rPr>
-        <w:t>ASP</w:t>
-      </w:r>
-      <w:r>
-        <w:t>.</w:t>
-      </w:r>
-      <w:r>
-        <w:rPr>
-          <w:lang w:val="en-US"/>
-        </w:rPr>
-        <w:t>NET</w:t>
-      </w:r>
-      <w:r>
-        <w:t>, т.к. у них много обучающих видео, стройная структура кода, фреймворки сделаны в одной организации в одном стиле, что урощает их изучение.</w:t>
-      </w:r>
-    </w:p>
-    <w:p>
-      <w:pPr>
-        <w:rPr>
-          <w:szCs w:val="28"/>
-        </w:rPr>
-      </w:pPr>
-    </w:p>
-    <w:p>
-      <w:pPr>
-        <w:pStyle w:val="af"/>
-        <w:ind w:left="0" w:firstLine="851"/>
-        <w:jc w:val="both"/>
-        <w:rPr>
-          <w:rFonts w:ascii="Times New Roman" w:hAnsi="Times New Roman"/>
-          <w:sz w:val="28"/>
-          <w:szCs w:val="28"/>
-        </w:rPr>
-      </w:pPr>
-      <w:r>
-        <w:rPr>
-          <w:rFonts w:ascii="Times New Roman" w:hAnsi="Times New Roman"/>
-          <w:sz w:val="28"/>
+        <w:rPr>
+          <w:szCs w:val="28"/>
+          <w:lang w:val="en-US"/>
+        </w:rPr>
+        <w:t>STS</w:t>
+      </w:r>
+      <w:r>
+        <w:rPr>
+          <w:szCs w:val="28"/>
+        </w:rPr>
+        <w:t>,</w:t>
+      </w:r>
+      <w:r>
+        <w:rPr>
           <w:szCs w:val="28"/>
         </w:rPr>
         <w:t xml:space="preserve"> </w:t>
       </w:r>
       <w:r>
         <w:rPr>
-          <w:rFonts w:ascii="Times New Roman" w:hAnsi="Times New Roman"/>
-          <w:sz w:val="28"/>
-          <w:szCs w:val="28"/>
-        </w:rPr>
-        <w:t xml:space="preserve">Фреймворк </w:t>
-      </w:r>
-      <w:r>
-        <w:rPr>
-          <w:rFonts w:ascii="Times New Roman" w:hAnsi="Times New Roman"/>
-          <w:sz w:val="28"/>
+          <w:szCs w:val="28"/>
+        </w:rPr>
+        <w:t xml:space="preserve">это также набор инструментов для построения своей собственной </w:t>
+      </w:r>
+      <w:r>
+        <w:rPr>
+          <w:szCs w:val="28"/>
+          <w:lang w:val="en-US"/>
+        </w:rPr>
+        <w:t>STS</w:t>
+      </w:r>
+      <w:r>
+        <w:rPr>
+          <w:szCs w:val="28"/>
+        </w:rPr>
+        <w:t xml:space="preserve">. Т.е. об </w:t>
+      </w:r>
+      <w:r>
+        <w:rPr>
           <w:szCs w:val="28"/>
           <w:lang w:val="en-US"/>
         </w:rPr>
@@ -7407,60 +8142,80 @@
       </w:r>
       <w:r>
         <w:rPr>
-          <w:rFonts w:ascii="Times New Roman" w:hAnsi="Times New Roman"/>
-          <w:sz w:val="28"/>
-          <w:szCs w:val="28"/>
-        </w:rPr>
-        <w:t>.</w:t>
-      </w:r>
-      <w:r>
-        <w:rPr>
-          <w:rFonts w:ascii="Times New Roman" w:hAnsi="Times New Roman"/>
-          <w:sz w:val="28"/>
-          <w:szCs w:val="28"/>
-          <w:lang w:val="en-US"/>
-        </w:rPr>
-        <w:t>net</w:t>
-      </w:r>
-    </w:p>
-    <w:p>
-      <w:pPr>
-        <w:rPr>
-          <w:rFonts w:eastAsiaTheme="minorHAnsi"/>
-          <w:szCs w:val="28"/>
-        </w:rPr>
-      </w:pPr>
-      <w:r>
-        <w:rPr>
-          <w:szCs w:val="28"/>
-        </w:rPr>
-        <w:t xml:space="preserve">Это фреймворк для работы с аутентификацией. </w:t>
-      </w:r>
-    </w:p>
-    <w:p>
-      <w:pPr>
-        <w:rPr>
-          <w:szCs w:val="28"/>
-        </w:rPr>
-      </w:pPr>
-      <w:r>
-        <w:rPr>
-          <w:szCs w:val="28"/>
-        </w:rPr>
-        <w:t>Есть два подхода для реализации:</w:t>
-      </w:r>
-    </w:p>
-    <w:p>
-      <w:pPr>
-        <w:rPr>
-          <w:szCs w:val="28"/>
-        </w:rPr>
-      </w:pPr>
-      <w:r>
-        <w:rPr>
-          <w:szCs w:val="28"/>
-        </w:rPr>
-        <w:t xml:space="preserve">1 автоматическая регистрация. Можно сделать на сайте </w:t>
+          <w:szCs w:val="28"/>
+        </w:rPr>
+        <w:t xml:space="preserve"> </w:t>
+      </w:r>
+      <w:r>
+        <w:rPr>
+          <w:szCs w:val="28"/>
+          <w:lang w:val="en-US"/>
+        </w:rPr>
+        <w:t>Server</w:t>
+      </w:r>
+      <w:r>
+        <w:rPr>
+          <w:szCs w:val="28"/>
+        </w:rPr>
+        <w:t xml:space="preserve"> </w:t>
+      </w:r>
+      <w:r>
+        <w:rPr>
+          <w:szCs w:val="28"/>
+        </w:rPr>
+        <w:t xml:space="preserve">можно говорить как о фреймворке, это библиотека, которую подключают и строят новое приложение со своим поведением. Это поведение в итоге соотвтетсвует  нужным разработчикам требованиям. </w:t>
+      </w:r>
+    </w:p>
+    <w:p>
+      <w:pPr>
+        <w:rPr>
+          <w:szCs w:val="28"/>
+        </w:rPr>
+      </w:pPr>
+      <w:r>
+        <w:rPr>
+          <w:szCs w:val="28"/>
+        </w:rPr>
+        <w:t xml:space="preserve">Если сравнивать с другими подобными решениями, то для </w:t>
+      </w:r>
+      <w:r>
+        <w:rPr>
+          <w:szCs w:val="28"/>
+          <w:lang w:val="en-US"/>
+        </w:rPr>
+        <w:t>Java</w:t>
+      </w:r>
+      <w:r>
+        <w:rPr>
+          <w:szCs w:val="28"/>
+        </w:rPr>
+        <w:t xml:space="preserve">, например популярна  </w:t>
+      </w:r>
+      <w:r>
+        <w:rPr>
+          <w:szCs w:val="28"/>
+          <w:lang w:val="en-US"/>
+        </w:rPr>
+        <w:t>Pink</w:t>
+      </w:r>
+      <w:r>
+        <w:rPr>
+          <w:szCs w:val="28"/>
+        </w:rPr>
+        <w:t xml:space="preserve"> </w:t>
+      </w:r>
+      <w:r>
+        <w:rPr>
+          <w:szCs w:val="28"/>
+          <w:lang w:val="en-US"/>
+        </w:rPr>
+        <w:t>Federate</w:t>
+      </w:r>
+      <w:r>
+        <w:rPr>
+          <w:szCs w:val="28"/>
+        </w:rPr>
+        <w:t xml:space="preserve">. </w:t>
       </w:r>
       <w:r>
         <w:rPr>
@@ -7480,7 +8235,7 @@
           <w:szCs w:val="28"/>
           <w:lang w:val="en-US"/>
         </w:rPr>
-        <w:t>portal</w:t>
+        <w:t>Active</w:t>
       </w:r>
       <w:r>
         <w:rPr>
@@ -7493,370 +8248,33 @@
           <w:szCs w:val="28"/>
           <w:lang w:val="en-US"/>
         </w:rPr>
-        <w:t>page</w:t>
-      </w:r>
-      <w:r>
-        <w:rPr>
-          <w:szCs w:val="28"/>
-        </w:rPr>
-        <w:t xml:space="preserve"> </w:t>
-      </w:r>
-      <w:r>
-        <w:rPr>
-          <w:szCs w:val="28"/>
-          <w:lang w:val="en-US"/>
-        </w:rPr>
-        <w:t>for</w:t>
-      </w:r>
-      <w:r>
-        <w:rPr>
-          <w:szCs w:val="28"/>
-        </w:rPr>
-        <w:t xml:space="preserve"> </w:t>
-      </w:r>
-      <w:r>
-        <w:rPr>
-          <w:szCs w:val="28"/>
-          <w:lang w:val="en-US"/>
-        </w:rPr>
-        <w:t>app</w:t>
-      </w:r>
-      <w:r>
-        <w:rPr>
-          <w:szCs w:val="28"/>
-        </w:rPr>
-        <w:t xml:space="preserve"> </w:t>
-      </w:r>
-      <w:r>
-        <w:rPr>
-          <w:szCs w:val="28"/>
-          <w:lang w:val="en-US"/>
-        </w:rPr>
-        <w:t>registration</w:t>
-      </w:r>
-      <w:r>
-        <w:rPr>
-          <w:szCs w:val="28"/>
-        </w:rPr>
-        <w:t>.</w:t>
-      </w:r>
-    </w:p>
-    <w:p>
-      <w:pPr>
-        <w:rPr>
-          <w:szCs w:val="28"/>
-        </w:rPr>
-      </w:pPr>
-      <w:r>
-        <w:rPr>
-          <w:szCs w:val="28"/>
-        </w:rPr>
-        <w:t xml:space="preserve">2 ручная настройка. </w:t>
-      </w:r>
-    </w:p>
-    <w:p>
-      <w:pPr>
-        <w:rPr>
-          <w:szCs w:val="28"/>
-        </w:rPr>
-      </w:pPr>
-    </w:p>
-    <w:p>
-      <w:pPr>
-        <w:rPr>
-          <w:szCs w:val="28"/>
-        </w:rPr>
-      </w:pPr>
-      <w:r>
-        <w:rPr>
-          <w:szCs w:val="28"/>
-        </w:rPr>
-        <w:t>https://www.youtube.com/watch?v=Uco05GknIUU</w:t>
-      </w:r>
-    </w:p>
-    <w:p>
-      <w:pPr>
-        <w:rPr>
-          <w:szCs w:val="28"/>
-        </w:rPr>
-      </w:pPr>
-      <w:r>
-        <w:rPr>
-          <w:szCs w:val="28"/>
-        </w:rPr>
-        <w:t xml:space="preserve">Части программ общаются друг с другом с помощью токенов каких-то… </w:t>
-      </w:r>
-      <w:r>
-        <w:rPr>
-          <w:szCs w:val="28"/>
-          <w:lang w:val="en-US"/>
-        </w:rPr>
-        <w:t>security</w:t>
-      </w:r>
-      <w:r>
-        <w:rPr>
-          <w:szCs w:val="28"/>
-        </w:rPr>
-        <w:t xml:space="preserve"> </w:t>
-      </w:r>
-      <w:r>
-        <w:rPr>
-          <w:szCs w:val="28"/>
-          <w:lang w:val="en-US"/>
-        </w:rPr>
-        <w:t>token</w:t>
-      </w:r>
-      <w:r>
-        <w:rPr>
-          <w:szCs w:val="28"/>
-        </w:rPr>
-        <w:t xml:space="preserve"> </w:t>
-      </w:r>
-      <w:r>
-        <w:rPr>
-          <w:szCs w:val="28"/>
-          <w:lang w:val="en-US"/>
-        </w:rPr>
-        <w:t>service</w:t>
-      </w:r>
-      <w:r>
-        <w:rPr>
-          <w:szCs w:val="28"/>
-        </w:rPr>
-        <w:t xml:space="preserve">. </w:t>
-      </w:r>
-      <w:r>
-        <w:rPr>
-          <w:szCs w:val="28"/>
-          <w:lang w:val="en-US"/>
-        </w:rPr>
-        <w:t>Identity</w:t>
-      </w:r>
-      <w:r>
-        <w:rPr>
-          <w:szCs w:val="28"/>
-        </w:rPr>
-        <w:t xml:space="preserve"> </w:t>
-      </w:r>
-      <w:r>
-        <w:rPr>
-          <w:szCs w:val="28"/>
-        </w:rPr>
-        <w:t>был создан(несмотря на наличия множества уже существующих решений) для того, чтобы придать гибкости приложению, чтобы пользователи могли выполнять больше действия так, как им хочется. Это централизованное решение. Имеется в виду, что пользователь входит один раз, получает токен и вносит нужные ему изменения.</w:t>
-      </w:r>
-    </w:p>
-    <w:p>
-      <w:pPr>
-        <w:rPr>
-          <w:szCs w:val="28"/>
-        </w:rPr>
-      </w:pPr>
-    </w:p>
-    <w:p>
-      <w:pPr>
-        <w:rPr>
-          <w:szCs w:val="28"/>
-        </w:rPr>
-      </w:pPr>
-      <w:r>
-        <w:rPr>
-          <w:szCs w:val="28"/>
-          <w:lang w:val="en-US"/>
-        </w:rPr>
-        <w:t>Identity</w:t>
-      </w:r>
-      <w:r>
-        <w:rPr>
-          <w:szCs w:val="28"/>
-        </w:rPr>
-        <w:t xml:space="preserve"> </w:t>
-      </w:r>
-      <w:r>
-        <w:rPr>
-          <w:szCs w:val="28"/>
-          <w:lang w:val="en-US"/>
-        </w:rPr>
-        <w:t>server</w:t>
-      </w:r>
-      <w:r>
-        <w:rPr>
-          <w:szCs w:val="28"/>
-        </w:rPr>
-        <w:t xml:space="preserve"> </w:t>
-      </w:r>
-      <w:r>
-        <w:rPr>
-          <w:szCs w:val="28"/>
-        </w:rPr>
-        <w:t xml:space="preserve">доставляется с помощью </w:t>
-      </w:r>
-      <w:r>
-        <w:rPr>
-          <w:szCs w:val="28"/>
-          <w:lang w:val="en-US"/>
-        </w:rPr>
-        <w:t>NuGet</w:t>
-      </w:r>
-      <w:r>
-        <w:rPr>
-          <w:szCs w:val="28"/>
-        </w:rPr>
-        <w:t xml:space="preserve"> </w:t>
-      </w:r>
-      <w:r>
-        <w:rPr>
-          <w:szCs w:val="28"/>
-        </w:rPr>
-        <w:t xml:space="preserve">пакета. Ответ на вопрос, как </w:t>
-      </w:r>
-      <w:r>
-        <w:rPr>
-          <w:szCs w:val="28"/>
-          <w:lang w:val="en-US"/>
-        </w:rPr>
-        <w:t>Identity</w:t>
-      </w:r>
-      <w:r>
-        <w:rPr>
-          <w:szCs w:val="28"/>
-        </w:rPr>
-        <w:t xml:space="preserve"> </w:t>
-      </w:r>
-      <w:r>
-        <w:rPr>
-          <w:szCs w:val="28"/>
-        </w:rPr>
-        <w:t xml:space="preserve">связывает ПО в том, что он преимущественно реализуется как промежуточное ПО. Идея в том, что ты создаёшь хост с этим </w:t>
-      </w:r>
-      <w:r>
-        <w:rPr>
-          <w:szCs w:val="28"/>
-          <w:lang w:val="en-US"/>
-        </w:rPr>
-        <w:t>Identity</w:t>
-      </w:r>
-      <w:r>
-        <w:rPr>
-          <w:szCs w:val="28"/>
-        </w:rPr>
-        <w:t xml:space="preserve"> </w:t>
-      </w:r>
-      <w:r>
-        <w:rPr>
-          <w:szCs w:val="28"/>
-          <w:lang w:val="en-US"/>
-        </w:rPr>
-        <w:t>Server</w:t>
-      </w:r>
-      <w:r>
-        <w:rPr>
-          <w:szCs w:val="28"/>
-        </w:rPr>
-        <w:t xml:space="preserve">, заходишь в </w:t>
-      </w:r>
-      <w:r>
-        <w:rPr>
-          <w:szCs w:val="28"/>
-          <w:lang w:val="en-US"/>
-        </w:rPr>
-        <w:t>NuGet</w:t>
-      </w:r>
-      <w:r>
-        <w:rPr>
-          <w:szCs w:val="28"/>
-        </w:rPr>
-        <w:t>, прикрепляешь промежуточное ПО в очередь запроса(</w:t>
-      </w:r>
-      <w:r>
-        <w:rPr>
-          <w:szCs w:val="28"/>
-          <w:lang w:val="en-US"/>
-        </w:rPr>
-        <w:t>pipeline</w:t>
-      </w:r>
-      <w:r>
-        <w:rPr>
-          <w:szCs w:val="28"/>
-        </w:rPr>
-        <w:t>). В итоге работа данного промежуточного ПО(</w:t>
-      </w:r>
-      <w:r>
-        <w:rPr>
-          <w:szCs w:val="28"/>
-          <w:lang w:val="en-US"/>
-        </w:rPr>
-        <w:t>Identity</w:t>
-      </w:r>
-      <w:r>
-        <w:rPr>
-          <w:szCs w:val="28"/>
-        </w:rPr>
-        <w:t xml:space="preserve"> </w:t>
-      </w:r>
-      <w:r>
-        <w:rPr>
-          <w:szCs w:val="28"/>
-          <w:lang w:val="en-US"/>
-        </w:rPr>
-        <w:t>Server</w:t>
-      </w:r>
-      <w:r>
-        <w:rPr>
-          <w:szCs w:val="28"/>
-        </w:rPr>
-        <w:t xml:space="preserve">) – добавить </w:t>
-      </w:r>
-      <w:r>
-        <w:rPr>
-          <w:szCs w:val="28"/>
-          <w:lang w:val="en-US"/>
-        </w:rPr>
-        <w:t>endpoints</w:t>
-      </w:r>
-      <w:r>
-        <w:rPr>
-          <w:szCs w:val="28"/>
-        </w:rPr>
-        <w:t xml:space="preserve"> </w:t>
-      </w:r>
-      <w:r>
-        <w:rPr>
-          <w:szCs w:val="28"/>
-        </w:rPr>
-        <w:t>для ранее упоминавшихся протоколов(</w:t>
-      </w:r>
-      <w:r>
-        <w:rPr>
-          <w:szCs w:val="28"/>
-          <w:lang w:val="en-US"/>
-        </w:rPr>
-        <w:t>open</w:t>
-      </w:r>
-      <w:r>
-        <w:rPr>
-          <w:szCs w:val="28"/>
-        </w:rPr>
-        <w:t xml:space="preserve"> </w:t>
-      </w:r>
-      <w:r>
-        <w:rPr>
-          <w:szCs w:val="28"/>
-          <w:lang w:val="en-US"/>
-        </w:rPr>
-        <w:t>ID</w:t>
-      </w:r>
-      <w:r>
-        <w:rPr>
-          <w:szCs w:val="28"/>
-        </w:rPr>
-        <w:t xml:space="preserve"> </w:t>
-      </w:r>
-      <w:r>
-        <w:rPr>
-          <w:szCs w:val="28"/>
-          <w:lang w:val="en-US"/>
-        </w:rPr>
-        <w:t>connect</w:t>
+        <w:t>Directory</w:t>
+      </w:r>
+      <w:r>
+        <w:rPr>
+          <w:szCs w:val="28"/>
+        </w:rPr>
+        <w:t xml:space="preserve"> – облачное </w:t>
+      </w:r>
+      <w:r>
+        <w:rPr>
+          <w:szCs w:val="28"/>
+          <w:lang w:val="en-US"/>
+        </w:rPr>
+        <w:t>STS</w:t>
+      </w:r>
+      <w:r>
+        <w:rPr>
+          <w:szCs w:val="28"/>
+        </w:rPr>
+        <w:t xml:space="preserve">, предлягаемая компанией Майкрософт. Также есть </w:t>
+      </w:r>
+      <w:r>
+        <w:rPr>
+          <w:szCs w:val="28"/>
+          <w:lang w:val="en-US"/>
+        </w:rPr>
+        <w:t>OCTA</w:t>
       </w:r>
       <w:r>
         <w:rPr>
@@ -7869,364 +8287,19 @@
           <w:szCs w:val="28"/>
           <w:lang w:val="en-US"/>
         </w:rPr>
-        <w:t>Oauth</w:t>
-      </w:r>
-      <w:r>
-        <w:rPr>
-          <w:szCs w:val="28"/>
-        </w:rPr>
-        <w:t xml:space="preserve">2). Т.е. идея в том, что я не беру своё приложение и добавляю в него </w:t>
-      </w:r>
-      <w:r>
-        <w:rPr>
-          <w:szCs w:val="28"/>
-          <w:lang w:val="en-US"/>
-        </w:rPr>
-        <w:t>Identity</w:t>
-      </w:r>
-      <w:r>
-        <w:rPr>
-          <w:szCs w:val="28"/>
-        </w:rPr>
-        <w:t xml:space="preserve"> </w:t>
-      </w:r>
-      <w:r>
-        <w:rPr>
-          <w:szCs w:val="28"/>
-          <w:lang w:val="en-US"/>
-        </w:rPr>
-        <w:t>Server</w:t>
-      </w:r>
-      <w:r>
-        <w:rPr>
-          <w:szCs w:val="28"/>
-        </w:rPr>
-        <w:t xml:space="preserve">, а в том, что я делаю отдельный Хост, т.к. реализую я </w:t>
-      </w:r>
-      <w:r>
-        <w:rPr>
-          <w:szCs w:val="28"/>
-          <w:lang w:val="en-US"/>
-        </w:rPr>
-        <w:t>STS</w:t>
-      </w:r>
-      <w:r>
-        <w:rPr>
-          <w:szCs w:val="28"/>
-        </w:rPr>
-        <w:t>(</w:t>
-      </w:r>
-      <w:r>
-        <w:rPr>
-          <w:szCs w:val="28"/>
-          <w:lang w:val="en-US"/>
-        </w:rPr>
-        <w:t>Security</w:t>
-      </w:r>
-      <w:r>
-        <w:rPr>
-          <w:szCs w:val="28"/>
-        </w:rPr>
-        <w:t xml:space="preserve"> </w:t>
-      </w:r>
-      <w:r>
-        <w:rPr>
-          <w:szCs w:val="28"/>
-          <w:lang w:val="en-US"/>
-        </w:rPr>
-        <w:t>Token</w:t>
-      </w:r>
-      <w:r>
-        <w:rPr>
-          <w:szCs w:val="28"/>
-        </w:rPr>
-        <w:t xml:space="preserve"> </w:t>
-      </w:r>
-      <w:r>
-        <w:rPr>
-          <w:szCs w:val="28"/>
-          <w:lang w:val="en-US"/>
-        </w:rPr>
-        <w:t>Service</w:t>
-      </w:r>
-      <w:r>
-        <w:rPr>
-          <w:szCs w:val="28"/>
-        </w:rPr>
-        <w:t xml:space="preserve">, Сервис токенов для безопасности).  Т.е это новое веб-приложение, работающее как бы параллельно с моим основным приложением. </w:t>
-      </w:r>
-    </w:p>
-    <w:p>
-      <w:pPr>
-        <w:rPr>
-          <w:szCs w:val="28"/>
-        </w:rPr>
-      </w:pPr>
-      <w:r>
-        <w:rPr>
-          <w:szCs w:val="28"/>
-        </w:rPr>
-        <w:t xml:space="preserve">Для этого кстати есть шаблоны.  Токены – это то, что мы доставляем назад в приложения для доказательства аутентичности пользователя и токены – это то, что приложение будет использовать для обращения к </w:t>
-      </w:r>
-      <w:r>
-        <w:rPr>
-          <w:szCs w:val="28"/>
-          <w:lang w:val="en-US"/>
-        </w:rPr>
-        <w:t>API</w:t>
-      </w:r>
-      <w:r>
-        <w:rPr>
-          <w:szCs w:val="28"/>
-        </w:rPr>
-        <w:t xml:space="preserve">. Токен содержит информацию о пользователе и он также подписан, т.е. есть цифровая подпись, созданная с помощью </w:t>
-      </w:r>
-      <w:r>
-        <w:rPr>
-          <w:szCs w:val="28"/>
-          <w:lang w:val="en-US"/>
-        </w:rPr>
-        <w:t>STS</w:t>
-      </w:r>
-      <w:r>
-        <w:rPr>
-          <w:szCs w:val="28"/>
-        </w:rPr>
-        <w:t xml:space="preserve">. В этом ценность открытых систем, в возможности использовать подобные настройки(управление временем сессии пользователя и другие вещи). А точнее получается, что </w:t>
-      </w:r>
-      <w:r>
-        <w:rPr>
-          <w:szCs w:val="28"/>
-          <w:lang w:val="en-US"/>
-        </w:rPr>
-        <w:t>Identity</w:t>
-      </w:r>
-      <w:r>
-        <w:rPr>
-          <w:szCs w:val="28"/>
-        </w:rPr>
-        <w:t xml:space="preserve"> </w:t>
-      </w:r>
-      <w:r>
-        <w:rPr>
-          <w:szCs w:val="28"/>
-          <w:lang w:val="en-US"/>
-        </w:rPr>
-        <w:t>Server</w:t>
-      </w:r>
-      <w:r>
-        <w:rPr>
-          <w:szCs w:val="28"/>
-        </w:rPr>
-        <w:t xml:space="preserve"> – это фреймворк, позволяющий построить свою </w:t>
-      </w:r>
-      <w:r>
-        <w:rPr>
-          <w:szCs w:val="28"/>
-          <w:lang w:val="en-US"/>
-        </w:rPr>
-        <w:t>STS</w:t>
-      </w:r>
-      <w:r>
-        <w:rPr>
-          <w:szCs w:val="28"/>
-        </w:rPr>
-        <w:t xml:space="preserve">. Т.е. это не просто </w:t>
-      </w:r>
-      <w:r>
-        <w:rPr>
-          <w:szCs w:val="28"/>
-          <w:lang w:val="en-US"/>
-        </w:rPr>
-        <w:t>STS</w:t>
-      </w:r>
-      <w:r>
-        <w:rPr>
-          <w:szCs w:val="28"/>
-        </w:rPr>
-        <w:t xml:space="preserve"> </w:t>
-      </w:r>
-      <w:r>
-        <w:rPr>
-          <w:szCs w:val="28"/>
-        </w:rPr>
-        <w:t xml:space="preserve">из коробки, это также набор инструментов для построения своей собственной </w:t>
-      </w:r>
-      <w:r>
-        <w:rPr>
-          <w:szCs w:val="28"/>
-          <w:lang w:val="en-US"/>
-        </w:rPr>
-        <w:t>STS</w:t>
-      </w:r>
-      <w:r>
-        <w:rPr>
-          <w:szCs w:val="28"/>
-        </w:rPr>
-        <w:t xml:space="preserve">. Т.е. об </w:t>
-      </w:r>
-      <w:r>
-        <w:rPr>
-          <w:szCs w:val="28"/>
-          <w:lang w:val="en-US"/>
-        </w:rPr>
-        <w:t>Identity</w:t>
-      </w:r>
-      <w:r>
-        <w:rPr>
-          <w:szCs w:val="28"/>
-        </w:rPr>
-        <w:t xml:space="preserve"> </w:t>
-      </w:r>
-      <w:r>
-        <w:rPr>
-          <w:szCs w:val="28"/>
-          <w:lang w:val="en-US"/>
-        </w:rPr>
-        <w:t>Server</w:t>
-      </w:r>
-      <w:r>
-        <w:rPr>
-          <w:szCs w:val="28"/>
-        </w:rPr>
-        <w:t xml:space="preserve"> </w:t>
-      </w:r>
-      <w:r>
-        <w:rPr>
-          <w:szCs w:val="28"/>
-        </w:rPr>
-        <w:t xml:space="preserve">можно говорить как о фреймворке, это библиотека, которую подключают и строят новое приложение со своим поведением. Это поведение в итоге соотвтетсвует  нужным разработчикам требованиям. </w:t>
-      </w:r>
-    </w:p>
-    <w:p>
-      <w:pPr>
-        <w:rPr>
-          <w:szCs w:val="28"/>
-        </w:rPr>
-      </w:pPr>
-      <w:r>
-        <w:rPr>
-          <w:szCs w:val="28"/>
-        </w:rPr>
-        <w:lastRenderedPageBreak/>
-        <w:t xml:space="preserve">Если сравнивать с другими подобными решениями, то для </w:t>
-      </w:r>
-      <w:r>
-        <w:rPr>
-          <w:szCs w:val="28"/>
-          <w:lang w:val="en-US"/>
-        </w:rPr>
-        <w:t>Java</w:t>
-      </w:r>
-      <w:r>
-        <w:rPr>
-          <w:szCs w:val="28"/>
-        </w:rPr>
-        <w:t xml:space="preserve">, например популярна  </w:t>
-      </w:r>
-      <w:r>
-        <w:rPr>
-          <w:szCs w:val="28"/>
-          <w:lang w:val="en-US"/>
-        </w:rPr>
-        <w:t>Pink</w:t>
-      </w:r>
-      <w:r>
-        <w:rPr>
-          <w:szCs w:val="28"/>
-        </w:rPr>
-        <w:t xml:space="preserve"> </w:t>
-      </w:r>
-      <w:r>
-        <w:rPr>
-          <w:szCs w:val="28"/>
-          <w:lang w:val="en-US"/>
-        </w:rPr>
-        <w:t>Federate</w:t>
-      </w:r>
-      <w:r>
-        <w:rPr>
-          <w:szCs w:val="28"/>
-        </w:rPr>
-        <w:t xml:space="preserve">. </w:t>
-      </w:r>
-      <w:r>
-        <w:rPr>
-          <w:szCs w:val="28"/>
-          <w:lang w:val="en-US"/>
-        </w:rPr>
-        <w:t>Azure</w:t>
-      </w:r>
-      <w:r>
-        <w:rPr>
-          <w:szCs w:val="28"/>
-        </w:rPr>
-        <w:t xml:space="preserve"> </w:t>
-      </w:r>
-      <w:r>
-        <w:rPr>
-          <w:szCs w:val="28"/>
-          <w:lang w:val="en-US"/>
-        </w:rPr>
-        <w:t>Active</w:t>
-      </w:r>
-      <w:r>
-        <w:rPr>
-          <w:szCs w:val="28"/>
-        </w:rPr>
-        <w:t xml:space="preserve"> </w:t>
-      </w:r>
-      <w:r>
-        <w:rPr>
-          <w:szCs w:val="28"/>
-          <w:lang w:val="en-US"/>
-        </w:rPr>
-        <w:t>Directory</w:t>
-      </w:r>
-      <w:r>
-        <w:rPr>
-          <w:szCs w:val="28"/>
-        </w:rPr>
-        <w:t xml:space="preserve"> – облачное </w:t>
-      </w:r>
-      <w:r>
-        <w:rPr>
-          <w:szCs w:val="28"/>
-          <w:lang w:val="en-US"/>
-        </w:rPr>
-        <w:t>STS</w:t>
-      </w:r>
-      <w:r>
-        <w:rPr>
-          <w:szCs w:val="28"/>
-        </w:rPr>
-        <w:t xml:space="preserve">, предлягаемая компанией Майкрософт. Также есть </w:t>
-      </w:r>
-      <w:r>
-        <w:rPr>
-          <w:szCs w:val="28"/>
-          <w:lang w:val="en-US"/>
-        </w:rPr>
-        <w:t>OCTA</w:t>
-      </w:r>
-      <w:r>
-        <w:rPr>
-          <w:szCs w:val="28"/>
-        </w:rPr>
-        <w:t xml:space="preserve">, </w:t>
-      </w:r>
-      <w:r>
-        <w:rPr>
-          <w:szCs w:val="28"/>
-          <w:lang w:val="en-US"/>
-        </w:rPr>
         <w:t>AUTH</w:t>
       </w:r>
       <w:r>
         <w:rPr>
           <w:szCs w:val="28"/>
         </w:rPr>
-        <w:t xml:space="preserve">0. Т.е., видимо, можно создать свой хост, а можно доверить это облачным сервисам. </w:t>
+        <w:t xml:space="preserve">0. Т.е. </w:t>
+      </w:r>
+      <w:r>
+        <w:rPr>
+          <w:szCs w:val="28"/>
+        </w:rPr>
+        <w:t xml:space="preserve">можно создать свой хост, а можно доверить это облачным сервисам. </w:t>
       </w:r>
     </w:p>
     <w:p>
@@ -8312,6 +8385,19 @@
         <w:rPr>
           <w:szCs w:val="28"/>
         </w:rPr>
+        <w:t>Рисунок</w:t>
+      </w:r>
+    </w:p>
+    <w:p>
+      <w:pPr>
+        <w:rPr>
+          <w:szCs w:val="28"/>
+        </w:rPr>
+      </w:pPr>
+      <w:r>
+        <w:rPr>
+          <w:szCs w:val="28"/>
+        </w:rPr>
         <w:t xml:space="preserve">Т.о. в итоге мы будем управлять сервисом безопасности с токенами. </w:t>
       </w:r>
       <w:r>
@@ -8525,13 +8611,31 @@
         <w:rPr>
           <w:szCs w:val="28"/>
         </w:rPr>
+        <w:t xml:space="preserve"> вероятно в будущем,</w:t>
+      </w:r>
+      <w:r>
+        <w:rPr>
+          <w:szCs w:val="28"/>
+        </w:rPr>
         <w:t xml:space="preserve"> </w:t>
       </w:r>
       <w:r>
         <w:rPr>
           <w:szCs w:val="28"/>
         </w:rPr>
-        <w:t xml:space="preserve">можно зайти в файл – новый проект – </w:t>
+        <w:t>можно</w:t>
+      </w:r>
+      <w:r>
+        <w:rPr>
+          <w:szCs w:val="28"/>
+        </w:rPr>
+        <w:t xml:space="preserve"> будет</w:t>
+      </w:r>
+      <w:r>
+        <w:rPr>
+          <w:szCs w:val="28"/>
+        </w:rPr>
+        <w:t xml:space="preserve"> зайти в файл – новый проект – </w:t>
       </w:r>
       <w:r>
         <w:rPr>
@@ -8575,9 +8679,21 @@
       <w:r>
         <w:rPr>
           <w:szCs w:val="28"/>
-          <w:lang w:val="en-US"/>
-        </w:rPr>
-        <w:t>protocol</w:t>
+        </w:rPr>
+        <w:t>конечные точки протоколов</w:t>
+      </w:r>
+      <w:r>
+        <w:rPr>
+          <w:szCs w:val="28"/>
+        </w:rPr>
+        <w:t xml:space="preserve">. Далее наш клиент в виде приложения типа </w:t>
+      </w:r>
+      <w:r>
+        <w:rPr>
+          <w:szCs w:val="28"/>
+          <w:lang w:val="en-US"/>
+        </w:rPr>
+        <w:t>Model</w:t>
       </w:r>
       <w:r>
         <w:rPr>
@@ -8590,20 +8706,7 @@
           <w:szCs w:val="28"/>
           <w:lang w:val="en-US"/>
         </w:rPr>
-        <w:t>endpoints</w:t>
-      </w:r>
-      <w:r>
-        <w:rPr>
-          <w:szCs w:val="28"/>
-        </w:rPr>
-        <w:t xml:space="preserve">. Далее наш клиент в виде приложения типа </w:t>
-      </w:r>
-      <w:r>
-        <w:rPr>
-          <w:szCs w:val="28"/>
-          <w:lang w:val="en-US"/>
-        </w:rPr>
-        <w:t>Model</w:t>
+        <w:t>View</w:t>
       </w:r>
       <w:r>
         <w:rPr>
@@ -8616,26 +8719,25 @@
           <w:szCs w:val="28"/>
           <w:lang w:val="en-US"/>
         </w:rPr>
-        <w:t>View</w:t>
-      </w:r>
-      <w:r>
-        <w:rPr>
-          <w:szCs w:val="28"/>
-        </w:rPr>
-        <w:t xml:space="preserve"> </w:t>
-      </w:r>
-      <w:r>
-        <w:rPr>
-          <w:szCs w:val="28"/>
-          <w:lang w:val="en-US"/>
-        </w:rPr>
         <w:t>Controller</w:t>
       </w:r>
       <w:r>
         <w:rPr>
           <w:szCs w:val="28"/>
         </w:rPr>
-        <w:t xml:space="preserve">(приложение, желающее знать, кем является наш пользователь) будет говорить в виде протокола с </w:t>
+        <w:t xml:space="preserve">(приложение, желающее знать, кем является наш пользователь) будет говорить </w:t>
+      </w:r>
+      <w:r>
+        <w:rPr>
+          <w:szCs w:val="28"/>
+        </w:rPr>
+        <w:t xml:space="preserve">через </w:t>
+      </w:r>
+      <w:r>
+        <w:rPr>
+          <w:szCs w:val="28"/>
+        </w:rPr>
+        <w:t xml:space="preserve">протокол с </w:t>
       </w:r>
       <w:r>
         <w:rPr>
@@ -8735,6 +8837,19 @@
         <w:rPr>
           <w:szCs w:val="28"/>
         </w:rPr>
+        <w:t>Рисунок</w:t>
+      </w:r>
+    </w:p>
+    <w:p>
+      <w:pPr>
+        <w:rPr>
+          <w:szCs w:val="28"/>
+        </w:rPr>
+      </w:pPr>
+      <w:r>
+        <w:rPr>
+          <w:szCs w:val="28"/>
+        </w:rPr>
         <w:t xml:space="preserve">Также можно использовать и другое ПО для авторизации. На рисунке клиент шлёт запрос на авторизацию, </w:t>
       </w:r>
       <w:r>
@@ -8793,14 +8908,46 @@
         <w:rPr>
           <w:szCs w:val="28"/>
         </w:rPr>
-        <w:t xml:space="preserve">) в нижней части картинки. Конечная точка авторизации – это протокол конечной точки, где пользователю показывается пользовательский интерфейс. </w:t>
-      </w:r>
-      <w:r>
-        <w:rPr>
-          <w:szCs w:val="28"/>
-          <w:lang w:val="en-US"/>
-        </w:rPr>
-        <w:t>Up</w:t>
+        <w:t>) в нижней части картинки. Конечная точка авторизации – это протокол конечной точки, где пользователю показывае</w:t>
+      </w:r>
+      <w:r>
+        <w:rPr>
+          <w:szCs w:val="28"/>
+        </w:rPr>
+        <w:t>тся пользовательский интерфейс.</w:t>
+      </w:r>
+    </w:p>
+    <w:p>
+      <w:pPr>
+        <w:rPr>
+          <w:szCs w:val="28"/>
+        </w:rPr>
+      </w:pPr>
+      <w:r>
+        <w:rPr>
+          <w:szCs w:val="28"/>
+        </w:rPr>
+        <w:t xml:space="preserve">Можно действовать так: создаю отдельное приложение в проекте, прописываю в нём в </w:t>
+      </w:r>
+      <w:r>
+        <w:rPr>
+          <w:szCs w:val="28"/>
+          <w:lang w:val="en-US"/>
+        </w:rPr>
+        <w:t>Startup</w:t>
+      </w:r>
+      <w:r>
+        <w:rPr>
+          <w:szCs w:val="28"/>
+        </w:rPr>
+        <w:t>.</w:t>
+      </w:r>
+      <w:r>
+        <w:rPr>
+          <w:szCs w:val="28"/>
+          <w:lang w:val="en-US"/>
+        </w:rPr>
+        <w:t>cs</w:t>
       </w:r>
       <w:r>
         <w:rPr>
@@ -8811,28 +8958,394 @@
       <w:r>
         <w:rPr>
           <w:szCs w:val="28"/>
-          <w:lang w:val="en-US"/>
-        </w:rPr>
-        <w:t>to</w:t>
-      </w:r>
-      <w:r>
-        <w:rPr>
-          <w:szCs w:val="28"/>
-        </w:rPr>
-        <w:t xml:space="preserve"> 20: 00</w:t>
-      </w:r>
-    </w:p>
-    <w:p>
-      <w:pPr>
-        <w:rPr>
-          <w:szCs w:val="28"/>
-        </w:rPr>
-      </w:pPr>
-      <w:r>
-        <w:rPr>
-          <w:szCs w:val="28"/>
-        </w:rPr>
-        <w:t xml:space="preserve">Можно действовать так: создаю отдельное приложение в проекте, прописываю в нём в </w:t>
+        </w:rPr>
+        <w:t xml:space="preserve">в методе </w:t>
+      </w:r>
+      <w:r>
+        <w:rPr>
+          <w:szCs w:val="28"/>
+          <w:lang w:val="en-US"/>
+        </w:rPr>
+        <w:t>Configure</w:t>
+      </w:r>
+      <w:r>
+        <w:rPr>
+          <w:szCs w:val="28"/>
+        </w:rPr>
+        <w:t xml:space="preserve"> </w:t>
+      </w:r>
+      <w:r>
+        <w:rPr>
+          <w:szCs w:val="28"/>
+          <w:lang w:val="en-US"/>
+        </w:rPr>
+        <w:t>app</w:t>
+      </w:r>
+      <w:r>
+        <w:rPr>
+          <w:szCs w:val="28"/>
+        </w:rPr>
+        <w:t>.</w:t>
+      </w:r>
+      <w:r>
+        <w:rPr>
+          <w:szCs w:val="28"/>
+          <w:lang w:val="en-US"/>
+        </w:rPr>
+        <w:t>UseIdentityServer</w:t>
+      </w:r>
+      <w:r>
+        <w:rPr>
+          <w:szCs w:val="28"/>
+        </w:rPr>
+        <w:t xml:space="preserve">(); после </w:t>
+      </w:r>
+      <w:r>
+        <w:rPr>
+          <w:szCs w:val="28"/>
+          <w:lang w:val="en-US"/>
+        </w:rPr>
+        <w:t>app</w:t>
+      </w:r>
+      <w:r>
+        <w:rPr>
+          <w:szCs w:val="28"/>
+        </w:rPr>
+        <w:t>.</w:t>
+      </w:r>
+      <w:r>
+        <w:rPr>
+          <w:szCs w:val="28"/>
+          <w:lang w:val="en-US"/>
+        </w:rPr>
+        <w:t>UseStaticFiles</w:t>
+      </w:r>
+      <w:r>
+        <w:rPr>
+          <w:szCs w:val="28"/>
+        </w:rPr>
+        <w:t xml:space="preserve">(); при этом </w:t>
+      </w:r>
+      <w:r>
+        <w:rPr>
+          <w:szCs w:val="28"/>
+          <w:lang w:val="en-US"/>
+        </w:rPr>
+        <w:t>Identity</w:t>
+      </w:r>
+      <w:r>
+        <w:rPr>
+          <w:szCs w:val="28"/>
+        </w:rPr>
+        <w:t xml:space="preserve"> </w:t>
+      </w:r>
+      <w:r>
+        <w:rPr>
+          <w:szCs w:val="28"/>
+          <w:lang w:val="en-US"/>
+        </w:rPr>
+        <w:t>Server</w:t>
+      </w:r>
+      <w:r>
+        <w:rPr>
+          <w:szCs w:val="28"/>
+        </w:rPr>
+        <w:t xml:space="preserve"> </w:t>
+      </w:r>
+      <w:r>
+        <w:rPr>
+          <w:szCs w:val="28"/>
+        </w:rPr>
+        <w:t xml:space="preserve">подключён как </w:t>
+      </w:r>
+      <w:r>
+        <w:rPr>
+          <w:szCs w:val="28"/>
+          <w:lang w:val="en-US"/>
+        </w:rPr>
+        <w:t>NuGet</w:t>
+      </w:r>
+      <w:r>
+        <w:rPr>
+          <w:szCs w:val="28"/>
+        </w:rPr>
+        <w:t xml:space="preserve"> </w:t>
+      </w:r>
+      <w:r>
+        <w:rPr>
+          <w:szCs w:val="28"/>
+          <w:lang w:val="en-US"/>
+        </w:rPr>
+        <w:t>package</w:t>
+      </w:r>
+      <w:r>
+        <w:rPr>
+          <w:szCs w:val="28"/>
+        </w:rPr>
+        <w:t xml:space="preserve">. Пока </w:t>
+      </w:r>
+      <w:r>
+        <w:rPr>
+          <w:szCs w:val="28"/>
+          <w:lang w:val="en-US"/>
+        </w:rPr>
+        <w:t>Identity</w:t>
+      </w:r>
+      <w:r>
+        <w:rPr>
+          <w:szCs w:val="28"/>
+        </w:rPr>
+        <w:t xml:space="preserve"> </w:t>
+      </w:r>
+      <w:r>
+        <w:rPr>
+          <w:szCs w:val="28"/>
+          <w:lang w:val="en-US"/>
+        </w:rPr>
+        <w:t>Server</w:t>
+      </w:r>
+      <w:r>
+        <w:rPr>
+          <w:szCs w:val="28"/>
+        </w:rPr>
+        <w:t xml:space="preserve"> </w:t>
+      </w:r>
+      <w:r>
+        <w:rPr>
+          <w:szCs w:val="28"/>
+        </w:rPr>
+        <w:t>не знает ничего про наших клиентов и пользователей. Его надо научить этому.</w:t>
+      </w:r>
+      <w:r>
+        <w:rPr>
+          <w:szCs w:val="28"/>
+        </w:rPr>
+        <w:t xml:space="preserve"> </w:t>
+      </w:r>
+    </w:p>
+    <w:p>
+      <w:pPr>
+        <w:rPr>
+          <w:szCs w:val="28"/>
+        </w:rPr>
+      </w:pPr>
+      <w:r>
+        <w:rPr>
+          <w:szCs w:val="28"/>
+        </w:rPr>
+        <w:t xml:space="preserve">В целом </w:t>
+      </w:r>
+      <w:r>
+        <w:rPr>
+          <w:szCs w:val="28"/>
+          <w:lang w:val="en-US"/>
+        </w:rPr>
+        <w:t>asp</w:t>
+      </w:r>
+      <w:r>
+        <w:rPr>
+          <w:szCs w:val="28"/>
+        </w:rPr>
+        <w:t>.</w:t>
+      </w:r>
+      <w:r>
+        <w:rPr>
+          <w:szCs w:val="28"/>
+          <w:lang w:val="en-US"/>
+        </w:rPr>
+        <w:t>net</w:t>
+      </w:r>
+      <w:r>
+        <w:rPr>
+          <w:szCs w:val="28"/>
+        </w:rPr>
+        <w:t xml:space="preserve"> </w:t>
+      </w:r>
+      <w:r>
+        <w:rPr>
+          <w:szCs w:val="28"/>
+          <w:lang w:val="en-US"/>
+        </w:rPr>
+        <w:t>Identity</w:t>
+      </w:r>
+      <w:r>
+        <w:rPr>
+          <w:szCs w:val="28"/>
+        </w:rPr>
+        <w:t xml:space="preserve"> – это библиотека или фреймворк, созданная для управления базой данных, содержащей информацию об аутентификации пользователей. Эта информация в первую очередь: пароль</w:t>
+      </w:r>
+      <w:r>
+        <w:rPr>
+          <w:szCs w:val="28"/>
+        </w:rPr>
+        <w:t>, почта, имя</w:t>
+      </w:r>
+      <w:r>
+        <w:rPr>
+          <w:szCs w:val="28"/>
+        </w:rPr>
+        <w:t xml:space="preserve">. Также там много функциональности реализовано, такой как подтверждение почты, двухфакторная аутентификация, подтверждение номера мобильного телефона и т.п. Также удобно думать об </w:t>
+      </w:r>
+      <w:r>
+        <w:rPr>
+          <w:szCs w:val="28"/>
+          <w:lang w:val="en-US"/>
+        </w:rPr>
+        <w:t>asp</w:t>
+      </w:r>
+      <w:r>
+        <w:rPr>
+          <w:szCs w:val="28"/>
+        </w:rPr>
+        <w:t>.</w:t>
+      </w:r>
+      <w:r>
+        <w:rPr>
+          <w:szCs w:val="28"/>
+          <w:lang w:val="en-US"/>
+        </w:rPr>
+        <w:t>net</w:t>
+      </w:r>
+      <w:r>
+        <w:rPr>
+          <w:szCs w:val="28"/>
+        </w:rPr>
+        <w:t xml:space="preserve"> </w:t>
+      </w:r>
+      <w:r>
+        <w:rPr>
+          <w:szCs w:val="28"/>
+        </w:rPr>
+        <w:t xml:space="preserve">как о библиотеке, говорящей с базой данных, содержащей наших пользователей. Однако </w:t>
+      </w:r>
+      <w:r>
+        <w:rPr>
+          <w:szCs w:val="28"/>
+          <w:lang w:val="en-US"/>
+        </w:rPr>
+        <w:t>Identity</w:t>
+      </w:r>
+      <w:r>
+        <w:rPr>
+          <w:szCs w:val="28"/>
+        </w:rPr>
+        <w:t xml:space="preserve"> </w:t>
+      </w:r>
+      <w:r>
+        <w:rPr>
+          <w:szCs w:val="28"/>
+        </w:rPr>
+        <w:t xml:space="preserve">не реализует протоколы безопасности. </w:t>
+      </w:r>
+      <w:r>
+        <w:rPr>
+          <w:szCs w:val="28"/>
+          <w:lang w:val="en-US"/>
+        </w:rPr>
+        <w:t>app</w:t>
+      </w:r>
+      <w:r>
+        <w:rPr>
+          <w:szCs w:val="28"/>
+        </w:rPr>
+        <w:t>.</w:t>
+      </w:r>
+      <w:r>
+        <w:rPr>
+          <w:szCs w:val="28"/>
+          <w:lang w:val="en-US"/>
+        </w:rPr>
+        <w:t>UseIdentityServer</w:t>
+      </w:r>
+      <w:r>
+        <w:rPr>
+          <w:szCs w:val="28"/>
+        </w:rPr>
+        <w:t xml:space="preserve"> </w:t>
+      </w:r>
+      <w:r>
+        <w:rPr>
+          <w:szCs w:val="28"/>
+        </w:rPr>
+        <w:t xml:space="preserve">также добавляет ПО для работы с аутентификацией посредством файлов куки в Хост приложение. Однако можно и самому реализовать эту функциональность. </w:t>
+      </w:r>
+    </w:p>
+    <w:p>
+      <w:pPr>
+        <w:rPr>
+          <w:szCs w:val="28"/>
+        </w:rPr>
+      </w:pPr>
+      <w:r>
+        <w:rPr>
+          <w:szCs w:val="28"/>
+        </w:rPr>
+        <w:t xml:space="preserve">Половина </w:t>
+      </w:r>
+      <w:r>
+        <w:rPr>
+          <w:szCs w:val="28"/>
+          <w:lang w:val="en-US"/>
+        </w:rPr>
+        <w:t>Identity</w:t>
+      </w:r>
+      <w:r>
+        <w:rPr>
+          <w:szCs w:val="28"/>
+        </w:rPr>
+        <w:t xml:space="preserve"> </w:t>
+      </w:r>
+      <w:r>
+        <w:rPr>
+          <w:szCs w:val="28"/>
+          <w:lang w:val="en-US"/>
+        </w:rPr>
+        <w:t>Server</w:t>
+      </w:r>
+      <w:r>
+        <w:rPr>
+          <w:szCs w:val="28"/>
+        </w:rPr>
+        <w:t xml:space="preserve"> настраивается с помощью системы внедрения зависимостей. </w:t>
+      </w:r>
+      <w:r>
+        <w:rPr>
+          <w:szCs w:val="28"/>
+          <w:lang w:val="en-US"/>
+        </w:rPr>
+        <w:t>Identity</w:t>
+      </w:r>
+      <w:r>
+        <w:rPr>
+          <w:szCs w:val="28"/>
+        </w:rPr>
+        <w:t xml:space="preserve"> </w:t>
+      </w:r>
+      <w:r>
+        <w:rPr>
+          <w:szCs w:val="28"/>
+          <w:lang w:val="en-US"/>
+        </w:rPr>
+        <w:t>Server</w:t>
+      </w:r>
+      <w:r>
+        <w:rPr>
+          <w:szCs w:val="28"/>
+        </w:rPr>
+        <w:t xml:space="preserve"> </w:t>
+      </w:r>
+      <w:r>
+        <w:rPr>
+          <w:szCs w:val="28"/>
+        </w:rPr>
+        <w:t xml:space="preserve">предоставляет набор сервисов, которые </w:t>
+      </w:r>
+      <w:r>
+        <w:rPr>
+          <w:szCs w:val="28"/>
+        </w:rPr>
+        <w:lastRenderedPageBreak/>
+        <w:t xml:space="preserve">доступны для внедрения как зависимости. Для подключения этих сервисов нужно в классе </w:t>
       </w:r>
       <w:r>
         <w:rPr>
@@ -8858,20 +9371,66 @@
         <w:rPr>
           <w:szCs w:val="28"/>
         </w:rPr>
+        <w:t xml:space="preserve">, в методе </w:t>
+      </w:r>
+      <w:r>
+        <w:rPr>
+          <w:szCs w:val="28"/>
+          <w:lang w:val="en-US"/>
+        </w:rPr>
+        <w:t>ConfigureServices</w:t>
+      </w:r>
+      <w:r>
+        <w:rPr>
+          <w:szCs w:val="28"/>
+        </w:rPr>
         <w:t xml:space="preserve"> </w:t>
       </w:r>
       <w:r>
         <w:rPr>
           <w:szCs w:val="28"/>
         </w:rPr>
-        <w:t xml:space="preserve">в методе </w:t>
-      </w:r>
-      <w:r>
-        <w:rPr>
-          <w:szCs w:val="28"/>
-          <w:lang w:val="en-US"/>
-        </w:rPr>
-        <w:t>Configure</w:t>
+        <w:t xml:space="preserve">добавить </w:t>
+      </w:r>
+      <w:r>
+        <w:rPr>
+          <w:szCs w:val="28"/>
+          <w:lang w:val="en-US"/>
+        </w:rPr>
+        <w:t>services</w:t>
+      </w:r>
+      <w:r>
+        <w:rPr>
+          <w:szCs w:val="28"/>
+        </w:rPr>
+        <w:t>.</w:t>
+      </w:r>
+      <w:r>
+        <w:rPr>
+          <w:szCs w:val="28"/>
+          <w:lang w:val="en-US"/>
+        </w:rPr>
+        <w:t>AddIdentityServer</w:t>
+      </w:r>
+      <w:r>
+        <w:rPr>
+          <w:szCs w:val="28"/>
+        </w:rPr>
+        <w:t xml:space="preserve">(); это сконфигурирует сервисы ядра. После этого нужно будет вызвать некоторые расширяющие методы, чтобы настроить нужную функциональность. </w:t>
+      </w:r>
+    </w:p>
+    <w:p>
+      <w:pPr>
+        <w:rPr>
+          <w:szCs w:val="28"/>
+        </w:rPr>
+      </w:pPr>
+      <w:r>
+        <w:rPr>
+          <w:szCs w:val="28"/>
+          <w:lang w:val="en-US"/>
+        </w:rPr>
+        <w:t>Identity</w:t>
       </w:r>
       <w:r>
         <w:rPr>
@@ -8884,59 +9443,7 @@
           <w:szCs w:val="28"/>
           <w:lang w:val="en-US"/>
         </w:rPr>
-        <w:t>app</w:t>
-      </w:r>
-      <w:r>
-        <w:rPr>
-          <w:szCs w:val="28"/>
-        </w:rPr>
-        <w:t>.</w:t>
-      </w:r>
-      <w:r>
-        <w:rPr>
-          <w:szCs w:val="28"/>
-          <w:lang w:val="en-US"/>
-        </w:rPr>
-        <w:t>UseIdentityServer</w:t>
-      </w:r>
-      <w:r>
-        <w:rPr>
-          <w:szCs w:val="28"/>
-        </w:rPr>
-        <w:t xml:space="preserve">(); после </w:t>
-      </w:r>
-      <w:r>
-        <w:rPr>
-          <w:szCs w:val="28"/>
-          <w:lang w:val="en-US"/>
-        </w:rPr>
-        <w:t>app</w:t>
-      </w:r>
-      <w:r>
-        <w:rPr>
-          <w:szCs w:val="28"/>
-        </w:rPr>
-        <w:t>.</w:t>
-      </w:r>
-      <w:r>
-        <w:rPr>
-          <w:szCs w:val="28"/>
-          <w:lang w:val="en-US"/>
-        </w:rPr>
-        <w:t>UseStaticFiles</w:t>
-      </w:r>
-      <w:r>
-        <w:rPr>
-          <w:szCs w:val="28"/>
-        </w:rPr>
-        <w:t xml:space="preserve">(); при этом </w:t>
-      </w:r>
-      <w:r>
-        <w:rPr>
-          <w:szCs w:val="28"/>
-          <w:lang w:val="en-US"/>
-        </w:rPr>
-        <w:t>Identity</w:t>
+        <w:t>Server</w:t>
       </w:r>
       <w:r>
         <w:rPr>
@@ -8947,9 +9454,28 @@
       <w:r>
         <w:rPr>
           <w:szCs w:val="28"/>
-          <w:lang w:val="en-US"/>
-        </w:rPr>
-        <w:t>Server</w:t>
+        </w:rPr>
+        <w:t xml:space="preserve">очень гибкий и был сконструирован для того, чтобы быть расширяемым. Поэтому нужны конфигурационные данные, нужные </w:t>
+      </w:r>
+      <w:r>
+        <w:rPr>
+          <w:szCs w:val="28"/>
+          <w:lang w:val="en-US"/>
+        </w:rPr>
+        <w:t>IdSe</w:t>
+      </w:r>
+      <w:r>
+        <w:rPr>
+          <w:szCs w:val="28"/>
+        </w:rPr>
+        <w:t xml:space="preserve">.  Причём нет строгого требования по тому, где хранить эти данные. Поэтому список </w:t>
+      </w:r>
+      <w:r>
+        <w:rPr>
+          <w:szCs w:val="28"/>
+          <w:lang w:val="en-US"/>
+        </w:rPr>
+        <w:t>MVC</w:t>
       </w:r>
       <w:r>
         <w:rPr>
@@ -8961,14 +9487,14 @@
         <w:rPr>
           <w:szCs w:val="28"/>
         </w:rPr>
-        <w:t xml:space="preserve">подключён как </w:t>
-      </w:r>
-      <w:r>
-        <w:rPr>
-          <w:szCs w:val="28"/>
-          <w:lang w:val="en-US"/>
-        </w:rPr>
-        <w:t>NuGet</w:t>
+        <w:t xml:space="preserve">приложений, список </w:t>
+      </w:r>
+      <w:r>
+        <w:rPr>
+          <w:szCs w:val="28"/>
+          <w:lang w:val="en-US"/>
+        </w:rPr>
+        <w:t>API</w:t>
       </w:r>
       <w:r>
         <w:rPr>
@@ -8979,686 +9505,57 @@
       <w:r>
         <w:rPr>
           <w:szCs w:val="28"/>
-          <w:lang w:val="en-US"/>
-        </w:rPr>
-        <w:t>package</w:t>
-      </w:r>
-      <w:r>
-        <w:rPr>
-          <w:szCs w:val="28"/>
-        </w:rPr>
-        <w:t xml:space="preserve">. Пока </w:t>
-      </w:r>
-      <w:r>
-        <w:rPr>
-          <w:szCs w:val="28"/>
-          <w:lang w:val="en-US"/>
-        </w:rPr>
-        <w:t>Identity</w:t>
-      </w:r>
-      <w:r>
-        <w:rPr>
-          <w:szCs w:val="28"/>
-        </w:rPr>
+        </w:rPr>
+        <w:t xml:space="preserve">может быть в базе данных, может быть в файле </w:t>
+      </w:r>
+      <w:r>
+        <w:rPr>
+          <w:szCs w:val="28"/>
+          <w:lang w:val="en-US"/>
+        </w:rPr>
+        <w:t>JSON</w:t>
+      </w:r>
+      <w:r>
+        <w:rPr>
+          <w:szCs w:val="28"/>
+        </w:rPr>
+        <w:t xml:space="preserve"> или можно даже его прописать в виде кода в приложении.</w:t>
+      </w:r>
+    </w:p>
+    <w:p>
+      <w:pPr>
+        <w:pStyle w:val="2"/>
+      </w:pPr>
+      <w:r>
         <w:t xml:space="preserve"> </w:t>
       </w:r>
-      <w:r>
-        <w:rPr>
-          <w:szCs w:val="28"/>
-          <w:lang w:val="en-US"/>
-        </w:rPr>
-        <w:t>Server</w:t>
-      </w:r>
-      <w:r>
-        <w:rPr>
-          <w:szCs w:val="28"/>
-        </w:rPr>
+      <w:bookmarkStart w:id="16" w:name="_Toc73955878"/>
+      <w:r>
+        <w:t>Выбор среды разработки</w:t>
+      </w:r>
+      <w:bookmarkEnd w:id="16"/>
+    </w:p>
+    <w:p>
+      <w:r>
+        <w:t xml:space="preserve">Мною была выбрана среда разработки </w:t>
+      </w:r>
+      <w:r>
+        <w:rPr>
+          <w:lang w:val="en-US"/>
+        </w:rPr>
+        <w:t>Visual</w:t>
+      </w:r>
+      <w:r>
         <w:t xml:space="preserve"> </w:t>
       </w:r>
       <w:r>
         <w:rPr>
-          <w:szCs w:val="28"/>
-        </w:rPr>
-        <w:t>не знает ничего про наших клиентов и пользователей. Его надо научить этому.</w:t>
-      </w:r>
-      <w:r>
-        <w:rPr>
-          <w:szCs w:val="28"/>
-        </w:rPr>
-        <w:t xml:space="preserve"> </w:t>
-      </w:r>
-    </w:p>
-    <w:p>
-      <w:pPr>
-        <w:rPr>
-          <w:szCs w:val="28"/>
-        </w:rPr>
-      </w:pPr>
-      <w:r>
-        <w:rPr>
-          <w:szCs w:val="28"/>
-        </w:rPr>
-        <w:t xml:space="preserve">В целом </w:t>
-      </w:r>
-      <w:r>
-        <w:rPr>
-          <w:szCs w:val="28"/>
-          <w:lang w:val="en-US"/>
-        </w:rPr>
-        <w:t>asp</w:t>
-      </w:r>
-      <w:r>
-        <w:rPr>
-          <w:szCs w:val="28"/>
-        </w:rPr>
-        <w:t>.</w:t>
-      </w:r>
-      <w:r>
-        <w:rPr>
-          <w:szCs w:val="28"/>
-          <w:lang w:val="en-US"/>
-        </w:rPr>
-        <w:t>net</w:t>
-      </w:r>
-      <w:r>
-        <w:rPr>
-          <w:szCs w:val="28"/>
-        </w:rPr>
-        <w:t xml:space="preserve"> </w:t>
-      </w:r>
-      <w:r>
-        <w:rPr>
-          <w:szCs w:val="28"/>
-          <w:lang w:val="en-US"/>
-        </w:rPr>
-        <w:t>Identity</w:t>
-      </w:r>
-      <w:r>
-        <w:rPr>
-          <w:szCs w:val="28"/>
-        </w:rPr>
-        <w:t xml:space="preserve"> – это библиотека или фреймворк, созданная для управления базой данных, содержащей информацию об аутентификации пользователей. Эта информация в первую очередь: пароль. Также там много функциональности реализовано, такой как подтверждение почты, двухфакторная аутентификация, подтверждение номера мобильного телефона и т.п. Также удобно думать об </w:t>
-      </w:r>
-      <w:r>
-        <w:rPr>
-          <w:szCs w:val="28"/>
-          <w:lang w:val="en-US"/>
-        </w:rPr>
-        <w:t>asp</w:t>
-      </w:r>
-      <w:r>
-        <w:rPr>
-          <w:szCs w:val="28"/>
-        </w:rPr>
-        <w:t>.</w:t>
-      </w:r>
-      <w:r>
-        <w:rPr>
-          <w:szCs w:val="28"/>
-          <w:lang w:val="en-US"/>
-        </w:rPr>
-        <w:t>net</w:t>
-      </w:r>
-      <w:r>
-        <w:rPr>
-          <w:szCs w:val="28"/>
-        </w:rPr>
-        <w:t xml:space="preserve"> </w:t>
-      </w:r>
-      <w:r>
-        <w:rPr>
-          <w:szCs w:val="28"/>
-        </w:rPr>
-        <w:t xml:space="preserve">как о библиотеке, говорящей с базой данных, содержащей наших пользователей. Однако </w:t>
-      </w:r>
-      <w:r>
-        <w:rPr>
-          <w:szCs w:val="28"/>
-          <w:lang w:val="en-US"/>
-        </w:rPr>
-        <w:t>Identity</w:t>
-      </w:r>
-      <w:r>
-        <w:rPr>
-          <w:szCs w:val="28"/>
-        </w:rPr>
-        <w:t xml:space="preserve"> </w:t>
-      </w:r>
-      <w:r>
-        <w:rPr>
-          <w:szCs w:val="28"/>
-        </w:rPr>
-        <w:t xml:space="preserve">не реализует протоколы безопасности(?). </w:t>
-      </w:r>
-      <w:r>
-        <w:rPr>
-          <w:szCs w:val="28"/>
-          <w:lang w:val="en-US"/>
-        </w:rPr>
-        <w:t>app</w:t>
-      </w:r>
-      <w:r>
-        <w:rPr>
-          <w:szCs w:val="28"/>
-        </w:rPr>
-        <w:t>.</w:t>
-      </w:r>
-      <w:r>
-        <w:rPr>
-          <w:szCs w:val="28"/>
-          <w:lang w:val="en-US"/>
-        </w:rPr>
-        <w:t>UseIdentityServer</w:t>
-      </w:r>
-      <w:r>
-        <w:rPr>
-          <w:szCs w:val="28"/>
-        </w:rPr>
-        <w:t xml:space="preserve"> </w:t>
-      </w:r>
-      <w:r>
-        <w:rPr>
-          <w:szCs w:val="28"/>
-        </w:rPr>
-        <w:t xml:space="preserve">также добавляет ПО для работы с аутентификацией посредством файлов куки в наше Хост приложение. Однако можно и самому реализовать эту функциональность. </w:t>
-      </w:r>
-    </w:p>
-    <w:p>
-      <w:pPr>
-        <w:rPr>
-          <w:szCs w:val="28"/>
-        </w:rPr>
-      </w:pPr>
-      <w:r>
-        <w:rPr>
-          <w:szCs w:val="28"/>
-        </w:rPr>
-        <w:t xml:space="preserve">Половина </w:t>
-      </w:r>
-      <w:r>
-        <w:rPr>
-          <w:szCs w:val="28"/>
-          <w:lang w:val="en-US"/>
-        </w:rPr>
-        <w:t>Identity</w:t>
-      </w:r>
-      <w:r>
-        <w:rPr>
-          <w:szCs w:val="28"/>
-        </w:rPr>
-        <w:t xml:space="preserve"> </w:t>
-      </w:r>
-      <w:r>
-        <w:rPr>
-          <w:szCs w:val="28"/>
-          <w:lang w:val="en-US"/>
-        </w:rPr>
-        <w:t>Server</w:t>
-      </w:r>
-      <w:r>
-        <w:rPr>
-          <w:szCs w:val="28"/>
-        </w:rPr>
-        <w:t xml:space="preserve"> настраивается с помощью системы внедрения зависимостей. </w:t>
-      </w:r>
-      <w:r>
-        <w:rPr>
-          <w:szCs w:val="28"/>
-          <w:lang w:val="en-US"/>
-        </w:rPr>
-        <w:t>Identity</w:t>
-      </w:r>
-      <w:r>
-        <w:rPr>
-          <w:szCs w:val="28"/>
-        </w:rPr>
-        <w:t xml:space="preserve"> </w:t>
-      </w:r>
-      <w:r>
-        <w:rPr>
-          <w:szCs w:val="28"/>
-          <w:lang w:val="en-US"/>
-        </w:rPr>
-        <w:t>Server</w:t>
-      </w:r>
-      <w:r>
-        <w:rPr>
-          <w:szCs w:val="28"/>
-        </w:rPr>
-        <w:t xml:space="preserve"> </w:t>
-      </w:r>
-      <w:r>
-        <w:rPr>
-          <w:szCs w:val="28"/>
-        </w:rPr>
-        <w:t xml:space="preserve">предоставляет набор сервисов, которые доступны для внедрения как зависимости. Для подключения этих сервисов </w:t>
-      </w:r>
-      <w:r>
-        <w:rPr>
-          <w:szCs w:val="28"/>
-        </w:rPr>
-        <w:lastRenderedPageBreak/>
-        <w:t xml:space="preserve">нужно в классе </w:t>
-      </w:r>
-      <w:r>
-        <w:rPr>
-          <w:szCs w:val="28"/>
-          <w:lang w:val="en-US"/>
-        </w:rPr>
-        <w:t>Startup</w:t>
-      </w:r>
-      <w:r>
-        <w:rPr>
-          <w:szCs w:val="28"/>
-        </w:rPr>
-        <w:t>.</w:t>
-      </w:r>
-      <w:r>
-        <w:rPr>
-          <w:szCs w:val="28"/>
-          <w:lang w:val="en-US"/>
-        </w:rPr>
-        <w:t>cs</w:t>
-      </w:r>
-      <w:r>
-        <w:rPr>
-          <w:szCs w:val="28"/>
-        </w:rPr>
-        <w:t xml:space="preserve">, в методе </w:t>
-      </w:r>
-      <w:r>
-        <w:rPr>
-          <w:szCs w:val="28"/>
-          <w:lang w:val="en-US"/>
-        </w:rPr>
-        <w:t>ConfigureServices</w:t>
-      </w:r>
-      <w:r>
-        <w:rPr>
-          <w:szCs w:val="28"/>
-        </w:rPr>
-        <w:t xml:space="preserve"> </w:t>
-      </w:r>
-      <w:r>
-        <w:rPr>
-          <w:szCs w:val="28"/>
-        </w:rPr>
-        <w:t xml:space="preserve">добавить </w:t>
-      </w:r>
-      <w:r>
-        <w:rPr>
-          <w:szCs w:val="28"/>
-          <w:lang w:val="en-US"/>
-        </w:rPr>
-        <w:t>services</w:t>
-      </w:r>
-      <w:r>
-        <w:rPr>
-          <w:szCs w:val="28"/>
-        </w:rPr>
-        <w:t>.</w:t>
-      </w:r>
-      <w:r>
-        <w:rPr>
-          <w:szCs w:val="28"/>
-          <w:lang w:val="en-US"/>
-        </w:rPr>
-        <w:t>AddIdentityServer</w:t>
-      </w:r>
-      <w:r>
-        <w:rPr>
-          <w:szCs w:val="28"/>
-        </w:rPr>
-        <w:t xml:space="preserve">(); это сконфигурирует сервисы ядра. После этого нужно будет вызвать некоторые расширяющие методы, чтобы настроить нужную функциональность. </w:t>
-      </w:r>
-    </w:p>
-    <w:p>
-      <w:pPr>
-        <w:rPr>
-          <w:szCs w:val="28"/>
-        </w:rPr>
-      </w:pPr>
-      <w:r>
-        <w:rPr>
-          <w:szCs w:val="28"/>
-          <w:lang w:val="en-US"/>
-        </w:rPr>
-        <w:t>Identity</w:t>
-      </w:r>
-      <w:r>
-        <w:rPr>
-          <w:szCs w:val="28"/>
-        </w:rPr>
-        <w:t xml:space="preserve"> </w:t>
-      </w:r>
-      <w:r>
-        <w:rPr>
-          <w:szCs w:val="28"/>
-          <w:lang w:val="en-US"/>
-        </w:rPr>
-        <w:t>Server</w:t>
-      </w:r>
-      <w:r>
-        <w:rPr>
-          <w:szCs w:val="28"/>
-        </w:rPr>
-        <w:t xml:space="preserve"> </w:t>
-      </w:r>
-      <w:r>
-        <w:rPr>
-          <w:szCs w:val="28"/>
-        </w:rPr>
-        <w:t xml:space="preserve">очень гибкий и был сконструирован для того, чтобы быть расширяемым. Поэтому нужны конфигурационные данные, нужные </w:t>
-      </w:r>
-      <w:r>
-        <w:rPr>
-          <w:szCs w:val="28"/>
-          <w:lang w:val="en-US"/>
-        </w:rPr>
-        <w:t>IdSe</w:t>
-      </w:r>
-      <w:r>
-        <w:rPr>
-          <w:szCs w:val="28"/>
-        </w:rPr>
-        <w:t xml:space="preserve">.  Причём нет строгого требования по тому, где хранить эти данные. Поэтому список </w:t>
-      </w:r>
-      <w:r>
-        <w:rPr>
-          <w:szCs w:val="28"/>
-          <w:lang w:val="en-US"/>
-        </w:rPr>
-        <w:t>MVC</w:t>
-      </w:r>
-      <w:r>
-        <w:rPr>
-          <w:szCs w:val="28"/>
-        </w:rPr>
-        <w:t xml:space="preserve"> </w:t>
-      </w:r>
-      <w:r>
-        <w:rPr>
-          <w:szCs w:val="28"/>
-        </w:rPr>
-        <w:t xml:space="preserve">приложений, список </w:t>
-      </w:r>
-      <w:r>
-        <w:rPr>
-          <w:szCs w:val="28"/>
-          <w:lang w:val="en-US"/>
-        </w:rPr>
-        <w:t>API</w:t>
-      </w:r>
-      <w:r>
-        <w:rPr>
-          <w:szCs w:val="28"/>
-        </w:rPr>
-        <w:t xml:space="preserve"> </w:t>
-      </w:r>
-      <w:r>
-        <w:rPr>
-          <w:szCs w:val="28"/>
-        </w:rPr>
-        <w:t xml:space="preserve">может быть в базе данных, может быть в файле </w:t>
-      </w:r>
-      <w:r>
-        <w:rPr>
-          <w:szCs w:val="28"/>
-          <w:lang w:val="en-US"/>
-        </w:rPr>
-        <w:t>JSON</w:t>
-      </w:r>
-      <w:r>
-        <w:rPr>
-          <w:szCs w:val="28"/>
-        </w:rPr>
-        <w:t xml:space="preserve"> или можно даже его прописать в виде кода в приложении.</w:t>
-      </w:r>
-    </w:p>
-    <w:p>
-      <w:pPr>
-        <w:rPr>
-          <w:szCs w:val="28"/>
-        </w:rPr>
-      </w:pPr>
-      <w:r>
-        <w:rPr>
-          <w:szCs w:val="28"/>
-        </w:rPr>
-        <w:t xml:space="preserve">Следующий расширяющий метод регистрирует наше хранилище в памяти для этих конфигурационных данных(с тестовыми пользователями, клиентами и </w:t>
-      </w:r>
-      <w:r>
-        <w:rPr>
-          <w:szCs w:val="28"/>
-          <w:lang w:val="en-US"/>
-        </w:rPr>
-        <w:t>API</w:t>
-      </w:r>
-      <w:r>
-        <w:rPr>
-          <w:szCs w:val="28"/>
-        </w:rPr>
-        <w:t xml:space="preserve">). </w:t>
-      </w:r>
-      <w:r>
-        <w:rPr>
-          <w:szCs w:val="28"/>
-          <w:lang w:val="en-US"/>
-        </w:rPr>
-        <w:t>Services</w:t>
-      </w:r>
-      <w:r>
-        <w:rPr>
-          <w:szCs w:val="28"/>
-        </w:rPr>
-        <w:t>.</w:t>
-      </w:r>
-      <w:r>
-        <w:rPr>
-          <w:szCs w:val="28"/>
-          <w:lang w:val="en-US"/>
-        </w:rPr>
-        <w:t>AddIdentityServer</w:t>
-      </w:r>
-      <w:r>
-        <w:rPr>
-          <w:szCs w:val="28"/>
-        </w:rPr>
-        <w:t>().</w:t>
-      </w:r>
-      <w:r>
-        <w:rPr>
-          <w:szCs w:val="28"/>
-          <w:lang w:val="en-US"/>
-        </w:rPr>
-        <w:t>AddTestUsers</w:t>
-      </w:r>
-      <w:r>
-        <w:rPr>
-          <w:szCs w:val="28"/>
-        </w:rPr>
-        <w:t>(</w:t>
-      </w:r>
-      <w:r>
-        <w:rPr>
-          <w:szCs w:val="28"/>
-          <w:lang w:val="en-US"/>
-        </w:rPr>
-        <w:t>TestUsers</w:t>
-      </w:r>
-      <w:r>
-        <w:rPr>
-          <w:szCs w:val="28"/>
-        </w:rPr>
-        <w:t>.</w:t>
-      </w:r>
-      <w:r>
-        <w:rPr>
-          <w:szCs w:val="28"/>
-          <w:lang w:val="en-US"/>
-        </w:rPr>
-        <w:t>Users</w:t>
-      </w:r>
-      <w:r>
-        <w:rPr>
-          <w:szCs w:val="28"/>
-        </w:rPr>
-        <w:t xml:space="preserve">); </w:t>
-      </w:r>
-      <w:r>
-        <w:rPr>
-          <w:szCs w:val="28"/>
-          <w:lang w:val="en-US"/>
-        </w:rPr>
-        <w:t>AddTestUsers</w:t>
-      </w:r>
-      <w:r>
-        <w:rPr>
-          <w:szCs w:val="28"/>
-        </w:rPr>
-        <w:t xml:space="preserve"> – наш расширяющий метод, который подключается к списку пользователей, прописанных в коде(в файле </w:t>
-      </w:r>
-      <w:r>
-        <w:rPr>
-          <w:szCs w:val="28"/>
-          <w:lang w:val="en-US"/>
-        </w:rPr>
-        <w:t>TestUsers</w:t>
-      </w:r>
-      <w:r>
-        <w:rPr>
-          <w:szCs w:val="28"/>
-        </w:rPr>
-        <w:t xml:space="preserve"> 28:56). </w:t>
-      </w:r>
-    </w:p>
-    <w:p>
-      <w:pPr>
-        <w:rPr>
-          <w:szCs w:val="28"/>
-        </w:rPr>
-      </w:pPr>
-      <w:r>
-        <w:rPr>
-          <w:szCs w:val="28"/>
-        </w:rPr>
-        <w:t>32:50</w:t>
-      </w:r>
-    </w:p>
-    <w:p>
-      <w:pPr>
-        <w:rPr>
-          <w:szCs w:val="28"/>
-        </w:rPr>
-      </w:pPr>
-      <w:r>
-        <w:rPr>
-          <w:szCs w:val="28"/>
-        </w:rPr>
-        <w:t xml:space="preserve">На 43:00 примерно вроде объясняется </w:t>
-      </w:r>
-      <w:r>
-        <w:rPr>
-          <w:szCs w:val="28"/>
-          <w:lang w:val="en-US"/>
-        </w:rPr>
-        <w:t>scope</w:t>
-      </w:r>
-      <w:r>
-        <w:rPr>
-          <w:szCs w:val="28"/>
-        </w:rPr>
-        <w:t xml:space="preserve"> </w:t>
-      </w:r>
-      <w:r>
-        <w:rPr>
-          <w:szCs w:val="28"/>
-        </w:rPr>
-        <w:t>для доступа клиентов к полям пользователей…</w:t>
-      </w:r>
-    </w:p>
-    <w:p>
-      <w:pPr>
-        <w:rPr>
-          <w:szCs w:val="28"/>
-          <w:lang w:val="en-US"/>
-        </w:rPr>
-      </w:pPr>
-      <w:r>
-        <w:rPr>
-          <w:szCs w:val="28"/>
-          <w:lang w:val="en-US"/>
-        </w:rPr>
-        <w:t xml:space="preserve">1:33:10 </w:t>
-      </w:r>
-      <w:r>
-        <w:rPr>
-          <w:szCs w:val="28"/>
-        </w:rPr>
-        <w:t>здесь про аутентификацию через гугл</w:t>
-      </w:r>
-    </w:p>
-    <w:p>
-      <w:pPr>
-        <w:pStyle w:val="af"/>
-        <w:ind w:left="0" w:firstLine="851"/>
-        <w:jc w:val="both"/>
-        <w:rPr>
-          <w:rFonts w:ascii="Times New Roman" w:hAnsi="Times New Roman"/>
-          <w:sz w:val="28"/>
-          <w:szCs w:val="28"/>
-          <w:lang w:val="en-US"/>
-        </w:rPr>
-      </w:pPr>
-    </w:p>
-    <w:p>
-      <w:pPr>
-        <w:rPr>
-          <w:bCs/>
-        </w:rPr>
-      </w:pPr>
-    </w:p>
-    <w:p>
-      <w:pPr>
-        <w:pStyle w:val="2"/>
-      </w:pPr>
-      <w:r>
-        <w:t xml:space="preserve"> </w:t>
-      </w:r>
-      <w:r>
-        <w:t>Выбор среды разработки</w:t>
-      </w:r>
-      <w:bookmarkStart w:id="15" w:name="_Toc73309725"/>
-    </w:p>
-    <w:p>
-      <w:pPr>
-        <w:ind w:left="851"/>
-      </w:pPr>
-      <w:r>
-        <w:t xml:space="preserve">Мною была выбрана среда разработки </w:t>
-      </w:r>
-      <w:r>
-        <w:rPr>
-          <w:lang w:val="en-US"/>
-        </w:rPr>
-        <w:t>Visual</w:t>
-      </w:r>
-      <w:r>
-        <w:t xml:space="preserve"> </w:t>
-      </w:r>
-      <w:r>
-        <w:rPr>
           <w:lang w:val="en-US"/>
         </w:rPr>
         <w:t>Studio</w:t>
       </w:r>
       <w:r>
-        <w:t>, т.к. мне н</w:t>
-      </w:r>
-      <w:bookmarkStart w:id="16" w:name="_GoBack"/>
-      <w:bookmarkEnd w:id="16"/>
-      <w:r>
-        <w:t>равится наличие хорошо написанной документации для фреймворков компании Майкрософт.</w:t>
+        <w:t>, т.к. мне нравится наличие хорошо написанной документации для фреймворков компании Майкрософт.</w:t>
       </w:r>
     </w:p>
     <w:p/>
@@ -9667,11 +9564,12 @@
       <w:pPr>
         <w:pStyle w:val="10"/>
       </w:pPr>
+      <w:bookmarkStart w:id="17" w:name="_Toc73955879"/>
       <w:r>
         <w:lastRenderedPageBreak/>
         <w:t>ПРограммная реализация</w:t>
       </w:r>
-      <w:bookmarkEnd w:id="15"/>
+      <w:bookmarkEnd w:id="17"/>
     </w:p>
     <w:p>
       <w:pPr>
@@ -9913,11 +9811,11 @@
       <w:pPr>
         <w:pStyle w:val="2"/>
       </w:pPr>
-      <w:bookmarkStart w:id="17" w:name="_Toc73309726"/>
+      <w:bookmarkStart w:id="18" w:name="_Toc73955880"/>
       <w:r>
         <w:t>Реализация базы данных</w:t>
       </w:r>
-      <w:bookmarkEnd w:id="17"/>
+      <w:bookmarkEnd w:id="18"/>
     </w:p>
     <w:p/>
     <w:p>
@@ -9933,12 +9831,12 @@
       <w:pPr>
         <w:pStyle w:val="10"/>
       </w:pPr>
-      <w:bookmarkStart w:id="18" w:name="_Toc73309728"/>
+      <w:bookmarkStart w:id="19" w:name="_Toc73955881"/>
       <w:r>
         <w:lastRenderedPageBreak/>
         <w:t>Заключение</w:t>
       </w:r>
-      <w:bookmarkEnd w:id="18"/>
+      <w:bookmarkEnd w:id="19"/>
     </w:p>
     <w:p>
       <w:r>
@@ -10025,16 +9923,16 @@
       <w:pPr>
         <w:pStyle w:val="10"/>
       </w:pPr>
-      <w:bookmarkStart w:id="19" w:name="_Toc73309729"/>
       <w:bookmarkStart w:id="20" w:name="_Toc225400691"/>
       <w:bookmarkStart w:id="21" w:name="_Toc325712021"/>
       <w:bookmarkStart w:id="22" w:name="_Toc225400692"/>
       <w:bookmarkStart w:id="23" w:name="_Toc325712022"/>
+      <w:bookmarkStart w:id="24" w:name="_Toc73955882"/>
       <w:r>
         <w:lastRenderedPageBreak/>
         <w:t>список использованных источников</w:t>
       </w:r>
-      <w:bookmarkEnd w:id="19"/>
+      <w:bookmarkEnd w:id="24"/>
       <w:r>
         <w:t xml:space="preserve"> </w:t>
       </w:r>
@@ -10049,18 +9947,24 @@
           <w:szCs w:val="32"/>
         </w:rPr>
       </w:pPr>
+      <w:r>
+        <w:rPr>
+          <w:szCs w:val="28"/>
+        </w:rPr>
+        <w:t>https://www.youtube.com/watch?v=Uco05GknIUU</w:t>
+      </w:r>
     </w:p>
     <w:p>
       <w:pPr>
         <w:pStyle w:val="10"/>
       </w:pPr>
-      <w:bookmarkStart w:id="24" w:name="_Toc73309730"/>
+      <w:bookmarkStart w:id="25" w:name="_Toc73955883"/>
+      <w:bookmarkEnd w:id="4"/>
       <w:bookmarkEnd w:id="5"/>
       <w:bookmarkEnd w:id="6"/>
       <w:bookmarkEnd w:id="7"/>
       <w:bookmarkEnd w:id="8"/>
       <w:bookmarkEnd w:id="9"/>
-      <w:bookmarkEnd w:id="10"/>
       <w:bookmarkEnd w:id="20"/>
       <w:bookmarkEnd w:id="21"/>
       <w:bookmarkEnd w:id="22"/>
@@ -10072,7 +9976,7 @@
       <w:r>
         <w:t>А</w:t>
       </w:r>
-      <w:bookmarkEnd w:id="24"/>
+      <w:bookmarkEnd w:id="25"/>
     </w:p>
     <w:p>
       <w:pPr>
@@ -10325,7 +10229,7 @@
         <w:rStyle w:val="ae"/>
         <w:noProof/>
       </w:rPr>
-      <w:t>9</w:t>
+      <w:t>13</w:t>
     </w:r>
     <w:r>
       <w:rPr>
@@ -11830,7 +11734,6 @@
   <w:style w:type="character" w:default="1" w:styleId="a1">
     <w:name w:val="Default Paragraph Font"/>
     <w:uiPriority w:val="1"/>
-    <w:semiHidden/>
     <w:unhideWhenUsed/>
   </w:style>
   <w:style w:type="table" w:default="1" w:styleId="a2">
@@ -13280,7 +13183,7 @@
 </file>
 
 <file path=customXml/itemProps1.xml><?xml version="1.0" encoding="utf-8"?>
-<ds:datastoreItem xmlns:ds="http://schemas.openxmlformats.org/officeDocument/2006/customXml" ds:itemID="{93101D34-9914-41AD-A1DC-F499EA8BCF16}">
+<ds:datastoreItem xmlns:ds="http://schemas.openxmlformats.org/officeDocument/2006/customXml" ds:itemID="{7A0A4CD3-D691-46D2-81D7-589643E221BD}">
   <ds:schemaRefs>
     <ds:schemaRef ds:uri="http://schemas.openxmlformats.org/officeDocument/2006/bibliography"/>
   </ds:schemaRefs>

</xml_diff>

<commit_message>
continuation of Thesis description writing
</commit_message>
<xml_diff>
--- a/ПЗ_Алексеев.docx
+++ b/ПЗ_Алексеев.docx
@@ -5651,7 +5651,6 @@
           <w:docPartUnique/>
         </w:docPartObj>
       </w:sdtPr>
-      <w:sdtEndPr/>
       <w:sdtContent>
         <w:p>
           <w:pPr>
@@ -7158,8 +7157,38 @@
     </w:p>
     <w:p>
       <w:pPr>
-        <w:ind w:left="851"/>
-      </w:pPr>
+        <w:ind w:firstLine="0"/>
+      </w:pPr>
+      <w:r>
+        <w:t xml:space="preserve">Существует большое количество различных банковских систем, например </w:t>
+      </w:r>
+      <w:r>
+        <w:rPr>
+          <w:lang w:val="en-US"/>
+        </w:rPr>
+        <w:t>ABS</w:t>
+      </w:r>
+      <w:r>
+        <w:t xml:space="preserve">, систем первода денег, например </w:t>
+      </w:r>
+      <w:r>
+        <w:rPr>
+          <w:lang w:val="en-US"/>
+        </w:rPr>
+        <w:t>VISA</w:t>
+      </w:r>
+      <w:r>
+        <w:t xml:space="preserve">, </w:t>
+      </w:r>
+      <w:r>
+        <w:t>МИР.</w:t>
+      </w:r>
+      <w:r>
+        <w:t xml:space="preserve"> </w:t>
+      </w:r>
+      <w:r>
+        <w:t>Многие из них ргламентированы международными правовыми актами и государственными законами. В России это закон о национальной платёжной системе. Всё,</w:t>
+      </w:r>
     </w:p>
     <w:p>
       <w:pPr>
@@ -7304,7 +7333,6 @@
       </w:pPr>
       <w:bookmarkStart w:id="13" w:name="_Toc73955876"/>
       <w:r>
-        <w:lastRenderedPageBreak/>
         <w:t>Цели и задачи разработки</w:t>
       </w:r>
       <w:bookmarkEnd w:id="13"/>
@@ -7330,9 +7358,6 @@
     <w:p>
       <w:pPr>
         <w:pStyle w:val="2"/>
-      </w:pPr>
-      <w:bookmarkStart w:id="14" w:name="_Toc73955877"/>
-      <w:r>
         <w:rPr>
           <w:rStyle w:val="11"/>
           <w:bCs/>
@@ -7341,13 +7366,8 @@
           <w:sz w:val="32"/>
           <w:szCs w:val="28"/>
         </w:rPr>
-        <w:t xml:space="preserve">Выбор </w:t>
-      </w:r>
-      <w:r>
-        <w:t>средств</w:t>
-      </w:r>
-      <w:bookmarkStart w:id="15" w:name="_GoBack"/>
-      <w:bookmarkEnd w:id="15"/>
+      </w:pPr>
+      <w:bookmarkStart w:id="14" w:name="_Toc73955877"/>
       <w:r>
         <w:rPr>
           <w:rStyle w:val="11"/>
@@ -7357,11 +7377,215 @@
           <w:sz w:val="32"/>
           <w:szCs w:val="28"/>
         </w:rPr>
+        <w:t xml:space="preserve">Выбор </w:t>
+      </w:r>
+      <w:r>
+        <w:t>средств</w:t>
+      </w:r>
+      <w:r>
+        <w:rPr>
+          <w:rStyle w:val="11"/>
+          <w:bCs/>
+          <w:caps w:val="0"/>
+          <w:kern w:val="0"/>
+          <w:sz w:val="32"/>
+          <w:szCs w:val="28"/>
+        </w:rPr>
         <w:t xml:space="preserve"> разработки</w:t>
       </w:r>
       <w:bookmarkEnd w:id="14"/>
     </w:p>
     <w:p>
+      <w:r>
+        <w:t>В качестве средств разработки были выбраны:</w:t>
+      </w:r>
+    </w:p>
+    <w:p>
+      <w:r>
+        <w:t>1.</w:t>
+      </w:r>
+      <w:r>
+        <w:tab/>
+        <w:t>Среда разработки Visual Studio</w:t>
+      </w:r>
+    </w:p>
+    <w:p>
+      <w:r>
+        <w:t>2.</w:t>
+      </w:r>
+      <w:r>
+        <w:tab/>
+        <w:t>Язык C#</w:t>
+      </w:r>
+    </w:p>
+    <w:p>
+      <w:r>
+        <w:t>3.</w:t>
+      </w:r>
+      <w:r>
+        <w:tab/>
+        <w:t>Фреймворк asp.net</w:t>
+      </w:r>
+    </w:p>
+    <w:p>
+      <w:pPr>
+        <w:rPr>
+          <w:lang w:val="en-US"/>
+        </w:rPr>
+      </w:pPr>
+      <w:r>
+        <w:t>4.</w:t>
+      </w:r>
+      <w:r>
+        <w:tab/>
+        <w:t xml:space="preserve">Фреймворк </w:t>
+      </w:r>
+      <w:r>
+        <w:rPr>
+          <w:lang w:val="en-US"/>
+        </w:rPr>
+        <w:t>Identity.net</w:t>
+      </w:r>
+    </w:p>
+    <w:p>
+      <w:pPr>
+        <w:rPr>
+          <w:szCs w:val="28"/>
+        </w:rPr>
+      </w:pPr>
+    </w:p>
+    <w:p>
+      <w:pPr>
+        <w:pStyle w:val="3"/>
+      </w:pPr>
+      <w:r>
+        <w:t xml:space="preserve">Среда разработки </w:t>
+      </w:r>
+      <w:r>
+        <w:rPr>
+          <w:lang w:val="en-US"/>
+        </w:rPr>
+        <w:t>Visual Studio</w:t>
+      </w:r>
+    </w:p>
+    <w:p>
+      <w:pPr>
+        <w:rPr>
+          <w:szCs w:val="28"/>
+        </w:rPr>
+      </w:pPr>
+      <w:r>
+        <w:rPr>
+          <w:szCs w:val="28"/>
+        </w:rPr>
+        <w:t xml:space="preserve">Данный продукт компании </w:t>
+      </w:r>
+      <w:r>
+        <w:rPr>
+          <w:szCs w:val="28"/>
+          <w:lang w:val="en-US"/>
+        </w:rPr>
+        <w:t>Microsoft</w:t>
+      </w:r>
+      <w:r>
+        <w:rPr>
+          <w:szCs w:val="28"/>
+        </w:rPr>
+        <w:t xml:space="preserve"> предназначен для разработки приложений на разных языках программирования. В основном – это язык </w:t>
+      </w:r>
+      <w:r>
+        <w:rPr>
+          <w:szCs w:val="28"/>
+          <w:lang w:val="en-US"/>
+        </w:rPr>
+        <w:t>C</w:t>
+      </w:r>
+      <w:r>
+        <w:rPr>
+          <w:szCs w:val="28"/>
+        </w:rPr>
+        <w:t xml:space="preserve">#. В </w:t>
+      </w:r>
+      <w:r>
+        <w:rPr>
+          <w:szCs w:val="28"/>
+          <w:lang w:val="en-US"/>
+        </w:rPr>
+        <w:t>Visual</w:t>
+      </w:r>
+      <w:r>
+        <w:rPr>
+          <w:szCs w:val="28"/>
+        </w:rPr>
+        <w:t xml:space="preserve"> </w:t>
+      </w:r>
+      <w:r>
+        <w:rPr>
+          <w:szCs w:val="28"/>
+          <w:lang w:val="en-US"/>
+        </w:rPr>
+        <w:t>Studio</w:t>
+      </w:r>
+      <w:r>
+        <w:rPr>
+          <w:szCs w:val="28"/>
+        </w:rPr>
+        <w:t xml:space="preserve"> можно создавать приложения с помощью разных популярных фреймворков. Очень удобно наличие хорошо структурированной, подробной документации.</w:t>
+      </w:r>
+    </w:p>
+    <w:p>
+      <w:pPr>
+        <w:pStyle w:val="3"/>
+      </w:pPr>
+      <w:r>
+        <w:t xml:space="preserve">Язык </w:t>
+      </w:r>
+      <w:r>
+        <w:rPr>
+          <w:lang w:val="en-US"/>
+        </w:rPr>
+        <w:t>C#</w:t>
+      </w:r>
+    </w:p>
+    <w:p>
+      <w:pPr>
+        <w:rPr>
+          <w:szCs w:val="28"/>
+        </w:rPr>
+      </w:pPr>
+      <w:r>
+        <w:rPr>
+          <w:szCs w:val="28"/>
+        </w:rPr>
+        <w:t>Данный язык является си-подобным, что следует из названия. Разработан компанией Microsoft для поддержки объектно-ориентированного программирования. Также он является компонентно-ориентированным, что значит, что кроме объектов пр</w:t>
+      </w:r>
+      <w:bookmarkStart w:id="15" w:name="_GoBack"/>
+      <w:bookmarkEnd w:id="15"/>
+      <w:r>
+        <w:rPr>
+          <w:szCs w:val="28"/>
+        </w:rPr>
+        <w:t>едполагается управление и наборами объектов, модулями, независимыми друг от друга, способными работать по отдельности. Также предполагается наличие управления разными процессами. Создаются экземпляры и используются компоненты, также как объекты, как внутри одного процесса, так и между разными процессами.</w:t>
+      </w:r>
+    </w:p>
+    <w:p>
+      <w:pPr>
+        <w:pStyle w:val="3"/>
+        <w:rPr>
+          <w:lang w:val="en-US"/>
+        </w:rPr>
+      </w:pPr>
+      <w:r>
+        <w:t xml:space="preserve">Фреймворк </w:t>
+      </w:r>
+      <w:r>
+        <w:rPr>
+          <w:lang w:val="en-US"/>
+        </w:rPr>
+        <w:t>ASP.net</w:t>
+      </w:r>
+    </w:p>
+    <w:p>
       <w:pPr>
         <w:ind w:firstLine="0"/>
       </w:pPr>
@@ -7372,13 +7596,7 @@
         <w:t xml:space="preserve"> </w:t>
       </w:r>
       <w:r>
-        <w:t xml:space="preserve">изучить </w:t>
-      </w:r>
-      <w:r>
-        <w:t xml:space="preserve">современный фреймворк с хорошей </w:t>
-      </w:r>
-      <w:r>
-        <w:t xml:space="preserve">документацией, поэтому решил выбрать </w:t>
+        <w:t xml:space="preserve">изучить современный фреймворк с хорошей документацией, поэтому решил выбрать </w:t>
       </w:r>
       <w:r>
         <w:rPr>
@@ -7398,19 +7616,105 @@
       <w:r>
         <w:t>, т.к. у них много обучающих видео, стройная структура кода, фреймворки сделаны в одной организации в одном стиле, что урощает их изучение.</w:t>
       </w:r>
-    </w:p>
-    <w:p>
-      <w:pPr>
-        <w:rPr>
-          <w:szCs w:val="28"/>
-        </w:rPr>
-      </w:pPr>
-    </w:p>
+      <w:r>
+        <w:t xml:space="preserve"> </w:t>
+      </w:r>
+      <w:r>
+        <w:rPr>
+          <w:rFonts w:eastAsia="Times New Roman"/>
+          <w:szCs w:val="28"/>
+          <w:lang w:eastAsia="ja-JP"/>
+        </w:rPr>
+        <w:t xml:space="preserve">Данный фреймворк может использоваться для создания множества типов приложений. Я буду использовать ту часть, которая предназначена для веб-разработки. Будут использоваться </w:t>
+      </w:r>
+      <w:r>
+        <w:rPr>
+          <w:rFonts w:eastAsia="Times New Roman"/>
+          <w:szCs w:val="28"/>
+          <w:lang w:val="en-US" w:eastAsia="ja-JP"/>
+        </w:rPr>
+        <w:t>Razor</w:t>
+      </w:r>
+      <w:r>
+        <w:rPr>
+          <w:rFonts w:eastAsia="Times New Roman"/>
+          <w:szCs w:val="28"/>
+          <w:lang w:eastAsia="ja-JP"/>
+        </w:rPr>
+        <w:t xml:space="preserve"> </w:t>
+      </w:r>
+      <w:r>
+        <w:rPr>
+          <w:rFonts w:eastAsia="Times New Roman"/>
+          <w:szCs w:val="28"/>
+          <w:lang w:val="en-US" w:eastAsia="ja-JP"/>
+        </w:rPr>
+        <w:t>Pages</w:t>
+      </w:r>
+      <w:r>
+        <w:rPr>
+          <w:rFonts w:eastAsia="Times New Roman"/>
+          <w:szCs w:val="28"/>
+          <w:lang w:eastAsia="ja-JP"/>
+        </w:rPr>
+        <w:t xml:space="preserve"> – файлы типа .</w:t>
+      </w:r>
+      <w:r>
+        <w:rPr>
+          <w:rFonts w:eastAsia="Times New Roman"/>
+          <w:szCs w:val="28"/>
+          <w:lang w:val="en-US" w:eastAsia="ja-JP"/>
+        </w:rPr>
+        <w:t>cshtml</w:t>
+      </w:r>
+      <w:r>
+        <w:rPr>
+          <w:rFonts w:eastAsia="Times New Roman"/>
+          <w:szCs w:val="28"/>
+          <w:lang w:eastAsia="ja-JP"/>
+        </w:rPr>
+        <w:t xml:space="preserve">(похожие на </w:t>
+      </w:r>
+      <w:r>
+        <w:rPr>
+          <w:rFonts w:eastAsia="Times New Roman"/>
+          <w:szCs w:val="28"/>
+          <w:lang w:val="en-US" w:eastAsia="ja-JP"/>
+        </w:rPr>
+        <w:t>HTML</w:t>
+      </w:r>
+      <w:r>
+        <w:rPr>
+          <w:rFonts w:eastAsia="Times New Roman"/>
+          <w:szCs w:val="28"/>
+          <w:lang w:eastAsia="ja-JP"/>
+        </w:rPr>
+        <w:t xml:space="preserve"> файлы с кодом на языке </w:t>
+      </w:r>
+      <w:r>
+        <w:rPr>
+          <w:rFonts w:eastAsia="Times New Roman"/>
+          <w:szCs w:val="28"/>
+          <w:lang w:val="en-US" w:eastAsia="ja-JP"/>
+        </w:rPr>
+        <w:t>C</w:t>
+      </w:r>
+      <w:r>
+        <w:rPr>
+          <w:rFonts w:eastAsia="Times New Roman"/>
+          <w:szCs w:val="28"/>
+          <w:lang w:eastAsia="ja-JP"/>
+        </w:rPr>
+        <w:t>#).</w:t>
+      </w:r>
+    </w:p>
+    <w:p/>
     <w:p>
       <w:pPr>
         <w:pStyle w:val="3"/>
       </w:pPr>
       <w:r>
+        <w:lastRenderedPageBreak/>
         <w:t xml:space="preserve"> </w:t>
       </w:r>
       <w:r>
@@ -8022,309 +8326,303 @@
         <w:rPr>
           <w:szCs w:val="28"/>
         </w:rPr>
-        <w:t xml:space="preserve">. Токен содержит информацию о пользователе и он также подписан, т.е. есть цифровая </w:t>
-      </w:r>
-      <w:r>
-        <w:rPr>
-          <w:szCs w:val="28"/>
+        <w:t xml:space="preserve">. Токен содержит информацию о пользователе и он также подписан, т.е. есть цифровая подпись, созданная с помощью </w:t>
+      </w:r>
+      <w:r>
+        <w:rPr>
+          <w:szCs w:val="28"/>
+          <w:lang w:val="en-US"/>
+        </w:rPr>
+        <w:t>STS</w:t>
+      </w:r>
+      <w:r>
+        <w:rPr>
+          <w:szCs w:val="28"/>
+        </w:rPr>
+        <w:t xml:space="preserve">. В этом ценность открытых систем, в возможности использовать подобные настройки(управление временем сессии пользователя и другие вещи). А точнее получается, что </w:t>
+      </w:r>
+      <w:r>
+        <w:rPr>
+          <w:szCs w:val="28"/>
+          <w:lang w:val="en-US"/>
+        </w:rPr>
+        <w:t>Identity</w:t>
+      </w:r>
+      <w:r>
+        <w:rPr>
+          <w:szCs w:val="28"/>
+        </w:rPr>
+        <w:t xml:space="preserve"> </w:t>
+      </w:r>
+      <w:r>
+        <w:rPr>
+          <w:szCs w:val="28"/>
+          <w:lang w:val="en-US"/>
+        </w:rPr>
+        <w:t>Server</w:t>
+      </w:r>
+      <w:r>
+        <w:rPr>
+          <w:szCs w:val="28"/>
+        </w:rPr>
+        <w:t xml:space="preserve"> – это фреймворк, позволяющий построить свою </w:t>
+      </w:r>
+      <w:r>
+        <w:rPr>
+          <w:szCs w:val="28"/>
+          <w:lang w:val="en-US"/>
+        </w:rPr>
+        <w:t>STS</w:t>
+      </w:r>
+      <w:r>
+        <w:rPr>
+          <w:szCs w:val="28"/>
+        </w:rPr>
+        <w:t>. Т.е. это не просто</w:t>
+      </w:r>
+      <w:r>
+        <w:rPr>
+          <w:szCs w:val="28"/>
+        </w:rPr>
+        <w:t xml:space="preserve"> готовая</w:t>
+      </w:r>
+      <w:r>
+        <w:rPr>
+          <w:szCs w:val="28"/>
+        </w:rPr>
+        <w:t xml:space="preserve"> </w:t>
+      </w:r>
+      <w:r>
+        <w:rPr>
+          <w:szCs w:val="28"/>
+          <w:lang w:val="en-US"/>
+        </w:rPr>
+        <w:t>STS</w:t>
+      </w:r>
+      <w:r>
+        <w:rPr>
+          <w:szCs w:val="28"/>
+        </w:rPr>
+        <w:t>,</w:t>
+      </w:r>
+      <w:r>
+        <w:rPr>
+          <w:szCs w:val="28"/>
+        </w:rPr>
+        <w:t xml:space="preserve"> </w:t>
+      </w:r>
+      <w:r>
+        <w:rPr>
+          <w:szCs w:val="28"/>
+        </w:rPr>
+        <w:t xml:space="preserve">это также набор инструментов для построения своей собственной </w:t>
+      </w:r>
+      <w:r>
+        <w:rPr>
+          <w:szCs w:val="28"/>
+          <w:lang w:val="en-US"/>
+        </w:rPr>
+        <w:t>STS</w:t>
+      </w:r>
+      <w:r>
+        <w:rPr>
+          <w:szCs w:val="28"/>
+        </w:rPr>
+        <w:t xml:space="preserve">. Т.е. об </w:t>
+      </w:r>
+      <w:r>
+        <w:rPr>
+          <w:szCs w:val="28"/>
+          <w:lang w:val="en-US"/>
+        </w:rPr>
+        <w:t>Identity</w:t>
+      </w:r>
+      <w:r>
+        <w:rPr>
+          <w:szCs w:val="28"/>
+        </w:rPr>
+        <w:t xml:space="preserve"> </w:t>
+      </w:r>
+      <w:r>
+        <w:rPr>
+          <w:szCs w:val="28"/>
+          <w:lang w:val="en-US"/>
+        </w:rPr>
+        <w:t>Server</w:t>
+      </w:r>
+      <w:r>
+        <w:rPr>
+          <w:szCs w:val="28"/>
+        </w:rPr>
+        <w:t xml:space="preserve"> </w:t>
+      </w:r>
+      <w:r>
+        <w:rPr>
+          <w:szCs w:val="28"/>
+        </w:rPr>
+        <w:t xml:space="preserve">можно говорить как о фреймворке, это библиотека, которую подключают и строят новое приложение со своим поведением. Это поведение в итоге соотвтетсвует  нужным разработчикам требованиям. </w:t>
+      </w:r>
+    </w:p>
+    <w:p>
+      <w:pPr>
+        <w:rPr>
+          <w:szCs w:val="28"/>
+        </w:rPr>
+      </w:pPr>
+      <w:r>
+        <w:rPr>
+          <w:szCs w:val="28"/>
+        </w:rPr>
+        <w:t xml:space="preserve">Если сравнивать с другими подобными решениями, то для </w:t>
+      </w:r>
+      <w:r>
+        <w:rPr>
+          <w:szCs w:val="28"/>
+          <w:lang w:val="en-US"/>
+        </w:rPr>
+        <w:t>Java</w:t>
+      </w:r>
+      <w:r>
+        <w:rPr>
+          <w:szCs w:val="28"/>
+        </w:rPr>
+        <w:t xml:space="preserve">, например популярна  </w:t>
+      </w:r>
+      <w:r>
+        <w:rPr>
+          <w:szCs w:val="28"/>
+          <w:lang w:val="en-US"/>
+        </w:rPr>
+        <w:t>Pink</w:t>
+      </w:r>
+      <w:r>
+        <w:rPr>
+          <w:szCs w:val="28"/>
+        </w:rPr>
+        <w:t xml:space="preserve"> </w:t>
+      </w:r>
+      <w:r>
+        <w:rPr>
+          <w:szCs w:val="28"/>
+          <w:lang w:val="en-US"/>
+        </w:rPr>
+        <w:t>Federate</w:t>
+      </w:r>
+      <w:r>
+        <w:rPr>
+          <w:szCs w:val="28"/>
+        </w:rPr>
+        <w:t xml:space="preserve">. </w:t>
+      </w:r>
+      <w:r>
+        <w:rPr>
+          <w:szCs w:val="28"/>
+          <w:lang w:val="en-US"/>
+        </w:rPr>
+        <w:t>Azure</w:t>
+      </w:r>
+      <w:r>
+        <w:rPr>
+          <w:szCs w:val="28"/>
+        </w:rPr>
+        <w:t xml:space="preserve"> </w:t>
+      </w:r>
+      <w:r>
+        <w:rPr>
+          <w:szCs w:val="28"/>
+          <w:lang w:val="en-US"/>
+        </w:rPr>
+        <w:t>Active</w:t>
+      </w:r>
+      <w:r>
+        <w:rPr>
+          <w:szCs w:val="28"/>
+        </w:rPr>
+        <w:t xml:space="preserve"> </w:t>
+      </w:r>
+      <w:r>
+        <w:rPr>
+          <w:szCs w:val="28"/>
+          <w:lang w:val="en-US"/>
+        </w:rPr>
+        <w:t>Directory</w:t>
+      </w:r>
+      <w:r>
+        <w:rPr>
+          <w:szCs w:val="28"/>
+        </w:rPr>
+        <w:t xml:space="preserve"> – облачное </w:t>
+      </w:r>
+      <w:r>
+        <w:rPr>
+          <w:szCs w:val="28"/>
+          <w:lang w:val="en-US"/>
+        </w:rPr>
+        <w:t>STS</w:t>
+      </w:r>
+      <w:r>
+        <w:rPr>
+          <w:szCs w:val="28"/>
+        </w:rPr>
+        <w:t xml:space="preserve">, предлягаемая компанией Майкрософт. Также есть </w:t>
+      </w:r>
+      <w:r>
+        <w:rPr>
+          <w:szCs w:val="28"/>
+          <w:lang w:val="en-US"/>
+        </w:rPr>
+        <w:t>OCTA</w:t>
+      </w:r>
+      <w:r>
+        <w:rPr>
+          <w:szCs w:val="28"/>
+        </w:rPr>
+        <w:t xml:space="preserve">, </w:t>
+      </w:r>
+      <w:r>
+        <w:rPr>
+          <w:szCs w:val="28"/>
+          <w:lang w:val="en-US"/>
+        </w:rPr>
+        <w:t>AUTH</w:t>
+      </w:r>
+      <w:r>
+        <w:rPr>
+          <w:szCs w:val="28"/>
+        </w:rPr>
+        <w:t xml:space="preserve">0. Т.е. </w:t>
+      </w:r>
+      <w:r>
+        <w:rPr>
+          <w:szCs w:val="28"/>
+        </w:rPr>
+        <w:t xml:space="preserve">можно создать свой хост, а можно доверить это облачным сервисам. </w:t>
+      </w:r>
+    </w:p>
+    <w:p>
+      <w:pPr>
+        <w:rPr>
+          <w:szCs w:val="28"/>
+        </w:rPr>
+      </w:pPr>
+      <w:r>
+        <w:rPr>
+          <w:szCs w:val="28"/>
+        </w:rPr>
+        <w:t xml:space="preserve">В итоге мы имеем централизованное управление с одиночным вхождением пользователя в систему(и возможностью проводить множество операций после этого вхождения). </w:t>
+      </w:r>
+    </w:p>
+    <w:p>
+      <w:pPr>
+        <w:rPr>
+          <w:szCs w:val="28"/>
+        </w:rPr>
+      </w:pPr>
+      <w:r>
+        <w:rPr>
+          <w:noProof/>
         </w:rPr>
         <w:lastRenderedPageBreak/>
-        <w:t xml:space="preserve">подпись, созданная с помощью </w:t>
-      </w:r>
-      <w:r>
-        <w:rPr>
-          <w:szCs w:val="28"/>
-          <w:lang w:val="en-US"/>
-        </w:rPr>
-        <w:t>STS</w:t>
-      </w:r>
-      <w:r>
-        <w:rPr>
-          <w:szCs w:val="28"/>
-        </w:rPr>
-        <w:t xml:space="preserve">. В этом ценность открытых систем, в возможности использовать подобные настройки(управление временем сессии пользователя и другие вещи). А точнее получается, что </w:t>
-      </w:r>
-      <w:r>
-        <w:rPr>
-          <w:szCs w:val="28"/>
-          <w:lang w:val="en-US"/>
-        </w:rPr>
-        <w:t>Identity</w:t>
-      </w:r>
-      <w:r>
-        <w:rPr>
-          <w:szCs w:val="28"/>
-        </w:rPr>
-        <w:t xml:space="preserve"> </w:t>
-      </w:r>
-      <w:r>
-        <w:rPr>
-          <w:szCs w:val="28"/>
-          <w:lang w:val="en-US"/>
-        </w:rPr>
-        <w:t>Server</w:t>
-      </w:r>
-      <w:r>
-        <w:rPr>
-          <w:szCs w:val="28"/>
-        </w:rPr>
-        <w:t xml:space="preserve"> – это фреймворк, позволяющий построить свою </w:t>
-      </w:r>
-      <w:r>
-        <w:rPr>
-          <w:szCs w:val="28"/>
-          <w:lang w:val="en-US"/>
-        </w:rPr>
-        <w:t>STS</w:t>
-      </w:r>
-      <w:r>
-        <w:rPr>
-          <w:szCs w:val="28"/>
-        </w:rPr>
-        <w:t>. Т.е. это не просто</w:t>
-      </w:r>
-      <w:r>
-        <w:rPr>
-          <w:szCs w:val="28"/>
-        </w:rPr>
-        <w:t xml:space="preserve"> готовая</w:t>
-      </w:r>
-      <w:r>
-        <w:rPr>
-          <w:szCs w:val="28"/>
-        </w:rPr>
-        <w:t xml:space="preserve"> </w:t>
-      </w:r>
-      <w:r>
-        <w:rPr>
-          <w:szCs w:val="28"/>
-          <w:lang w:val="en-US"/>
-        </w:rPr>
-        <w:t>STS</w:t>
-      </w:r>
-      <w:r>
-        <w:rPr>
-          <w:szCs w:val="28"/>
-        </w:rPr>
-        <w:t>,</w:t>
-      </w:r>
-      <w:r>
-        <w:rPr>
-          <w:szCs w:val="28"/>
-        </w:rPr>
-        <w:t xml:space="preserve"> </w:t>
-      </w:r>
-      <w:r>
-        <w:rPr>
-          <w:szCs w:val="28"/>
-        </w:rPr>
-        <w:t xml:space="preserve">это также набор инструментов для построения своей собственной </w:t>
-      </w:r>
-      <w:r>
-        <w:rPr>
-          <w:szCs w:val="28"/>
-          <w:lang w:val="en-US"/>
-        </w:rPr>
-        <w:t>STS</w:t>
-      </w:r>
-      <w:r>
-        <w:rPr>
-          <w:szCs w:val="28"/>
-        </w:rPr>
-        <w:t xml:space="preserve">. Т.е. об </w:t>
-      </w:r>
-      <w:r>
-        <w:rPr>
-          <w:szCs w:val="28"/>
-          <w:lang w:val="en-US"/>
-        </w:rPr>
-        <w:t>Identity</w:t>
-      </w:r>
-      <w:r>
-        <w:rPr>
-          <w:szCs w:val="28"/>
-        </w:rPr>
-        <w:t xml:space="preserve"> </w:t>
-      </w:r>
-      <w:r>
-        <w:rPr>
-          <w:szCs w:val="28"/>
-          <w:lang w:val="en-US"/>
-        </w:rPr>
-        <w:t>Server</w:t>
-      </w:r>
-      <w:r>
-        <w:rPr>
-          <w:szCs w:val="28"/>
-        </w:rPr>
-        <w:t xml:space="preserve"> </w:t>
-      </w:r>
-      <w:r>
-        <w:rPr>
-          <w:szCs w:val="28"/>
-        </w:rPr>
-        <w:t xml:space="preserve">можно говорить как о фреймворке, это библиотека, которую подключают и строят новое приложение со своим поведением. Это поведение в итоге соотвтетсвует  нужным разработчикам требованиям. </w:t>
-      </w:r>
-    </w:p>
-    <w:p>
-      <w:pPr>
-        <w:rPr>
-          <w:szCs w:val="28"/>
-        </w:rPr>
-      </w:pPr>
-      <w:r>
-        <w:rPr>
-          <w:szCs w:val="28"/>
-        </w:rPr>
-        <w:t xml:space="preserve">Если сравнивать с другими подобными решениями, то для </w:t>
-      </w:r>
-      <w:r>
-        <w:rPr>
-          <w:szCs w:val="28"/>
-          <w:lang w:val="en-US"/>
-        </w:rPr>
-        <w:t>Java</w:t>
-      </w:r>
-      <w:r>
-        <w:rPr>
-          <w:szCs w:val="28"/>
-        </w:rPr>
-        <w:t xml:space="preserve">, например популярна  </w:t>
-      </w:r>
-      <w:r>
-        <w:rPr>
-          <w:szCs w:val="28"/>
-          <w:lang w:val="en-US"/>
-        </w:rPr>
-        <w:t>Pink</w:t>
-      </w:r>
-      <w:r>
-        <w:rPr>
-          <w:szCs w:val="28"/>
-        </w:rPr>
-        <w:t xml:space="preserve"> </w:t>
-      </w:r>
-      <w:r>
-        <w:rPr>
-          <w:szCs w:val="28"/>
-          <w:lang w:val="en-US"/>
-        </w:rPr>
-        <w:t>Federate</w:t>
-      </w:r>
-      <w:r>
-        <w:rPr>
-          <w:szCs w:val="28"/>
-        </w:rPr>
-        <w:t xml:space="preserve">. </w:t>
-      </w:r>
-      <w:r>
-        <w:rPr>
-          <w:szCs w:val="28"/>
-          <w:lang w:val="en-US"/>
-        </w:rPr>
-        <w:t>Azure</w:t>
-      </w:r>
-      <w:r>
-        <w:rPr>
-          <w:szCs w:val="28"/>
-        </w:rPr>
-        <w:t xml:space="preserve"> </w:t>
-      </w:r>
-      <w:r>
-        <w:rPr>
-          <w:szCs w:val="28"/>
-          <w:lang w:val="en-US"/>
-        </w:rPr>
-        <w:t>Active</w:t>
-      </w:r>
-      <w:r>
-        <w:rPr>
-          <w:szCs w:val="28"/>
-        </w:rPr>
-        <w:t xml:space="preserve"> </w:t>
-      </w:r>
-      <w:r>
-        <w:rPr>
-          <w:szCs w:val="28"/>
-          <w:lang w:val="en-US"/>
-        </w:rPr>
-        <w:t>Directory</w:t>
-      </w:r>
-      <w:r>
-        <w:rPr>
-          <w:szCs w:val="28"/>
-        </w:rPr>
-        <w:t xml:space="preserve"> – облачное </w:t>
-      </w:r>
-      <w:r>
-        <w:rPr>
-          <w:szCs w:val="28"/>
-          <w:lang w:val="en-US"/>
-        </w:rPr>
-        <w:t>STS</w:t>
-      </w:r>
-      <w:r>
-        <w:rPr>
-          <w:szCs w:val="28"/>
-        </w:rPr>
-        <w:t xml:space="preserve">, предлягаемая компанией Майкрософт. Также есть </w:t>
-      </w:r>
-      <w:r>
-        <w:rPr>
-          <w:szCs w:val="28"/>
-          <w:lang w:val="en-US"/>
-        </w:rPr>
-        <w:t>OCTA</w:t>
-      </w:r>
-      <w:r>
-        <w:rPr>
-          <w:szCs w:val="28"/>
-        </w:rPr>
-        <w:t xml:space="preserve">, </w:t>
-      </w:r>
-      <w:r>
-        <w:rPr>
-          <w:szCs w:val="28"/>
-          <w:lang w:val="en-US"/>
-        </w:rPr>
-        <w:t>AUTH</w:t>
-      </w:r>
-      <w:r>
-        <w:rPr>
-          <w:szCs w:val="28"/>
-        </w:rPr>
-        <w:t xml:space="preserve">0. Т.е. </w:t>
-      </w:r>
-      <w:r>
-        <w:rPr>
-          <w:szCs w:val="28"/>
-        </w:rPr>
-        <w:t xml:space="preserve">можно создать свой хост, а можно доверить это облачным сервисам. </w:t>
-      </w:r>
-    </w:p>
-    <w:p>
-      <w:pPr>
-        <w:rPr>
-          <w:szCs w:val="28"/>
-        </w:rPr>
-      </w:pPr>
-      <w:r>
-        <w:rPr>
-          <w:szCs w:val="28"/>
-        </w:rPr>
-        <w:t xml:space="preserve">В итоге мы имеем централизованное управление с одиночным вхождением пользователя в систему(и возможностью проводить множество операций после этого вхождения). </w:t>
-      </w:r>
-    </w:p>
-    <w:p>
-      <w:pPr>
-        <w:rPr>
-          <w:szCs w:val="28"/>
-        </w:rPr>
-      </w:pPr>
-      <w:r>
-        <w:rPr>
-          <w:noProof/>
-        </w:rPr>
         <w:drawing>
           <wp:inline distT="0" distB="0" distL="0" distR="0">
             <wp:extent cx="5935980" cy="3512820"/>
@@ -9571,6 +9869,1146 @@
       </w:r>
       <w:bookmarkEnd w:id="17"/>
     </w:p>
+    <w:p/>
+    <w:p>
+      <w:pPr>
+        <w:pStyle w:val="2"/>
+      </w:pPr>
+      <w:r>
+        <w:t>Окна</w:t>
+      </w:r>
+    </w:p>
+    <w:p>
+      <w:r>
+        <w:rPr>
+          <w:noProof/>
+        </w:rPr>
+        <w:drawing>
+          <wp:inline distT="0" distB="0" distL="0" distR="0" wp14:anchorId="743230AD" wp14:editId="0631C90B">
+            <wp:extent cx="5940425" cy="5359400"/>
+            <wp:effectExtent l="0" t="0" r="3175" b="0"/>
+            <wp:docPr id="6" name="Рисунок 6"/>
+            <wp:cNvGraphicFramePr>
+              <a:graphicFrameLocks xmlns:a="http://schemas.openxmlformats.org/drawingml/2006/main" noChangeAspect="1"/>
+            </wp:cNvGraphicFramePr>
+            <a:graphic xmlns:a="http://schemas.openxmlformats.org/drawingml/2006/main">
+              <a:graphicData uri="http://schemas.openxmlformats.org/drawingml/2006/picture">
+                <pic:pic xmlns:pic="http://schemas.openxmlformats.org/drawingml/2006/picture">
+                  <pic:nvPicPr>
+                    <pic:cNvPr id="1" name=""/>
+                    <pic:cNvPicPr/>
+                  </pic:nvPicPr>
+                  <pic:blipFill>
+                    <a:blip r:embed="rId18"/>
+                    <a:stretch>
+                      <a:fillRect/>
+                    </a:stretch>
+                  </pic:blipFill>
+                  <pic:spPr>
+                    <a:xfrm>
+                      <a:off x="0" y="0"/>
+                      <a:ext cx="5940425" cy="5359400"/>
+                    </a:xfrm>
+                    <a:prstGeom prst="rect">
+                      <a:avLst/>
+                    </a:prstGeom>
+                  </pic:spPr>
+                </pic:pic>
+              </a:graphicData>
+            </a:graphic>
+          </wp:inline>
+        </w:drawing>
+      </w:r>
+    </w:p>
+    <w:p>
+      <w:r>
+        <w:t>Рисунок</w:t>
+      </w:r>
+      <w:r>
+        <w:t xml:space="preserve"> 3.1</w:t>
+      </w:r>
+    </w:p>
+    <w:p/>
+    <w:p>
+      <w:r>
+        <w:t xml:space="preserve">При первом вхождении в программу нужно зарегистрироваться. В пароле должны быть маленькие и большие латинские буквы, цифры и небуквенные символы, такие как точки, запятые и т.п. После регистрации </w:t>
+      </w:r>
+      <w:r>
+        <w:t xml:space="preserve">нужно подтвердить почту. Упрощенно это делается нажатием на согласие прямо в текущем окне. После этого можно войти, нажатием на кнопку </w:t>
+      </w:r>
+      <w:r>
+        <w:rPr>
+          <w:lang w:val="en-US"/>
+        </w:rPr>
+        <w:t>Login</w:t>
+      </w:r>
+      <w:r>
+        <w:t xml:space="preserve"> и введя пароль. До ввода пароля все кнопки меню ведут на страницу авторизации.</w:t>
+      </w:r>
+    </w:p>
+    <w:p>
+      <w:pPr>
+        <w:rPr>
+          <w:lang w:val="en-US"/>
+        </w:rPr>
+      </w:pPr>
+      <w:r>
+        <w:rPr>
+          <w:noProof/>
+        </w:rPr>
+        <w:lastRenderedPageBreak/>
+        <w:drawing>
+          <wp:inline distT="0" distB="0" distL="0" distR="0" wp14:anchorId="384815E5" wp14:editId="27C86FAF">
+            <wp:extent cx="5940425" cy="5377180"/>
+            <wp:effectExtent l="0" t="0" r="3175" b="0"/>
+            <wp:docPr id="8" name="Рисунок 8"/>
+            <wp:cNvGraphicFramePr>
+              <a:graphicFrameLocks xmlns:a="http://schemas.openxmlformats.org/drawingml/2006/main" noChangeAspect="1"/>
+            </wp:cNvGraphicFramePr>
+            <a:graphic xmlns:a="http://schemas.openxmlformats.org/drawingml/2006/main">
+              <a:graphicData uri="http://schemas.openxmlformats.org/drawingml/2006/picture">
+                <pic:pic xmlns:pic="http://schemas.openxmlformats.org/drawingml/2006/picture">
+                  <pic:nvPicPr>
+                    <pic:cNvPr id="1" name=""/>
+                    <pic:cNvPicPr/>
+                  </pic:nvPicPr>
+                  <pic:blipFill>
+                    <a:blip r:embed="rId19"/>
+                    <a:stretch>
+                      <a:fillRect/>
+                    </a:stretch>
+                  </pic:blipFill>
+                  <pic:spPr>
+                    <a:xfrm>
+                      <a:off x="0" y="0"/>
+                      <a:ext cx="5940425" cy="5377180"/>
+                    </a:xfrm>
+                    <a:prstGeom prst="rect">
+                      <a:avLst/>
+                    </a:prstGeom>
+                  </pic:spPr>
+                </pic:pic>
+              </a:graphicData>
+            </a:graphic>
+          </wp:inline>
+        </w:drawing>
+      </w:r>
+    </w:p>
+    <w:p>
+      <w:r>
+        <w:t>Рисунок</w:t>
+      </w:r>
+      <w:r>
+        <w:t xml:space="preserve"> 3.2</w:t>
+      </w:r>
+    </w:p>
+    <w:p>
+      <w:r>
+        <w:t>Доступ к кнопкам меню закрыт для незарегистрированных пользователей.</w:t>
+      </w:r>
+    </w:p>
+    <w:p/>
+    <w:p>
+      <w:r>
+        <w:rPr>
+          <w:noProof/>
+        </w:rPr>
+        <w:lastRenderedPageBreak/>
+        <w:drawing>
+          <wp:inline distT="0" distB="0" distL="0" distR="0" wp14:anchorId="2A32045A" wp14:editId="569D5228">
+            <wp:extent cx="5940425" cy="5389880"/>
+            <wp:effectExtent l="0" t="0" r="3175" b="1270"/>
+            <wp:docPr id="9" name="Рисунок 9"/>
+            <wp:cNvGraphicFramePr>
+              <a:graphicFrameLocks xmlns:a="http://schemas.openxmlformats.org/drawingml/2006/main" noChangeAspect="1"/>
+            </wp:cNvGraphicFramePr>
+            <a:graphic xmlns:a="http://schemas.openxmlformats.org/drawingml/2006/main">
+              <a:graphicData uri="http://schemas.openxmlformats.org/drawingml/2006/picture">
+                <pic:pic xmlns:pic="http://schemas.openxmlformats.org/drawingml/2006/picture">
+                  <pic:nvPicPr>
+                    <pic:cNvPr id="1" name=""/>
+                    <pic:cNvPicPr/>
+                  </pic:nvPicPr>
+                  <pic:blipFill>
+                    <a:blip r:embed="rId20"/>
+                    <a:stretch>
+                      <a:fillRect/>
+                    </a:stretch>
+                  </pic:blipFill>
+                  <pic:spPr>
+                    <a:xfrm>
+                      <a:off x="0" y="0"/>
+                      <a:ext cx="5940425" cy="5389880"/>
+                    </a:xfrm>
+                    <a:prstGeom prst="rect">
+                      <a:avLst/>
+                    </a:prstGeom>
+                  </pic:spPr>
+                </pic:pic>
+              </a:graphicData>
+            </a:graphic>
+          </wp:inline>
+        </w:drawing>
+      </w:r>
+    </w:p>
+    <w:p>
+      <w:r>
+        <w:t>Рисунок 3.3</w:t>
+      </w:r>
+    </w:p>
+    <w:p>
+      <w:pPr>
+        <w:ind w:firstLine="0"/>
+      </w:pPr>
+      <w:r>
+        <w:t xml:space="preserve">После авторизации в разделе карт можно увидеть все свои карты или создать новую. </w:t>
+      </w:r>
+    </w:p>
+    <w:p>
+      <w:pPr>
+        <w:ind w:firstLine="0"/>
+      </w:pPr>
+      <w:r>
+        <w:t>В адресной строке подразумевается конечно, 44340</w:t>
+      </w:r>
+      <w:r>
+        <w:t>/</w:t>
+      </w:r>
+      <w:r>
+        <w:rPr>
+          <w:lang w:val="en-US"/>
+        </w:rPr>
+        <w:t>Card</w:t>
+      </w:r>
+      <w:r>
+        <w:t>/</w:t>
+      </w:r>
+      <w:r>
+        <w:rPr>
+          <w:lang w:val="en-US"/>
+        </w:rPr>
+        <w:t>Index</w:t>
+      </w:r>
+      <w:r>
+        <w:t xml:space="preserve">, но </w:t>
+      </w:r>
+      <w:r>
+        <w:rPr>
+          <w:lang w:val="en-US"/>
+        </w:rPr>
+        <w:t>Index</w:t>
+      </w:r>
+      <w:r>
+        <w:t xml:space="preserve"> </w:t>
+      </w:r>
+      <w:r>
+        <w:t xml:space="preserve">опускается. </w:t>
+      </w:r>
+    </w:p>
+    <w:p>
+      <w:pPr>
+        <w:ind w:firstLine="0"/>
+      </w:pPr>
+      <w:r>
+        <w:rPr>
+          <w:noProof/>
+        </w:rPr>
+        <w:lastRenderedPageBreak/>
+        <w:drawing>
+          <wp:inline distT="0" distB="0" distL="0" distR="0" wp14:anchorId="2912F068" wp14:editId="78BCAEE7">
+            <wp:extent cx="5940425" cy="5408930"/>
+            <wp:effectExtent l="0" t="0" r="3175" b="1270"/>
+            <wp:docPr id="10" name="Рисунок 10"/>
+            <wp:cNvGraphicFramePr>
+              <a:graphicFrameLocks xmlns:a="http://schemas.openxmlformats.org/drawingml/2006/main" noChangeAspect="1"/>
+            </wp:cNvGraphicFramePr>
+            <a:graphic xmlns:a="http://schemas.openxmlformats.org/drawingml/2006/main">
+              <a:graphicData uri="http://schemas.openxmlformats.org/drawingml/2006/picture">
+                <pic:pic xmlns:pic="http://schemas.openxmlformats.org/drawingml/2006/picture">
+                  <pic:nvPicPr>
+                    <pic:cNvPr id="1" name=""/>
+                    <pic:cNvPicPr/>
+                  </pic:nvPicPr>
+                  <pic:blipFill>
+                    <a:blip r:embed="rId21"/>
+                    <a:stretch>
+                      <a:fillRect/>
+                    </a:stretch>
+                  </pic:blipFill>
+                  <pic:spPr>
+                    <a:xfrm>
+                      <a:off x="0" y="0"/>
+                      <a:ext cx="5940425" cy="5408930"/>
+                    </a:xfrm>
+                    <a:prstGeom prst="rect">
+                      <a:avLst/>
+                    </a:prstGeom>
+                  </pic:spPr>
+                </pic:pic>
+              </a:graphicData>
+            </a:graphic>
+          </wp:inline>
+        </w:drawing>
+      </w:r>
+    </w:p>
+    <w:p>
+      <w:pPr>
+        <w:ind w:firstLine="0"/>
+      </w:pPr>
+      <w:r>
+        <w:t>Рисунок 3.4</w:t>
+      </w:r>
+    </w:p>
+    <w:p>
+      <w:pPr>
+        <w:ind w:firstLine="0"/>
+        <w:rPr>
+          <w:lang w:val="en-US"/>
+        </w:rPr>
+      </w:pPr>
+      <w:r>
+        <w:t xml:space="preserve">Как видно, отличие между адресами в адресной строке на рисунках 3.3 и 3.4 в последних словах </w:t>
+      </w:r>
+      <w:r>
+        <w:rPr>
+          <w:lang w:val="en-US"/>
+        </w:rPr>
+        <w:t>Index</w:t>
+      </w:r>
+      <w:r>
+        <w:t xml:space="preserve"> </w:t>
+      </w:r>
+      <w:r>
+        <w:t xml:space="preserve">и </w:t>
+      </w:r>
+      <w:r>
+        <w:rPr>
+          <w:lang w:val="en-US"/>
+        </w:rPr>
+        <w:t>Create</w:t>
+      </w:r>
+      <w:r>
+        <w:t xml:space="preserve">. </w:t>
+      </w:r>
+      <w:r>
+        <w:t xml:space="preserve">Эти слова определяют и вызываеют соответствующие методы в контроллере </w:t>
+      </w:r>
+      <w:r>
+        <w:rPr>
+          <w:lang w:val="en-US"/>
+        </w:rPr>
+        <w:t>CardController</w:t>
+      </w:r>
+      <w:r>
+        <w:t>.</w:t>
+      </w:r>
+      <w:r>
+        <w:t xml:space="preserve"> В итоге создаётся новая карта с введёнными данными. Далее она хранится в таблице </w:t>
+      </w:r>
+      <w:r>
+        <w:rPr>
+          <w:lang w:val="en-US"/>
+        </w:rPr>
+        <w:t>CardT.</w:t>
+      </w:r>
+    </w:p>
+    <w:p>
+      <w:pPr>
+        <w:ind w:firstLine="0"/>
+      </w:pPr>
+    </w:p>
+    <w:p>
+      <w:pPr>
+        <w:ind w:firstLine="0"/>
+      </w:pPr>
+      <w:r>
+        <w:rPr>
+          <w:noProof/>
+        </w:rPr>
+        <w:lastRenderedPageBreak/>
+        <w:drawing>
+          <wp:inline distT="0" distB="0" distL="0" distR="0" wp14:anchorId="13EF541B" wp14:editId="52C9901A">
+            <wp:extent cx="5940425" cy="3599815"/>
+            <wp:effectExtent l="0" t="0" r="3175" b="635"/>
+            <wp:docPr id="14" name="Рисунок 14"/>
+            <wp:cNvGraphicFramePr>
+              <a:graphicFrameLocks xmlns:a="http://schemas.openxmlformats.org/drawingml/2006/main" noChangeAspect="1"/>
+            </wp:cNvGraphicFramePr>
+            <a:graphic xmlns:a="http://schemas.openxmlformats.org/drawingml/2006/main">
+              <a:graphicData uri="http://schemas.openxmlformats.org/drawingml/2006/picture">
+                <pic:pic xmlns:pic="http://schemas.openxmlformats.org/drawingml/2006/picture">
+                  <pic:nvPicPr>
+                    <pic:cNvPr id="1" name=""/>
+                    <pic:cNvPicPr/>
+                  </pic:nvPicPr>
+                  <pic:blipFill>
+                    <a:blip r:embed="rId22"/>
+                    <a:stretch>
+                      <a:fillRect/>
+                    </a:stretch>
+                  </pic:blipFill>
+                  <pic:spPr>
+                    <a:xfrm>
+                      <a:off x="0" y="0"/>
+                      <a:ext cx="5940425" cy="3599815"/>
+                    </a:xfrm>
+                    <a:prstGeom prst="rect">
+                      <a:avLst/>
+                    </a:prstGeom>
+                  </pic:spPr>
+                </pic:pic>
+              </a:graphicData>
+            </a:graphic>
+          </wp:inline>
+        </w:drawing>
+      </w:r>
+    </w:p>
+    <w:p>
+      <w:pPr>
+        <w:ind w:firstLine="0"/>
+      </w:pPr>
+      <w:r>
+        <w:t>Рисунок 3.5</w:t>
+      </w:r>
+    </w:p>
+    <w:p>
+      <w:pPr>
+        <w:ind w:firstLine="0"/>
+      </w:pPr>
+    </w:p>
+    <w:p>
+      <w:pPr>
+        <w:ind w:firstLine="0"/>
+      </w:pPr>
+      <w:r>
+        <w:t xml:space="preserve">В окне перевода выбирается карта отправителя, получателя и сумма перевода. По нажатию кнопки </w:t>
+      </w:r>
+      <w:r>
+        <w:rPr>
+          <w:lang w:val="en-US"/>
+        </w:rPr>
+        <w:t xml:space="preserve">Transfer money </w:t>
+      </w:r>
+      <w:r>
+        <w:t xml:space="preserve">совершается перевод. </w:t>
+      </w:r>
+    </w:p>
+    <w:p>
+      <w:pPr>
+        <w:pStyle w:val="2"/>
+      </w:pPr>
+      <w:r>
+        <w:lastRenderedPageBreak/>
+        <w:t>Структура приложения</w:t>
+      </w:r>
+    </w:p>
+    <w:p>
+      <w:pPr>
+        <w:ind w:firstLine="0"/>
+        <w:rPr>
+          <w:lang w:val="en-US"/>
+        </w:rPr>
+      </w:pPr>
+      <w:r>
+        <w:rPr>
+          <w:noProof/>
+        </w:rPr>
+        <w:drawing>
+          <wp:inline distT="0" distB="0" distL="0" distR="0" wp14:anchorId="756711BD" wp14:editId="0D71CEA8">
+            <wp:extent cx="4656455" cy="8442960"/>
+            <wp:effectExtent l="0" t="0" r="0" b="0"/>
+            <wp:docPr id="11" name="Рисунок 11"/>
+            <wp:cNvGraphicFramePr>
+              <a:graphicFrameLocks xmlns:a="http://schemas.openxmlformats.org/drawingml/2006/main" noChangeAspect="1"/>
+            </wp:cNvGraphicFramePr>
+            <a:graphic xmlns:a="http://schemas.openxmlformats.org/drawingml/2006/main">
+              <a:graphicData uri="http://schemas.openxmlformats.org/drawingml/2006/picture">
+                <pic:pic xmlns:pic="http://schemas.openxmlformats.org/drawingml/2006/picture">
+                  <pic:nvPicPr>
+                    <pic:cNvPr id="1" name=""/>
+                    <pic:cNvPicPr/>
+                  </pic:nvPicPr>
+                  <pic:blipFill>
+                    <a:blip r:embed="rId23"/>
+                    <a:stretch>
+                      <a:fillRect/>
+                    </a:stretch>
+                  </pic:blipFill>
+                  <pic:spPr>
+                    <a:xfrm>
+                      <a:off x="0" y="0"/>
+                      <a:ext cx="4658962" cy="8447506"/>
+                    </a:xfrm>
+                    <a:prstGeom prst="rect">
+                      <a:avLst/>
+                    </a:prstGeom>
+                  </pic:spPr>
+                </pic:pic>
+              </a:graphicData>
+            </a:graphic>
+          </wp:inline>
+        </w:drawing>
+      </w:r>
+    </w:p>
+    <w:p>
+      <w:pPr>
+        <w:ind w:firstLine="0"/>
+      </w:pPr>
+      <w:r>
+        <w:t>Рисунок</w:t>
+      </w:r>
+    </w:p>
+    <w:p>
+      <w:pPr>
+        <w:ind w:firstLine="0"/>
+      </w:pPr>
+      <w:r>
+        <w:lastRenderedPageBreak/>
+        <w:t xml:space="preserve">В структуре приложения можно увидеть все составные части. </w:t>
+      </w:r>
+      <w:r>
+        <w:rPr>
+          <w:lang w:val="en-US"/>
+        </w:rPr>
+        <w:t>Connected</w:t>
+      </w:r>
+      <w:r>
+        <w:t xml:space="preserve"> </w:t>
+      </w:r>
+      <w:r>
+        <w:rPr>
+          <w:lang w:val="en-US"/>
+        </w:rPr>
+        <w:t>Services</w:t>
+      </w:r>
+      <w:r>
+        <w:t xml:space="preserve"> </w:t>
+      </w:r>
+      <w:r>
+        <w:t xml:space="preserve">показывает поключённые базы данных, даёт возможность выбрать способ публикации приложения, нарпимер с помощью </w:t>
+      </w:r>
+      <w:r>
+        <w:rPr>
+          <w:lang w:val="en-US"/>
+        </w:rPr>
+        <w:t>Azure</w:t>
+      </w:r>
+      <w:r>
+        <w:t xml:space="preserve"> </w:t>
+      </w:r>
+      <w:r>
+        <w:t xml:space="preserve">или </w:t>
+      </w:r>
+      <w:r>
+        <w:rPr>
+          <w:lang w:val="en-US"/>
+        </w:rPr>
+        <w:t>Docker</w:t>
+      </w:r>
+      <w:r>
+        <w:t xml:space="preserve"> </w:t>
+      </w:r>
+      <w:r>
+        <w:t xml:space="preserve">или с помощью веб-сервера. </w:t>
+      </w:r>
+    </w:p>
+    <w:p>
+      <w:pPr>
+        <w:ind w:firstLine="0"/>
+      </w:pPr>
+    </w:p>
+    <w:p>
+      <w:pPr>
+        <w:ind w:firstLine="0"/>
+      </w:pPr>
+      <w:r>
+        <w:t>В зависимостях</w:t>
+      </w:r>
+      <w:r>
+        <w:t>(</w:t>
+      </w:r>
+      <w:r>
+        <w:rPr>
+          <w:lang w:val="en-US"/>
+        </w:rPr>
+        <w:t>Dependencies</w:t>
+      </w:r>
+      <w:r>
+        <w:t>)</w:t>
+      </w:r>
+      <w:r>
+        <w:t xml:space="preserve"> можно увидеть</w:t>
+      </w:r>
+      <w:r>
+        <w:t xml:space="preserve"> </w:t>
+      </w:r>
+      <w:r>
+        <w:t>подключённые зависимости, фреймворки, ПО-посредников:</w:t>
+      </w:r>
+    </w:p>
+    <w:p>
+      <w:pPr>
+        <w:ind w:firstLine="0"/>
+      </w:pPr>
+      <w:r>
+        <w:rPr>
+          <w:noProof/>
+        </w:rPr>
+        <w:drawing>
+          <wp:inline distT="0" distB="0" distL="0" distR="0" wp14:anchorId="3FFC9A74" wp14:editId="2DEC6C9C">
+            <wp:extent cx="3980952" cy="2885714"/>
+            <wp:effectExtent l="0" t="0" r="635" b="0"/>
+            <wp:docPr id="12" name="Рисунок 12"/>
+            <wp:cNvGraphicFramePr>
+              <a:graphicFrameLocks xmlns:a="http://schemas.openxmlformats.org/drawingml/2006/main" noChangeAspect="1"/>
+            </wp:cNvGraphicFramePr>
+            <a:graphic xmlns:a="http://schemas.openxmlformats.org/drawingml/2006/main">
+              <a:graphicData uri="http://schemas.openxmlformats.org/drawingml/2006/picture">
+                <pic:pic xmlns:pic="http://schemas.openxmlformats.org/drawingml/2006/picture">
+                  <pic:nvPicPr>
+                    <pic:cNvPr id="1" name=""/>
+                    <pic:cNvPicPr/>
+                  </pic:nvPicPr>
+                  <pic:blipFill>
+                    <a:blip r:embed="rId24"/>
+                    <a:stretch>
+                      <a:fillRect/>
+                    </a:stretch>
+                  </pic:blipFill>
+                  <pic:spPr>
+                    <a:xfrm>
+                      <a:off x="0" y="0"/>
+                      <a:ext cx="3980952" cy="2885714"/>
+                    </a:xfrm>
+                    <a:prstGeom prst="rect">
+                      <a:avLst/>
+                    </a:prstGeom>
+                  </pic:spPr>
+                </pic:pic>
+              </a:graphicData>
+            </a:graphic>
+          </wp:inline>
+        </w:drawing>
+      </w:r>
+    </w:p>
+    <w:p>
+      <w:pPr>
+        <w:ind w:firstLine="0"/>
+      </w:pPr>
+      <w:r>
+        <w:t>Рисунок</w:t>
+      </w:r>
+    </w:p>
+    <w:p>
+      <w:pPr>
+        <w:ind w:firstLine="0"/>
+      </w:pPr>
+    </w:p>
+    <w:p>
+      <w:pPr>
+        <w:ind w:firstLine="0"/>
+        <w:rPr>
+          <w:lang w:val="en-US"/>
+        </w:rPr>
+      </w:pPr>
+      <w:r>
+        <w:t xml:space="preserve">В </w:t>
+      </w:r>
+      <w:r>
+        <w:rPr>
+          <w:lang w:val="en-US"/>
+        </w:rPr>
+        <w:t>wwwroot</w:t>
+      </w:r>
+      <w:r>
+        <w:t xml:space="preserve"> </w:t>
+      </w:r>
+      <w:r>
+        <w:t xml:space="preserve">видна статическая информация, такая как </w:t>
+      </w:r>
+      <w:r>
+        <w:rPr>
+          <w:lang w:val="en-US"/>
+        </w:rPr>
+        <w:t>site</w:t>
+      </w:r>
+      <w:r>
+        <w:t>.</w:t>
+      </w:r>
+      <w:r>
+        <w:rPr>
+          <w:lang w:val="en-US"/>
+        </w:rPr>
+        <w:t>css</w:t>
+      </w:r>
+      <w:r>
+        <w:t xml:space="preserve">, определяющий, соответсвенно стиль всего сайта. Также в </w:t>
+      </w:r>
+      <w:r>
+        <w:rPr>
+          <w:lang w:val="en-US"/>
+        </w:rPr>
+        <w:t xml:space="preserve">site.js </w:t>
+      </w:r>
+      <w:r>
+        <w:t xml:space="preserve">можно написать код на </w:t>
+      </w:r>
+      <w:r>
+        <w:rPr>
+          <w:lang w:val="en-US"/>
+        </w:rPr>
+        <w:t>JavaScript.</w:t>
+      </w:r>
+    </w:p>
+    <w:p>
+      <w:pPr>
+        <w:ind w:firstLine="0"/>
+      </w:pPr>
+    </w:p>
+    <w:p>
+      <w:pPr>
+        <w:ind w:firstLine="0"/>
+      </w:pPr>
+      <w:r>
+        <w:t xml:space="preserve">В </w:t>
+      </w:r>
+      <w:r>
+        <w:rPr>
+          <w:lang w:val="en-US"/>
+        </w:rPr>
+        <w:t>Controolers</w:t>
+      </w:r>
+      <w:r>
+        <w:t xml:space="preserve"> </w:t>
+      </w:r>
+      <w:r>
+        <w:t>указаны все созданные мной контроллеры, управляющие стран</w:t>
+      </w:r>
+      <w:r>
+        <w:t xml:space="preserve">цами, прописанными в первой части названий файлов, например </w:t>
+      </w:r>
+      <w:r>
+        <w:rPr>
+          <w:lang w:val="en-US"/>
+        </w:rPr>
+        <w:t>CardController</w:t>
+      </w:r>
+      <w:r>
+        <w:t>.</w:t>
+      </w:r>
+      <w:r>
+        <w:rPr>
+          <w:lang w:val="en-US"/>
+        </w:rPr>
+        <w:t>cs</w:t>
+      </w:r>
+      <w:r>
+        <w:t xml:space="preserve"> </w:t>
+      </w:r>
+      <w:r>
+        <w:t>–</w:t>
+      </w:r>
+      <w:r>
+        <w:t xml:space="preserve"> </w:t>
+      </w:r>
+      <w:r>
+        <w:t>контроллер, управляющий страниц</w:t>
+      </w:r>
+      <w:r>
+        <w:t>ами</w:t>
+      </w:r>
+      <w:r>
+        <w:t>(</w:t>
+      </w:r>
+      <w:r>
+        <w:rPr>
+          <w:lang w:val="en-US"/>
+        </w:rPr>
+        <w:t>View</w:t>
+      </w:r>
+      <w:r>
+        <w:t>)</w:t>
+      </w:r>
+      <w:r>
+        <w:t>, расположенными в папке</w:t>
+      </w:r>
+      <w:r>
+        <w:t xml:space="preserve"> </w:t>
+      </w:r>
+      <w:r>
+        <w:rPr>
+          <w:lang w:val="en-US"/>
+        </w:rPr>
+        <w:t>Card</w:t>
+      </w:r>
+      <w:r>
+        <w:t>.</w:t>
+      </w:r>
+    </w:p>
+    <w:p>
+      <w:pPr>
+        <w:ind w:firstLine="0"/>
+      </w:pPr>
+    </w:p>
+    <w:p>
+      <w:pPr>
+        <w:ind w:firstLine="0"/>
+      </w:pPr>
+      <w:r>
+        <w:rPr>
+          <w:lang w:val="en-US"/>
+        </w:rPr>
+        <w:t>Data</w:t>
+      </w:r>
+      <w:r>
+        <w:t xml:space="preserve"> </w:t>
+      </w:r>
+      <w:r>
+        <w:t xml:space="preserve">содержит информацию о всех пройденных миграциях(перестройке базы данных в соотвтетствии с изменённой мной конфигурацией в файлах папки </w:t>
+      </w:r>
+      <w:r>
+        <w:rPr>
+          <w:lang w:val="en-US"/>
+        </w:rPr>
+        <w:t>Models</w:t>
+      </w:r>
+      <w:r>
+        <w:t>. Таким образом, с помощью этой информации можно отследить все изменения базы данных. Это своеобразная система контроля версий.</w:t>
+      </w:r>
+    </w:p>
+    <w:p>
+      <w:pPr>
+        <w:ind w:firstLine="0"/>
+      </w:pPr>
+      <w:r>
+        <w:rPr>
+          <w:noProof/>
+        </w:rPr>
+        <w:lastRenderedPageBreak/>
+        <w:drawing>
+          <wp:inline distT="0" distB="0" distL="0" distR="0" wp14:anchorId="04874A44" wp14:editId="0FDAA089">
+            <wp:extent cx="5447619" cy="3790476"/>
+            <wp:effectExtent l="0" t="0" r="1270" b="635"/>
+            <wp:docPr id="13" name="Рисунок 13"/>
+            <wp:cNvGraphicFramePr>
+              <a:graphicFrameLocks xmlns:a="http://schemas.openxmlformats.org/drawingml/2006/main" noChangeAspect="1"/>
+            </wp:cNvGraphicFramePr>
+            <a:graphic xmlns:a="http://schemas.openxmlformats.org/drawingml/2006/main">
+              <a:graphicData uri="http://schemas.openxmlformats.org/drawingml/2006/picture">
+                <pic:pic xmlns:pic="http://schemas.openxmlformats.org/drawingml/2006/picture">
+                  <pic:nvPicPr>
+                    <pic:cNvPr id="1" name=""/>
+                    <pic:cNvPicPr/>
+                  </pic:nvPicPr>
+                  <pic:blipFill>
+                    <a:blip r:embed="rId25"/>
+                    <a:stretch>
+                      <a:fillRect/>
+                    </a:stretch>
+                  </pic:blipFill>
+                  <pic:spPr>
+                    <a:xfrm>
+                      <a:off x="0" y="0"/>
+                      <a:ext cx="5447619" cy="3790476"/>
+                    </a:xfrm>
+                    <a:prstGeom prst="rect">
+                      <a:avLst/>
+                    </a:prstGeom>
+                  </pic:spPr>
+                </pic:pic>
+              </a:graphicData>
+            </a:graphic>
+          </wp:inline>
+        </w:drawing>
+      </w:r>
+    </w:p>
+    <w:p>
+      <w:pPr>
+        <w:ind w:firstLine="0"/>
+      </w:pPr>
+      <w:r>
+        <w:t>Рисунок</w:t>
+      </w:r>
+    </w:p>
+    <w:p>
+      <w:pPr>
+        <w:ind w:firstLine="0"/>
+      </w:pPr>
+    </w:p>
+    <w:p>
+      <w:pPr>
+        <w:ind w:firstLine="0"/>
+      </w:pPr>
+      <w:r>
+        <w:rPr>
+          <w:lang w:val="en-US"/>
+        </w:rPr>
+        <w:t>DBStuff</w:t>
+      </w:r>
+      <w:r>
+        <w:t xml:space="preserve"> </w:t>
+      </w:r>
+      <w:r>
+        <w:t>содержит экспериментальный код для подключения к базе данных.</w:t>
+      </w:r>
+    </w:p>
+    <w:p>
+      <w:pPr>
+        <w:ind w:firstLine="0"/>
+      </w:pPr>
+    </w:p>
+    <w:p>
+      <w:pPr>
+        <w:ind w:firstLine="0"/>
+      </w:pPr>
+      <w:r>
+        <w:rPr>
+          <w:lang w:val="en-US"/>
+        </w:rPr>
+        <w:t>Models</w:t>
+      </w:r>
+      <w:r>
+        <w:t xml:space="preserve"> </w:t>
+      </w:r>
+      <w:r>
+        <w:t>содержит информацию о таблицах, которые я вносил в базу данных. Файлы, содержащиеся там описывают строение базы данных, которое потом используется при миграциях.</w:t>
+      </w:r>
+    </w:p>
+    <w:p>
+      <w:pPr>
+        <w:ind w:firstLine="0"/>
+      </w:pPr>
+    </w:p>
+    <w:p>
+      <w:pPr>
+        <w:ind w:firstLine="0"/>
+      </w:pPr>
+      <w:r>
+        <w:rPr>
+          <w:lang w:val="en-US"/>
+        </w:rPr>
+        <w:t>Views</w:t>
+      </w:r>
+      <w:r>
+        <w:t xml:space="preserve"> </w:t>
+      </w:r>
+      <w:r>
+        <w:t xml:space="preserve">содержит файлы и папки для непосредственной разметки страниц с помощью кода </w:t>
+      </w:r>
+      <w:r>
+        <w:rPr>
+          <w:lang w:val="en-US"/>
+        </w:rPr>
+        <w:t>HTML</w:t>
+      </w:r>
+      <w:r>
+        <w:t xml:space="preserve">, а также, в случае страниц </w:t>
+      </w:r>
+      <w:r>
+        <w:rPr>
+          <w:lang w:val="en-US"/>
+        </w:rPr>
+        <w:t>Razor</w:t>
+      </w:r>
+      <w:r>
+        <w:t xml:space="preserve"> </w:t>
+      </w:r>
+      <w:r>
+        <w:t xml:space="preserve">для написания дополнительного кода на языке </w:t>
+      </w:r>
+      <w:r>
+        <w:rPr>
+          <w:lang w:val="en-US"/>
+        </w:rPr>
+        <w:t>C</w:t>
+      </w:r>
+      <w:r>
+        <w:t>#.</w:t>
+      </w:r>
+    </w:p>
+    <w:p>
+      <w:pPr>
+        <w:ind w:firstLine="0"/>
+      </w:pPr>
+    </w:p>
+    <w:p>
+      <w:pPr>
+        <w:ind w:firstLine="0"/>
+      </w:pPr>
+      <w:r>
+        <w:t>_</w:t>
+      </w:r>
+      <w:r>
+        <w:rPr>
+          <w:lang w:val="en-US"/>
+        </w:rPr>
+        <w:t>ViewImports</w:t>
+      </w:r>
+      <w:r>
+        <w:t>.</w:t>
+      </w:r>
+      <w:r>
+        <w:rPr>
+          <w:lang w:val="en-US"/>
+        </w:rPr>
+        <w:t>cshtml</w:t>
+      </w:r>
+      <w:r>
+        <w:t xml:space="preserve">  </w:t>
+      </w:r>
+      <w:r>
+        <w:t>позволяет увидеть импортированные библиотеки.</w:t>
+      </w:r>
+    </w:p>
+    <w:p>
+      <w:pPr>
+        <w:ind w:firstLine="0"/>
+      </w:pPr>
+    </w:p>
+    <w:p>
+      <w:pPr>
+        <w:ind w:firstLine="0"/>
+      </w:pPr>
+      <w:r>
+        <w:t>_</w:t>
+      </w:r>
+      <w:r>
+        <w:rPr>
+          <w:lang w:val="en-US"/>
+        </w:rPr>
+        <w:t>ViewStart</w:t>
+      </w:r>
+      <w:r>
+        <w:t>.</w:t>
+      </w:r>
+      <w:r>
+        <w:rPr>
+          <w:lang w:val="en-US"/>
+        </w:rPr>
+        <w:t>cshtml</w:t>
+      </w:r>
+      <w:r>
+        <w:t xml:space="preserve"> </w:t>
+      </w:r>
+      <w:r>
+        <w:t>позволяет</w:t>
+      </w:r>
+      <w:r>
+        <w:t xml:space="preserve"> настроить страницу, с которой начнётся выполнение приложения.</w:t>
+      </w:r>
+    </w:p>
+    <w:p>
+      <w:pPr>
+        <w:ind w:firstLine="0"/>
+      </w:pPr>
+    </w:p>
+    <w:p>
+      <w:pPr>
+        <w:ind w:firstLine="0"/>
+      </w:pPr>
+      <w:r>
+        <w:rPr>
+          <w:lang w:val="en-US"/>
+        </w:rPr>
+        <w:t>Appsettings</w:t>
+      </w:r>
+      <w:r>
+        <w:t>.</w:t>
+      </w:r>
+      <w:r>
+        <w:rPr>
+          <w:lang w:val="en-US"/>
+        </w:rPr>
+        <w:t>json</w:t>
+      </w:r>
+      <w:r>
+        <w:t xml:space="preserve"> </w:t>
+      </w:r>
+      <w:r>
+        <w:t>участвует в подключении к базе данных. Там можно прописать имя базы данных, её тип, адрес. В итоге к ней будет совершено подключение, либо её создание, если её не было раньше.</w:t>
+      </w:r>
+    </w:p>
+    <w:p>
+      <w:pPr>
+        <w:ind w:firstLine="0"/>
+      </w:pPr>
+    </w:p>
+    <w:p>
+      <w:pPr>
+        <w:ind w:firstLine="0"/>
+      </w:pPr>
+      <w:r>
+        <w:rPr>
+          <w:lang w:val="en-US"/>
+        </w:rPr>
+        <w:t>Program</w:t>
+      </w:r>
+      <w:r>
+        <w:t>.</w:t>
+      </w:r>
+      <w:r>
+        <w:rPr>
+          <w:lang w:val="en-US"/>
+        </w:rPr>
+        <w:t>cs</w:t>
+      </w:r>
+      <w:r>
+        <w:t xml:space="preserve"> </w:t>
+      </w:r>
+      <w:r>
+        <w:t xml:space="preserve">создаёт приложение(хост), вызывая методы файла </w:t>
+      </w:r>
+      <w:r>
+        <w:rPr>
+          <w:lang w:val="en-US"/>
+        </w:rPr>
+        <w:t>Startup</w:t>
+      </w:r>
+      <w:r>
+        <w:t>.</w:t>
+      </w:r>
+      <w:r>
+        <w:rPr>
+          <w:lang w:val="en-US"/>
+        </w:rPr>
+        <w:t>cs</w:t>
+      </w:r>
+      <w:r>
+        <w:t>.</w:t>
+      </w:r>
+    </w:p>
+    <w:p>
+      <w:pPr>
+        <w:ind w:firstLine="0"/>
+      </w:pPr>
+    </w:p>
+    <w:p>
+      <w:pPr>
+        <w:ind w:firstLine="0"/>
+      </w:pPr>
+      <w:r>
+        <w:rPr>
+          <w:lang w:val="en-US"/>
+        </w:rPr>
+        <w:t>Startup</w:t>
+      </w:r>
+      <w:r>
+        <w:t>.</w:t>
+      </w:r>
+      <w:r>
+        <w:rPr>
+          <w:lang w:val="en-US"/>
+        </w:rPr>
+        <w:t>cs</w:t>
+      </w:r>
+      <w:r>
+        <w:t xml:space="preserve"> </w:t>
+      </w:r>
+      <w:r>
+        <w:t>настраивает конфигурацию, поключая промежуточное ПО из зависимостей, включает все конфигурационные настройки.</w:t>
+      </w:r>
+    </w:p>
+    <w:p/>
     <w:p>
       <w:pPr>
         <w:ind w:left="851"/>
@@ -9580,23 +11018,22 @@
           <w:szCs w:val="32"/>
         </w:rPr>
       </w:pPr>
-    </w:p>
-    <w:p>
-      <w:pPr>
-        <w:ind w:left="851"/>
+      <w:r>
         <w:rPr>
           <w:bCs/>
           <w:sz w:val="32"/>
           <w:szCs w:val="32"/>
         </w:rPr>
-      </w:pPr>
+        <w:lastRenderedPageBreak/>
+        <w:t>3.1 Общее описание</w:t>
+      </w:r>
       <w:r>
         <w:rPr>
           <w:bCs/>
           <w:sz w:val="32"/>
           <w:szCs w:val="32"/>
         </w:rPr>
-        <w:t>3.1 Общее описание</w:t>
+        <w:t xml:space="preserve"> </w:t>
       </w:r>
       <w:r>
         <w:rPr>
@@ -9604,16 +11041,200 @@
           <w:sz w:val="32"/>
           <w:szCs w:val="32"/>
         </w:rPr>
+        <w:t>работы приложения</w:t>
+      </w:r>
+    </w:p>
+    <w:p>
+      <w:pPr>
+        <w:rPr>
+          <w:bCs/>
+          <w:szCs w:val="28"/>
+        </w:rPr>
+      </w:pPr>
+      <w:r>
+        <w:rPr>
+          <w:bCs/>
+          <w:szCs w:val="28"/>
+        </w:rPr>
+        <w:t>При старте приложения нужно зарегистрироваться</w:t>
+      </w:r>
+      <w:r>
+        <w:rPr>
+          <w:bCs/>
+          <w:szCs w:val="28"/>
+        </w:rPr>
+        <w:t xml:space="preserve"> в окне регистрации или войти по уже зарегистрированным логину и паролю.</w:t>
+      </w:r>
+    </w:p>
+    <w:p>
+      <w:pPr>
+        <w:rPr>
+          <w:bCs/>
+          <w:szCs w:val="28"/>
+        </w:rPr>
+      </w:pPr>
+      <w:r>
+        <w:rPr>
+          <w:bCs/>
+          <w:szCs w:val="28"/>
+        </w:rPr>
+        <w:t>П</w:t>
+      </w:r>
+      <w:r>
+        <w:rPr>
+          <w:bCs/>
+          <w:szCs w:val="28"/>
+        </w:rPr>
+        <w:t>ри</w:t>
+      </w:r>
+      <w:r>
+        <w:rPr>
+          <w:bCs/>
+          <w:szCs w:val="28"/>
+        </w:rPr>
         <w:t xml:space="preserve"> </w:t>
       </w:r>
       <w:r>
+        <w:rPr>
+          <w:bCs/>
+          <w:szCs w:val="28"/>
+        </w:rPr>
+        <w:t>нажатии</w:t>
+      </w:r>
+      <w:r>
+        <w:rPr>
+          <w:bCs/>
+          <w:szCs w:val="28"/>
+        </w:rPr>
+        <w:t xml:space="preserve"> </w:t>
+      </w:r>
+      <w:r>
+        <w:rPr>
+          <w:bCs/>
+          <w:szCs w:val="28"/>
+        </w:rPr>
+        <w:t>кнопок</w:t>
+      </w:r>
+      <w:r>
+        <w:rPr>
+          <w:bCs/>
+          <w:szCs w:val="28"/>
+        </w:rPr>
+        <w:t xml:space="preserve"> </w:t>
+      </w:r>
+      <w:r>
+        <w:rPr>
+          <w:bCs/>
+          <w:szCs w:val="28"/>
+          <w:lang w:val="en-US"/>
+        </w:rPr>
+        <w:t>My</w:t>
+      </w:r>
+      <w:r>
+        <w:rPr>
+          <w:bCs/>
+          <w:szCs w:val="28"/>
+        </w:rPr>
+        <w:t xml:space="preserve"> </w:t>
+      </w:r>
+      <w:r>
+        <w:rPr>
+          <w:bCs/>
+          <w:szCs w:val="28"/>
+          <w:lang w:val="en-US"/>
+        </w:rPr>
+        <w:t>Cards</w:t>
+      </w:r>
+      <w:r>
+        <w:rPr>
+          <w:bCs/>
+          <w:szCs w:val="28"/>
+        </w:rPr>
+        <w:t xml:space="preserve">, </w:t>
+      </w:r>
+      <w:r>
+        <w:rPr>
+          <w:bCs/>
+          <w:szCs w:val="28"/>
+          <w:lang w:val="en-US"/>
+        </w:rPr>
+        <w:t>My</w:t>
+      </w:r>
+      <w:r>
+        <w:rPr>
+          <w:bCs/>
+          <w:szCs w:val="28"/>
+        </w:rPr>
+        <w:t xml:space="preserve"> </w:t>
+      </w:r>
+      <w:r>
+        <w:rPr>
+          <w:bCs/>
+          <w:szCs w:val="28"/>
+          <w:lang w:val="en-US"/>
+        </w:rPr>
+        <w:t>Accounts</w:t>
+      </w:r>
+      <w:r>
+        <w:rPr>
+          <w:bCs/>
+          <w:szCs w:val="28"/>
+        </w:rPr>
+        <w:t xml:space="preserve">, </w:t>
+      </w:r>
+      <w:r>
+        <w:rPr>
+          <w:bCs/>
+          <w:szCs w:val="28"/>
+          <w:lang w:val="en-US"/>
+        </w:rPr>
+        <w:t>Transfers</w:t>
+      </w:r>
+      <w:r>
+        <w:rPr>
+          <w:bCs/>
+          <w:szCs w:val="28"/>
+        </w:rPr>
+        <w:t xml:space="preserve"> </w:t>
+      </w:r>
+      <w:r>
+        <w:rPr>
+          <w:bCs/>
+          <w:szCs w:val="28"/>
+        </w:rPr>
+        <w:t xml:space="preserve">можно увидеть соотвтетсвующие разделы, созданные посредством взаимодействия с базой данных. При нажатии </w:t>
+      </w:r>
+      <w:r>
+        <w:rPr>
+          <w:bCs/>
+          <w:szCs w:val="28"/>
+          <w:lang w:val="en-US"/>
+        </w:rPr>
+        <w:t>Transfers</w:t>
+      </w:r>
+      <w:r>
+        <w:rPr>
+          <w:bCs/>
+          <w:szCs w:val="28"/>
+        </w:rPr>
+        <w:t xml:space="preserve"> </w:t>
+      </w:r>
+      <w:r>
+        <w:rPr>
+          <w:bCs/>
+          <w:szCs w:val="28"/>
+        </w:rPr>
+        <w:t>можно перейти к переводу денег с карты на карту.</w:t>
+      </w:r>
+    </w:p>
+    <w:p>
+      <w:pPr>
         <w:rPr>
           <w:bCs/>
           <w:sz w:val="32"/>
           <w:szCs w:val="32"/>
         </w:rPr>
-        <w:t>работы приложения</w:t>
-      </w:r>
+      </w:pPr>
     </w:p>
     <w:p>
       <w:pPr>
@@ -9624,182 +11245,71 @@
       </w:pPr>
       <w:r>
         <w:rPr>
-          <w:bCs/>
-          <w:szCs w:val="28"/>
-        </w:rPr>
-        <w:t>При старте приложения нужно зарегистрироваться</w:t>
-      </w:r>
-      <w:r>
-        <w:rPr>
-          <w:bCs/>
-          <w:szCs w:val="28"/>
-        </w:rPr>
-        <w:t xml:space="preserve"> в окне регистрации или войти по уже зарегистрированным логину и паролю.</w:t>
-      </w:r>
-    </w:p>
-    <w:p>
-      <w:pPr>
-        <w:rPr>
-          <w:bCs/>
-          <w:szCs w:val="28"/>
-        </w:rPr>
-      </w:pPr>
-      <w:r>
-        <w:rPr>
-          <w:bCs/>
-          <w:szCs w:val="28"/>
-        </w:rPr>
-        <w:t>П</w:t>
-      </w:r>
-      <w:r>
-        <w:rPr>
-          <w:bCs/>
-          <w:szCs w:val="28"/>
-        </w:rPr>
-        <w:t>ри</w:t>
-      </w:r>
-      <w:r>
-        <w:rPr>
-          <w:bCs/>
-          <w:szCs w:val="28"/>
+          <w:rFonts w:ascii="Consolas" w:eastAsiaTheme="minorHAnsi" w:hAnsi="Consolas" w:cs="Consolas"/>
+          <w:color w:val="000000"/>
+          <w:szCs w:val="28"/>
+          <w:lang w:eastAsia="en-US"/>
+        </w:rPr>
+        <w:t>@</w:t>
+      </w:r>
+      <w:r>
+        <w:rPr>
+          <w:rFonts w:ascii="Consolas" w:eastAsiaTheme="minorHAnsi" w:hAnsi="Consolas" w:cs="Consolas"/>
+          <w:color w:val="000000"/>
+          <w:szCs w:val="28"/>
+          <w:lang w:val="en-US" w:eastAsia="en-US"/>
+        </w:rPr>
+        <w:t>Html</w:t>
+      </w:r>
+      <w:r>
+        <w:rPr>
+          <w:rFonts w:ascii="Consolas" w:eastAsiaTheme="minorHAnsi" w:hAnsi="Consolas" w:cs="Consolas"/>
+          <w:color w:val="000000"/>
+          <w:szCs w:val="28"/>
+          <w:lang w:eastAsia="en-US"/>
+        </w:rPr>
+        <w:t>.</w:t>
+      </w:r>
+      <w:r>
+        <w:rPr>
+          <w:rFonts w:ascii="Consolas" w:eastAsiaTheme="minorHAnsi" w:hAnsi="Consolas" w:cs="Consolas"/>
+          <w:color w:val="000000"/>
+          <w:szCs w:val="28"/>
+          <w:lang w:eastAsia="en-US"/>
+        </w:rPr>
+        <w:t>ValidateAntiForgeryToken</w:t>
+      </w:r>
+      <w:r>
+        <w:rPr>
+          <w:rFonts w:ascii="Consolas" w:eastAsiaTheme="minorHAnsi" w:hAnsi="Consolas" w:cs="Consolas"/>
+          <w:color w:val="000000"/>
+          <w:szCs w:val="28"/>
+          <w:lang w:eastAsia="en-US"/>
+        </w:rPr>
+        <w:t>()</w:t>
+      </w:r>
+      <w:r>
+        <w:rPr>
+          <w:rFonts w:eastAsiaTheme="minorHAnsi"/>
+          <w:color w:val="000000"/>
+          <w:szCs w:val="28"/>
+          <w:lang w:eastAsia="en-US"/>
         </w:rPr>
         <w:t xml:space="preserve"> </w:t>
       </w:r>
       <w:r>
         <w:rPr>
-          <w:bCs/>
-          <w:szCs w:val="28"/>
-        </w:rPr>
-        <w:t>нажатии</w:t>
-      </w:r>
-      <w:r>
-        <w:rPr>
-          <w:bCs/>
-          <w:szCs w:val="28"/>
-        </w:rPr>
-        <w:t xml:space="preserve"> </w:t>
-      </w:r>
-      <w:r>
-        <w:rPr>
-          <w:bCs/>
-          <w:szCs w:val="28"/>
-        </w:rPr>
-        <w:t>кнопок</w:t>
-      </w:r>
-      <w:r>
-        <w:rPr>
-          <w:bCs/>
-          <w:szCs w:val="28"/>
-        </w:rPr>
-        <w:t xml:space="preserve"> </w:t>
-      </w:r>
-      <w:r>
-        <w:rPr>
-          <w:bCs/>
-          <w:szCs w:val="28"/>
-          <w:lang w:val="en-US"/>
-        </w:rPr>
-        <w:t>My</w:t>
-      </w:r>
-      <w:r>
-        <w:rPr>
-          <w:bCs/>
-          <w:szCs w:val="28"/>
-        </w:rPr>
-        <w:t xml:space="preserve"> </w:t>
-      </w:r>
-      <w:r>
-        <w:rPr>
-          <w:bCs/>
-          <w:szCs w:val="28"/>
-          <w:lang w:val="en-US"/>
-        </w:rPr>
-        <w:t>Cards</w:t>
-      </w:r>
-      <w:r>
-        <w:rPr>
-          <w:bCs/>
-          <w:szCs w:val="28"/>
-        </w:rPr>
-        <w:t xml:space="preserve">, </w:t>
-      </w:r>
-      <w:r>
-        <w:rPr>
-          <w:bCs/>
-          <w:szCs w:val="28"/>
-          <w:lang w:val="en-US"/>
-        </w:rPr>
-        <w:t>My</w:t>
-      </w:r>
-      <w:r>
-        <w:rPr>
-          <w:bCs/>
-          <w:szCs w:val="28"/>
-        </w:rPr>
-        <w:t xml:space="preserve"> </w:t>
-      </w:r>
-      <w:r>
-        <w:rPr>
-          <w:bCs/>
-          <w:szCs w:val="28"/>
-          <w:lang w:val="en-US"/>
-        </w:rPr>
-        <w:t>Accounts</w:t>
-      </w:r>
-      <w:r>
-        <w:rPr>
-          <w:bCs/>
-          <w:szCs w:val="28"/>
-        </w:rPr>
-        <w:t xml:space="preserve">, </w:t>
-      </w:r>
-      <w:r>
-        <w:rPr>
-          <w:bCs/>
-          <w:szCs w:val="28"/>
-          <w:lang w:val="en-US"/>
-        </w:rPr>
-        <w:t>Transfers</w:t>
-      </w:r>
-      <w:r>
-        <w:rPr>
-          <w:bCs/>
-          <w:szCs w:val="28"/>
-        </w:rPr>
-        <w:t xml:space="preserve"> </w:t>
-      </w:r>
-      <w:r>
-        <w:rPr>
-          <w:bCs/>
-          <w:szCs w:val="28"/>
-        </w:rPr>
-        <w:t xml:space="preserve">можно увидеть соотвтетсвующие разделы, созданные посредством взаимодействия с базой данных. При нажатии </w:t>
-      </w:r>
-      <w:r>
-        <w:rPr>
-          <w:bCs/>
-          <w:szCs w:val="28"/>
-          <w:lang w:val="en-US"/>
-        </w:rPr>
-        <w:t>Transfers</w:t>
-      </w:r>
-      <w:r>
-        <w:rPr>
-          <w:bCs/>
-          <w:szCs w:val="28"/>
-        </w:rPr>
-        <w:t xml:space="preserve"> </w:t>
-      </w:r>
-      <w:r>
-        <w:rPr>
-          <w:bCs/>
-          <w:szCs w:val="28"/>
-        </w:rPr>
-        <w:t>можно перейти к переводу денег с карты на карту.</w:t>
-      </w:r>
-    </w:p>
-    <w:p>
-      <w:pPr>
+          <w:rFonts w:eastAsiaTheme="minorHAnsi"/>
+          <w:color w:val="000000"/>
+          <w:szCs w:val="28"/>
+          <w:lang w:eastAsia="en-US"/>
+        </w:rPr>
+        <w:t xml:space="preserve">позволяет производить более безопасные операции. Вставляет скрытое поле на форму. Его значение можно проверить в контроллере, который взаимодействет с этой формой. Работает незаметно, но позволяет убедиться, что пользователь на самом деле вошёл в систему и вводит данные с этой формы, а не откуда-то еще и не пытается её как-либо обойти. В общем эта функция добавляется очень легко, при этом резко увеличивая безопасность сайта. </w:t>
+      </w:r>
+    </w:p>
+    <w:p>
+      <w:pPr>
+        <w:ind w:firstLine="0"/>
         <w:rPr>
           <w:bCs/>
           <w:sz w:val="32"/>
@@ -9820,15 +11330,6 @@
     <w:p/>
     <w:p>
       <w:pPr>
-        <w:rPr>
-          <w:bCs/>
-          <w:sz w:val="32"/>
-          <w:szCs w:val="32"/>
-        </w:rPr>
-      </w:pPr>
-    </w:p>
-    <w:p>
-      <w:pPr>
         <w:pStyle w:val="10"/>
       </w:pPr>
       <w:bookmarkStart w:id="19" w:name="_Toc73955881"/>
@@ -9884,7 +11385,13 @@
         <w:t xml:space="preserve">. </w:t>
       </w:r>
       <w:r>
-        <w:t xml:space="preserve">Было изучено веб-программирование в парадигме </w:t>
+        <w:t>Было изучено веб-программирование</w:t>
+      </w:r>
+      <w:r>
+        <w:t xml:space="preserve"> сайтов</w:t>
+      </w:r>
+      <w:r>
+        <w:t xml:space="preserve"> в парадигме </w:t>
       </w:r>
       <w:r>
         <w:t>.</w:t>
@@ -9987,7 +11494,7 @@
       </w:r>
     </w:p>
     <w:sectPr>
-      <w:footerReference w:type="default" r:id="rId18"/>
+      <w:footerReference w:type="default" r:id="rId26"/>
       <w:pgSz w:w="11906" w:h="16838"/>
       <w:pgMar w:top="660" w:right="850" w:bottom="1560" w:left="1701" w:header="180" w:footer="211" w:gutter="0"/>
       <w:pgNumType w:start="2"/>
@@ -10229,7 +11736,7 @@
         <w:rStyle w:val="ae"/>
         <w:noProof/>
       </w:rPr>
-      <w:t>13</w:t>
+      <w:t>9</w:t>
     </w:r>
     <w:r>
       <w:rPr>
@@ -11186,6 +12693,18 @@
   </w:num>
   <w:num w:numId="8">
     <w:abstractNumId w:val="2"/>
+  </w:num>
+  <w:num w:numId="9">
+    <w:abstractNumId w:val="5"/>
+    <w:lvlOverride w:ilvl="0"/>
+    <w:lvlOverride w:ilvl="1"/>
+    <w:lvlOverride w:ilvl="2"/>
+    <w:lvlOverride w:ilvl="3"/>
+    <w:lvlOverride w:ilvl="4"/>
+    <w:lvlOverride w:ilvl="5"/>
+    <w:lvlOverride w:ilvl="6"/>
+    <w:lvlOverride w:ilvl="7"/>
+    <w:lvlOverride w:ilvl="8"/>
   </w:num>
 </w:numbering>
 </file>
@@ -13183,7 +14702,7 @@
 </file>
 
 <file path=customXml/itemProps1.xml><?xml version="1.0" encoding="utf-8"?>
-<ds:datastoreItem xmlns:ds="http://schemas.openxmlformats.org/officeDocument/2006/customXml" ds:itemID="{7A0A4CD3-D691-46D2-81D7-589643E221BD}">
+<ds:datastoreItem xmlns:ds="http://schemas.openxmlformats.org/officeDocument/2006/customXml" ds:itemID="{2A3C6736-261B-4513-8DDC-09C89CC237A4}">
   <ds:schemaRefs>
     <ds:schemaRef ds:uri="http://schemas.openxmlformats.org/officeDocument/2006/bibliography"/>
   </ds:schemaRefs>

</xml_diff>